<commit_message>
Added notes related to the manager's role
</commit_message>
<xml_diff>
--- a/Chef.docx
+++ b/Chef.docx
@@ -283,40 +283,80 @@
           <w:sz w:val="24"/>
           <w:szCs w:val="24"/>
         </w:rPr>
-        <w:t>For your book?”</w:t>
-      </w:r>
-    </w:p>
-    <w:p>
-      <w:pPr>
-        <w:pStyle w:val="style20"/>
-      </w:pPr>
-      <w:r>
-        <w:rPr>
-          <w:rFonts w:ascii="Times New Roman" w:hAnsi="Times New Roman"/>
-          <w:sz w:val="24"/>
-          <w:szCs w:val="24"/>
-        </w:rPr>
-      </w:r>
-    </w:p>
-    <w:p>
-      <w:pPr>
-        <w:pStyle w:val="style20"/>
-      </w:pPr>
-      <w:r>
-        <w:rPr>
-          <w:rFonts w:ascii="Times New Roman" w:hAnsi="Times New Roman"/>
-          <w:sz w:val="24"/>
-          <w:szCs w:val="24"/>
-        </w:rPr>
-        <w:t>“</w:t>
-      </w:r>
-      <w:r>
-        <w:rPr>
-          <w:rFonts w:ascii="Times New Roman" w:hAnsi="Times New Roman"/>
-          <w:sz w:val="24"/>
-          <w:szCs w:val="24"/>
-        </w:rPr>
-        <w:t>Yeah, I’m writing a book – a novel if you please, which takes an in-depth look into a chef’s life gone awry. It’s gonna make me millions! Since I don’t know anything about chefs, I thought it would be nice to do a bit of research on them. You know how any writer worth his salt is supposed to research his characters to make his writing more believable? It’s called ‘getting under the skin of the character’ …..”</w:t>
+        <w:t>Padon me, did you say you needed one f</w:t>
+      </w:r>
+      <w:r>
+        <w:rPr>
+          <w:rFonts w:ascii="Times New Roman" w:hAnsi="Times New Roman"/>
+          <w:sz w:val="24"/>
+          <w:szCs w:val="24"/>
+        </w:rPr>
+        <w:t>or your book?”</w:t>
+      </w:r>
+    </w:p>
+    <w:p>
+      <w:pPr>
+        <w:pStyle w:val="style20"/>
+      </w:pPr>
+      <w:r>
+        <w:rPr>
+          <w:rFonts w:ascii="Times New Roman" w:hAnsi="Times New Roman"/>
+          <w:sz w:val="24"/>
+          <w:szCs w:val="24"/>
+        </w:rPr>
+      </w:r>
+    </w:p>
+    <w:p>
+      <w:pPr>
+        <w:pStyle w:val="style20"/>
+      </w:pPr>
+      <w:r>
+        <w:rPr>
+          <w:rFonts w:ascii="Times New Roman" w:hAnsi="Times New Roman"/>
+          <w:sz w:val="24"/>
+          <w:szCs w:val="24"/>
+        </w:rPr>
+        <w:t>“</w:t>
+      </w:r>
+      <w:r>
+        <w:rPr>
+          <w:rFonts w:ascii="Times New Roman" w:hAnsi="Times New Roman"/>
+          <w:sz w:val="24"/>
+          <w:szCs w:val="24"/>
+        </w:rPr>
+        <w:t xml:space="preserve">Yeah, I’m writing a book – a novel if you please, which takes an in-depth look into a chef’s life gone awry. It’s gonna make me millions! Since I don’t know anything about chefs, I thought it would be nice to do a bit of research on them. You know how any writer worth his salt is supposed to research his characters to make his writing more believable? It’s called </w:t>
+      </w:r>
+      <w:r>
+        <w:rPr>
+          <w:rFonts w:ascii="Times New Roman" w:hAnsi="Times New Roman"/>
+          <w:sz w:val="24"/>
+          <w:szCs w:val="24"/>
+        </w:rPr>
+        <w:t>'</w:t>
+      </w:r>
+      <w:r>
+        <w:rPr>
+          <w:rFonts w:ascii="Times New Roman" w:hAnsi="Times New Roman"/>
+          <w:sz w:val="24"/>
+          <w:szCs w:val="24"/>
+        </w:rPr>
+        <w:t>getting under the skin of the character</w:t>
+      </w:r>
+      <w:r>
+        <w:rPr>
+          <w:rFonts w:ascii="Times New Roman" w:hAnsi="Times New Roman"/>
+          <w:sz w:val="24"/>
+          <w:szCs w:val="24"/>
+        </w:rPr>
+        <w:t>'</w:t>
+      </w:r>
+      <w:r>
+        <w:rPr>
+          <w:rFonts w:ascii="Times New Roman" w:hAnsi="Times New Roman"/>
+          <w:sz w:val="24"/>
+          <w:szCs w:val="24"/>
+        </w:rPr>
+        <w:t xml:space="preserve"> …”</w:t>
       </w:r>
     </w:p>
     <w:p>
@@ -415,40 +455,88 @@
           <w:sz w:val="24"/>
           <w:szCs w:val="24"/>
         </w:rPr>
-        <w:t>You want to hire a ‘Grandioso’ chef- one who is sought after by the elitist of the elite for some lousy book! It’s preposterous!”</w:t>
-      </w:r>
-    </w:p>
-    <w:p>
-      <w:pPr>
-        <w:pStyle w:val="style20"/>
-      </w:pPr>
-      <w:r>
-        <w:rPr>
-          <w:rFonts w:ascii="Times New Roman" w:hAnsi="Times New Roman"/>
-          <w:sz w:val="24"/>
-          <w:szCs w:val="24"/>
-        </w:rPr>
-      </w:r>
-    </w:p>
-    <w:p>
-      <w:pPr>
-        <w:pStyle w:val="style20"/>
-      </w:pPr>
-      <w:r>
-        <w:rPr>
-          <w:rFonts w:ascii="Times New Roman" w:hAnsi="Times New Roman"/>
-          <w:sz w:val="24"/>
-          <w:szCs w:val="24"/>
-        </w:rPr>
-        <w:t>“</w:t>
-      </w:r>
-      <w:r>
-        <w:rPr>
-          <w:rFonts w:ascii="Times New Roman" w:hAnsi="Times New Roman"/>
-          <w:sz w:val="24"/>
-          <w:szCs w:val="24"/>
-        </w:rPr>
-        <w:t>What? It’s not like I won’t pay him. In fact, he can have 1% of the royalties from the book sales…and an honourable mention in the book…though I can’t guarantee that I’ll use his real name – makes it seem more mysterious, you know?”</w:t>
+        <w:t xml:space="preserve">You want to hire a ‘Grandioso’ chef- one who is sought after by the elitist of the elite, </w:t>
+      </w:r>
+      <w:r>
+        <w:rPr>
+          <w:rFonts w:ascii="Times New Roman" w:hAnsi="Times New Roman"/>
+          <w:sz w:val="24"/>
+          <w:szCs w:val="24"/>
+        </w:rPr>
+        <w:t xml:space="preserve">for </w:t>
+      </w:r>
+      <w:r>
+        <w:rPr>
+          <w:rFonts w:ascii="Times New Roman" w:hAnsi="Times New Roman"/>
+          <w:sz w:val="24"/>
+          <w:szCs w:val="24"/>
+        </w:rPr>
+        <w:t xml:space="preserve">some lousy </w:t>
+      </w:r>
+      <w:r>
+        <w:rPr>
+          <w:rFonts w:ascii="Times New Roman" w:hAnsi="Times New Roman"/>
+          <w:sz w:val="24"/>
+          <w:szCs w:val="24"/>
+        </w:rPr>
+        <w:t xml:space="preserve">two-bit </w:t>
+      </w:r>
+      <w:r>
+        <w:rPr>
+          <w:rFonts w:ascii="Times New Roman" w:hAnsi="Times New Roman"/>
+          <w:sz w:val="24"/>
+          <w:szCs w:val="24"/>
+        </w:rPr>
+        <w:t>book! It’s preposterous!”</w:t>
+      </w:r>
+    </w:p>
+    <w:p>
+      <w:pPr>
+        <w:pStyle w:val="style20"/>
+      </w:pPr>
+      <w:r>
+        <w:rPr>
+          <w:rFonts w:ascii="Times New Roman" w:hAnsi="Times New Roman"/>
+          <w:sz w:val="24"/>
+          <w:szCs w:val="24"/>
+        </w:rPr>
+      </w:r>
+    </w:p>
+    <w:p>
+      <w:pPr>
+        <w:pStyle w:val="style20"/>
+      </w:pPr>
+      <w:r>
+        <w:rPr>
+          <w:rFonts w:ascii="Times New Roman" w:hAnsi="Times New Roman"/>
+          <w:sz w:val="24"/>
+          <w:szCs w:val="24"/>
+        </w:rPr>
+        <w:t>“</w:t>
+      </w:r>
+      <w:r>
+        <w:rPr>
+          <w:rFonts w:ascii="Times New Roman" w:hAnsi="Times New Roman"/>
+          <w:sz w:val="24"/>
+          <w:szCs w:val="24"/>
+        </w:rPr>
+        <w:t>What? It’s not like I won’t pay him. In fact, he can have 1% of the royalties from the book sales…and an honourable mention in the book…</w:t>
+      </w:r>
+      <w:r>
+        <w:rPr>
+          <w:rFonts w:ascii="Times New Roman" w:hAnsi="Times New Roman"/>
+          <w:sz w:val="24"/>
+          <w:szCs w:val="24"/>
+        </w:rPr>
+        <w:t>al</w:t>
+      </w:r>
+      <w:r>
+        <w:rPr>
+          <w:rFonts w:ascii="Times New Roman" w:hAnsi="Times New Roman"/>
+          <w:sz w:val="24"/>
+          <w:szCs w:val="24"/>
+        </w:rPr>
+        <w:t>though I can’t guarantee that I’ll use his real name – makes it seem more mysterious, you know?”</w:t>
       </w:r>
     </w:p>
     <w:p>
@@ -539,7 +627,23 @@
           <w:sz w:val="24"/>
           <w:szCs w:val="24"/>
         </w:rPr>
-        <w:t>As he walked away, Viz was still as determined as ever to get his writing career off the ground. He believed that he had found the easiest gimmick to get rich quickly – a writer was always only one best-seller away from becoming a billionaire, after all. And even though he didn’t know much about writing, he believed that ‘researching the character’ was absolutely essential. And since he was writing an epic science-fiction/fantasy/mystery with a chef as its protagonist, he needed a chef!</w:t>
+        <w:t xml:space="preserve">As he walked away, Viz was still as determined as ever to get his writing career off the ground. He believed that he had found the easiest gimmick to get rich quickly – a writer was always only one best-seller away from becoming a billionaire, after all. And even though he didn’t know much about writing, he believed that </w:t>
+      </w:r>
+      <w:r>
+        <w:rPr>
+          <w:rFonts w:ascii="Times New Roman" w:hAnsi="Times New Roman"/>
+          <w:sz w:val="24"/>
+          <w:szCs w:val="24"/>
+        </w:rPr>
+        <w:t>'</w:t>
+      </w:r>
+      <w:r>
+        <w:rPr>
+          <w:rFonts w:ascii="Times New Roman" w:hAnsi="Times New Roman"/>
+          <w:sz w:val="24"/>
+          <w:szCs w:val="24"/>
+        </w:rPr>
+        <w:t>researching the character’ was absolutely essential. And since he was writing an epic science-fiction/fantasy/mystery with a chef as its protagonist, he needed a chef!</w:t>
       </w:r>
     </w:p>
     <w:p>
@@ -618,7 +722,7 @@
           <w:sz w:val="24"/>
           <w:szCs w:val="24"/>
         </w:rPr>
-        <w:t>That amounts to a front row seat to a Chef’s performance” he thought. What better place to observe a chef than his kitchen itself. So, off he went to check if the vacancy still stood.</w:t>
+        <w:t>That amounts to a front row seat to a Chef’s performance” he thought. What better place to observe a chef than his kitchen itself.</w:t>
       </w:r>
     </w:p>
     <w:p>
@@ -796,6 +900,18 @@
           <w:sz w:val="24"/>
           <w:szCs w:val="24"/>
         </w:rPr>
+      </w:r>
+    </w:p>
+    <w:p>
+      <w:pPr>
+        <w:pStyle w:val="style20"/>
+      </w:pPr>
+      <w:r>
+        <w:rPr>
+          <w:rFonts w:ascii="Times New Roman" w:hAnsi="Times New Roman"/>
+          <w:sz w:val="24"/>
+          <w:szCs w:val="24"/>
+        </w:rPr>
         <w:t>”</w:t>
       </w:r>
       <w:r>
@@ -804,119 +920,239 @@
           <w:sz w:val="24"/>
           <w:szCs w:val="24"/>
         </w:rPr>
-        <w:t>Send him in.” the voice said.“Chi, this is Viz. He’s the latest applicant” he said to the lone person in the kitchen.</w:t>
-      </w:r>
-    </w:p>
-    <w:p>
-      <w:pPr>
-        <w:pStyle w:val="style20"/>
-      </w:pPr>
-      <w:r>
-        <w:rPr>
-          <w:rFonts w:ascii="Times New Roman" w:hAnsi="Times New Roman"/>
-          <w:sz w:val="24"/>
-          <w:szCs w:val="24"/>
-        </w:rPr>
-      </w:r>
-    </w:p>
-    <w:p>
-      <w:pPr>
-        <w:pStyle w:val="style20"/>
-      </w:pPr>
-      <w:r>
-        <w:rPr>
-          <w:rFonts w:ascii="Times New Roman" w:hAnsi="Times New Roman"/>
-          <w:sz w:val="24"/>
-          <w:szCs w:val="24"/>
-        </w:rPr>
-        <w:t>“</w:t>
-      </w:r>
-      <w:r>
-        <w:rPr>
-          <w:rFonts w:ascii="Times New Roman" w:hAnsi="Times New Roman"/>
-          <w:sz w:val="24"/>
-          <w:szCs w:val="24"/>
-        </w:rPr>
-        <w:t>Hmm…” he said looking him over with uncertainty.</w:t>
-      </w:r>
-    </w:p>
-    <w:p>
-      <w:pPr>
-        <w:pStyle w:val="style20"/>
-      </w:pPr>
-      <w:r>
-        <w:rPr>
-          <w:rFonts w:ascii="Times New Roman" w:hAnsi="Times New Roman"/>
-          <w:sz w:val="24"/>
-          <w:szCs w:val="24"/>
-        </w:rPr>
-      </w:r>
-    </w:p>
-    <w:p>
-      <w:pPr>
-        <w:pStyle w:val="style20"/>
-      </w:pPr>
-      <w:r>
-        <w:rPr>
-          <w:rFonts w:ascii="Times New Roman" w:hAnsi="Times New Roman"/>
-          <w:sz w:val="24"/>
-          <w:szCs w:val="24"/>
-        </w:rPr>
-        <w:t>“</w:t>
-      </w:r>
-      <w:r>
-        <w:rPr>
-          <w:rFonts w:ascii="Times New Roman" w:hAnsi="Times New Roman"/>
-          <w:sz w:val="24"/>
-          <w:szCs w:val="24"/>
-        </w:rPr>
-        <w:t xml:space="preserve">But, he doesn’t have the skills or the expe….” the manager began, but was </w:t>
-      </w:r>
-    </w:p>
-    <w:p>
-      <w:pPr>
-        <w:pStyle w:val="style20"/>
-      </w:pPr>
-      <w:r>
-        <w:rPr>
-          <w:rFonts w:ascii="Times New Roman" w:hAnsi="Times New Roman"/>
-          <w:sz w:val="24"/>
-          <w:szCs w:val="24"/>
-        </w:rPr>
-        <w:t>stopped by Chi yet again.</w:t>
-      </w:r>
-    </w:p>
-    <w:p>
-      <w:pPr>
-        <w:pStyle w:val="style20"/>
-      </w:pPr>
-      <w:r>
-        <w:rPr>
-          <w:rFonts w:ascii="Times New Roman" w:hAnsi="Times New Roman"/>
-          <w:sz w:val="24"/>
-          <w:szCs w:val="24"/>
-        </w:rPr>
-      </w:r>
-    </w:p>
-    <w:p>
-      <w:pPr>
-        <w:pStyle w:val="style20"/>
-      </w:pPr>
-      <w:r>
-        <w:rPr>
-          <w:rFonts w:ascii="Times New Roman" w:hAnsi="Times New Roman"/>
-          <w:sz w:val="24"/>
-          <w:szCs w:val="24"/>
-        </w:rPr>
-        <w:t>“</w:t>
-      </w:r>
-      <w:r>
-        <w:rPr>
-          <w:rFonts w:ascii="Times New Roman" w:hAnsi="Times New Roman"/>
-          <w:sz w:val="24"/>
-          <w:szCs w:val="24"/>
-        </w:rPr>
-        <w:t>Don’t bother. Tell me Viz, can you boil eggs?”</w:t>
+        <w:t>Send him in.” the voice said.</w:t>
+      </w:r>
+    </w:p>
+    <w:p>
+      <w:pPr>
+        <w:pStyle w:val="style20"/>
+      </w:pPr>
+      <w:r>
+        <w:rPr>
+          <w:rFonts w:ascii="Times New Roman" w:hAnsi="Times New Roman"/>
+          <w:sz w:val="24"/>
+          <w:szCs w:val="24"/>
+        </w:rPr>
+      </w:r>
+    </w:p>
+    <w:p>
+      <w:pPr>
+        <w:pStyle w:val="style20"/>
+      </w:pPr>
+      <w:r>
+        <w:rPr>
+          <w:rFonts w:ascii="Times New Roman" w:hAnsi="Times New Roman"/>
+          <w:sz w:val="24"/>
+          <w:szCs w:val="24"/>
+        </w:rPr>
+        <w:t>“</w:t>
+      </w:r>
+      <w:r>
+        <w:rPr>
+          <w:rFonts w:ascii="Times New Roman" w:hAnsi="Times New Roman"/>
+          <w:sz w:val="24"/>
+          <w:szCs w:val="24"/>
+        </w:rPr>
+        <w:t xml:space="preserve">But </w:t>
+      </w:r>
+      <w:r>
+        <w:rPr>
+          <w:rFonts w:ascii="Times New Roman" w:hAnsi="Times New Roman"/>
+          <w:sz w:val="24"/>
+          <w:szCs w:val="24"/>
+        </w:rPr>
+        <w:t>Chi</w:t>
+      </w:r>
+      <w:r>
+        <w:rPr>
+          <w:rFonts w:ascii="Times New Roman" w:hAnsi="Times New Roman"/>
+          <w:sz w:val="24"/>
+          <w:szCs w:val="24"/>
+        </w:rPr>
+        <w:t xml:space="preserve">, he doesn’t have the skills or the expe….” the manager began, but was </w:t>
+      </w:r>
+    </w:p>
+    <w:p>
+      <w:pPr>
+        <w:pStyle w:val="style20"/>
+      </w:pPr>
+      <w:r>
+        <w:rPr>
+          <w:rFonts w:ascii="Times New Roman" w:hAnsi="Times New Roman"/>
+          <w:sz w:val="24"/>
+          <w:szCs w:val="24"/>
+        </w:rPr>
+        <w:t>stopped yet again.</w:t>
+      </w:r>
+    </w:p>
+    <w:p>
+      <w:pPr>
+        <w:pStyle w:val="style20"/>
+      </w:pPr>
+      <w:r>
+        <w:rPr>
+          <w:rFonts w:ascii="Times New Roman" w:hAnsi="Times New Roman"/>
+          <w:sz w:val="24"/>
+          <w:szCs w:val="24"/>
+        </w:rPr>
+      </w:r>
+    </w:p>
+    <w:p>
+      <w:pPr>
+        <w:pStyle w:val="style20"/>
+      </w:pPr>
+      <w:r>
+        <w:rPr>
+          <w:rFonts w:ascii="Times New Roman" w:hAnsi="Times New Roman"/>
+          <w:sz w:val="24"/>
+          <w:szCs w:val="24"/>
+        </w:rPr>
+        <w:t>“</w:t>
+      </w:r>
+      <w:r>
+        <w:rPr>
+          <w:rFonts w:ascii="Times New Roman" w:hAnsi="Times New Roman"/>
+          <w:sz w:val="24"/>
+          <w:szCs w:val="24"/>
+        </w:rPr>
+        <w:t>Just send him in!”</w:t>
+      </w:r>
+    </w:p>
+    <w:p>
+      <w:pPr>
+        <w:pStyle w:val="style20"/>
+      </w:pPr>
+      <w:r>
+        <w:rPr>
+          <w:rFonts w:ascii="Times New Roman" w:hAnsi="Times New Roman"/>
+          <w:sz w:val="24"/>
+          <w:szCs w:val="24"/>
+        </w:rPr>
+      </w:r>
+    </w:p>
+    <w:p>
+      <w:pPr>
+        <w:pStyle w:val="style20"/>
+      </w:pPr>
+      <w:r>
+        <w:rPr>
+          <w:rFonts w:ascii="Times New Roman" w:hAnsi="Times New Roman"/>
+          <w:sz w:val="24"/>
+          <w:szCs w:val="24"/>
+        </w:rPr>
+        <w:t>“</w:t>
+      </w:r>
+      <w:r>
+        <w:rPr>
+          <w:rFonts w:ascii="Times New Roman" w:hAnsi="Times New Roman"/>
+          <w:sz w:val="24"/>
+          <w:szCs w:val="24"/>
+        </w:rPr>
+        <w:t>You heard the boss.” The manager pointed Viz towards the kitchen.</w:t>
+      </w:r>
+    </w:p>
+    <w:p>
+      <w:pPr>
+        <w:pStyle w:val="style20"/>
+      </w:pPr>
+      <w:r>
+        <w:rPr>
+          <w:rFonts w:ascii="Times New Roman" w:hAnsi="Times New Roman"/>
+          <w:sz w:val="24"/>
+          <w:szCs w:val="24"/>
+        </w:rPr>
+      </w:r>
+    </w:p>
+    <w:p>
+      <w:pPr>
+        <w:pStyle w:val="style20"/>
+      </w:pPr>
+      <w:r>
+        <w:rPr>
+          <w:rFonts w:ascii="Times New Roman" w:hAnsi="Times New Roman"/>
+          <w:sz w:val="24"/>
+          <w:szCs w:val="24"/>
+        </w:rPr>
+        <w:t>Viz opened the kitchen door and walked in to  chopping some vegetables on a slab.</w:t>
+      </w:r>
+    </w:p>
+    <w:p>
+      <w:pPr>
+        <w:pStyle w:val="style20"/>
+      </w:pPr>
+      <w:r>
+        <w:rPr>
+          <w:rFonts w:ascii="Times New Roman" w:hAnsi="Times New Roman"/>
+          <w:sz w:val="24"/>
+          <w:szCs w:val="24"/>
+        </w:rPr>
+        <w:t>He strode out towards him and stuck out his hand.</w:t>
+      </w:r>
+    </w:p>
+    <w:p>
+      <w:pPr>
+        <w:pStyle w:val="style20"/>
+      </w:pPr>
+      <w:r>
+        <w:rPr>
+          <w:rFonts w:ascii="Times New Roman" w:hAnsi="Times New Roman"/>
+          <w:sz w:val="24"/>
+          <w:szCs w:val="24"/>
+        </w:rPr>
+      </w:r>
+    </w:p>
+    <w:p>
+      <w:pPr>
+        <w:pStyle w:val="style20"/>
+      </w:pPr>
+      <w:r>
+        <w:rPr>
+          <w:rFonts w:ascii="Times New Roman" w:hAnsi="Times New Roman"/>
+          <w:sz w:val="24"/>
+          <w:szCs w:val="24"/>
+        </w:rPr>
+        <w:t>“</w:t>
+      </w:r>
+      <w:r>
+        <w:rPr>
+          <w:rFonts w:ascii="Times New Roman" w:hAnsi="Times New Roman"/>
+          <w:sz w:val="24"/>
+          <w:szCs w:val="24"/>
+        </w:rPr>
+        <w:t>I'm Viz. Than's ”</w:t>
+      </w:r>
+    </w:p>
+    <w:p>
+      <w:pPr>
+        <w:pStyle w:val="style20"/>
+      </w:pPr>
+      <w:r>
+        <w:rPr>
+          <w:rFonts w:ascii="Times New Roman" w:hAnsi="Times New Roman"/>
+          <w:sz w:val="24"/>
+          <w:szCs w:val="24"/>
+        </w:rPr>
+      </w:r>
+    </w:p>
+    <w:p>
+      <w:pPr>
+        <w:pStyle w:val="style20"/>
+      </w:pPr>
+      <w:r>
+        <w:rPr>
+          <w:rFonts w:ascii="Times New Roman" w:hAnsi="Times New Roman"/>
+          <w:sz w:val="24"/>
+          <w:szCs w:val="24"/>
+        </w:rPr>
+        <w:t>“</w:t>
+      </w:r>
+      <w:r>
+        <w:rPr>
+          <w:rFonts w:ascii="Times New Roman" w:hAnsi="Times New Roman"/>
+          <w:sz w:val="24"/>
+          <w:szCs w:val="24"/>
+        </w:rPr>
+        <w:t>Tell me Viz, can you boil eggs?”</w:t>
       </w:r>
     </w:p>
     <w:p>
@@ -1007,39 +1243,6 @@
           <w:sz w:val="24"/>
           <w:szCs w:val="24"/>
         </w:rPr>
-        <w:t>“</w:t>
-      </w:r>
-      <w:r>
-        <w:rPr>
-          <w:rFonts w:ascii="Times New Roman" w:hAnsi="Times New Roman"/>
-          <w:sz w:val="24"/>
-          <w:szCs w:val="24"/>
-        </w:rPr>
-        <w:t>I’ll leave you two to get acquainted.” said the dazed manager as he left.</w:t>
-      </w:r>
-    </w:p>
-    <w:p>
-      <w:pPr>
-        <w:pStyle w:val="style20"/>
-      </w:pPr>
-      <w:r>
-        <w:rPr>
-          <w:rFonts w:ascii="Times New Roman" w:hAnsi="Times New Roman"/>
-          <w:sz w:val="24"/>
-          <w:szCs w:val="24"/>
-        </w:rPr>
-      </w:r>
-    </w:p>
-    <w:p>
-      <w:pPr>
-        <w:pStyle w:val="style20"/>
-      </w:pPr>
-      <w:r>
-        <w:rPr>
-          <w:rFonts w:ascii="Times New Roman" w:hAnsi="Times New Roman"/>
-          <w:sz w:val="24"/>
-          <w:szCs w:val="24"/>
-        </w:rPr>
         <w:t>Viz scrutinised the kitchen. It was rectangular in shape and had cabinets, for appliances and dishes, at one end and wash-basins at the other. There was a large rectangular marble slab, built around a pillar, in the centre of the room where the major cooking related activities seemed to take place. A bunch of wires were plugged into a switchboard near the wash-basins. The other end of the wires vanished under a door to the side.</w:t>
       </w:r>
     </w:p>
@@ -1172,7 +1375,23 @@
           <w:sz w:val="24"/>
           <w:szCs w:val="24"/>
         </w:rPr>
-        <w:t>Oh, we manage to get by.” His scribbling intensified.</w:t>
+        <w:t>Oh, we manage to get by.” His scribbling intens</w:t>
+      </w:r>
+      <w:r>
+        <w:rPr>
+          <w:rFonts w:ascii="Times New Roman" w:hAnsi="Times New Roman"/>
+          <w:sz w:val="24"/>
+          <w:szCs w:val="24"/>
+        </w:rPr>
+        <w:t>i</w:t>
+      </w:r>
+      <w:r>
+        <w:rPr>
+          <w:rFonts w:ascii="Times New Roman" w:hAnsi="Times New Roman"/>
+          <w:sz w:val="24"/>
+          <w:szCs w:val="24"/>
+        </w:rPr>
+        <w:t>fied.</w:t>
       </w:r>
     </w:p>
     <w:p>
@@ -1263,7 +1482,7 @@
           <w:sz w:val="24"/>
           <w:szCs w:val="24"/>
         </w:rPr>
-        <w:t>Chi walked with measured steps across the room to the door and opened it carefully, almost cautiously. Viz followed him and peered inside with anticipation.</w:t>
+        <w:t>Chi walked across the room to the door and opened it. Viz followed him and peered inside with anticipation.</w:t>
       </w:r>
     </w:p>
     <w:p>
@@ -1326,156 +1545,228 @@
           <w:sz w:val="24"/>
           <w:szCs w:val="24"/>
         </w:rPr>
-        <w:t>When Viz came to, he found himself lying on a bed in an unfamiliar room. He tried to recollect how he got there. He looked down at the bed and thought that it reminded him of something. He couldn't quite put his finger on it though. He shrugged his shoulders and closed his eyes to go back to sleep. After all, he was tired and the bed was really comfortable. It wasn't just comfortable, he thought, it was in fact the most comfortable bed he had ever slept on. He was making a mental note to go and seek out the owner post-nap and find out where he'd bought the bed from, when he remembered.</w:t>
-      </w:r>
-    </w:p>
-    <w:p>
-      <w:pPr>
-        <w:pStyle w:val="style20"/>
-      </w:pPr>
-      <w:r>
-        <w:rPr>
-          <w:rFonts w:ascii="Times New Roman" w:hAnsi="Times New Roman"/>
-          <w:sz w:val="24"/>
-          <w:szCs w:val="24"/>
-        </w:rPr>
-      </w:r>
-    </w:p>
-    <w:p>
-      <w:pPr>
-        <w:pStyle w:val="style20"/>
-      </w:pPr>
-      <w:r>
-        <w:rPr>
-          <w:rFonts w:ascii="Times New Roman" w:hAnsi="Times New Roman"/>
-          <w:sz w:val="24"/>
-          <w:szCs w:val="24"/>
-        </w:rPr>
-        <w:t>Chi heard the loud shriek followed by the even louder banging on the guest room door. He allowed himself a little smile before turning to his companion. “Morphy, he's up. Let's get ourselves introduced.” he said to the misty figure.</w:t>
-      </w:r>
-    </w:p>
-    <w:p>
-      <w:pPr>
-        <w:pStyle w:val="style20"/>
-      </w:pPr>
-      <w:r>
-        <w:rPr>
-          <w:rFonts w:ascii="Times New Roman" w:hAnsi="Times New Roman"/>
-          <w:sz w:val="24"/>
-          <w:szCs w:val="24"/>
-        </w:rPr>
-      </w:r>
-    </w:p>
-    <w:p>
-      <w:pPr>
-        <w:pStyle w:val="style20"/>
-      </w:pPr>
-      <w:r>
-        <w:rPr>
-          <w:rFonts w:ascii="Times New Roman" w:hAnsi="Times New Roman"/>
-          <w:sz w:val="24"/>
-          <w:szCs w:val="24"/>
-        </w:rPr>
-        <w:t>Morphy floated mistily to the drawing room door and waited patiently as Chi opened the door and asked Viz to calm down. He wondered if Viz would be able to help him out. But then he remembered the others that had come before him. This would end the same way too, he thought. Horribly.</w:t>
-      </w:r>
-    </w:p>
-    <w:p>
-      <w:pPr>
-        <w:pStyle w:val="style20"/>
-      </w:pPr>
-      <w:r>
-        <w:rPr>
-          <w:rFonts w:ascii="Times New Roman" w:hAnsi="Times New Roman"/>
-          <w:sz w:val="24"/>
-          <w:szCs w:val="24"/>
-        </w:rPr>
-      </w:r>
-    </w:p>
-    <w:p>
-      <w:pPr>
-        <w:pStyle w:val="style20"/>
-      </w:pPr>
-      <w:r>
-        <w:rPr>
-          <w:rFonts w:ascii="Times New Roman" w:hAnsi="Times New Roman"/>
-          <w:sz w:val="24"/>
-          <w:szCs w:val="24"/>
-        </w:rPr>
-        <w:t>“</w:t>
-      </w:r>
-      <w:r>
-        <w:rPr>
-          <w:rFonts w:ascii="Times New Roman" w:hAnsi="Times New Roman"/>
-          <w:sz w:val="24"/>
-          <w:szCs w:val="24"/>
-        </w:rPr>
-        <w:t>Morphy, meet Viz. Viz, meet Morphy.” Chi said with every bit of nonchalance that he could muster. He enjoyed these meetings.</w:t>
-      </w:r>
-    </w:p>
-    <w:p>
-      <w:pPr>
-        <w:pStyle w:val="style20"/>
-      </w:pPr>
-      <w:r>
-        <w:rPr>
-          <w:rFonts w:ascii="Times New Roman" w:hAnsi="Times New Roman"/>
-          <w:sz w:val="24"/>
-          <w:szCs w:val="24"/>
-        </w:rPr>
-      </w:r>
-    </w:p>
-    <w:p>
-      <w:pPr>
-        <w:pStyle w:val="style20"/>
-      </w:pPr>
-      <w:r>
-        <w:rPr>
-          <w:rFonts w:ascii="Times New Roman" w:hAnsi="Times New Roman"/>
-          <w:sz w:val="24"/>
-          <w:szCs w:val="24"/>
-        </w:rPr>
-        <w:t>“</w:t>
-      </w:r>
-      <w:r>
-        <w:rPr>
-          <w:rFonts w:ascii="Times New Roman" w:hAnsi="Times New Roman"/>
-          <w:sz w:val="24"/>
-          <w:szCs w:val="24"/>
-        </w:rPr>
-        <w:t>What is tha-that thing?” squeaked Viz, as he pointed an almost accusing finger at Morphy.</w:t>
-      </w:r>
-    </w:p>
-    <w:p>
-      <w:pPr>
-        <w:pStyle w:val="style20"/>
-      </w:pPr>
-      <w:r>
-        <w:rPr>
-          <w:rFonts w:ascii="Times New Roman" w:hAnsi="Times New Roman"/>
-          <w:sz w:val="24"/>
-          <w:szCs w:val="24"/>
-        </w:rPr>
-      </w:r>
-    </w:p>
-    <w:p>
-      <w:pPr>
-        <w:pStyle w:val="style20"/>
-      </w:pPr>
-      <w:r>
-        <w:rPr>
-          <w:rFonts w:ascii="Times New Roman" w:hAnsi="Times New Roman"/>
-          <w:sz w:val="24"/>
-          <w:szCs w:val="24"/>
-        </w:rPr>
-        <w:t>“</w:t>
-      </w:r>
-      <w:r>
-        <w:rPr>
-          <w:rFonts w:ascii="Times New Roman" w:hAnsi="Times New Roman"/>
-          <w:sz w:val="24"/>
-          <w:szCs w:val="24"/>
-        </w:rPr>
-        <w:t>He's an alien. And stop pointing, it's rude.”, said Chi as he slapped Viz's hand down.</w:t>
+        <w:t xml:space="preserve">When Viz came to, he found himself lying on a bed in an unfamiliar room. He tried to recollect how he got there. He looked down at the bed and thought that it reminded him of something </w:t>
+      </w:r>
+      <w:r>
+        <w:rPr>
+          <w:rFonts w:ascii="Times New Roman" w:hAnsi="Times New Roman"/>
+          <w:sz w:val="24"/>
+          <w:szCs w:val="24"/>
+        </w:rPr>
+        <w:t>but</w:t>
+      </w:r>
+      <w:r>
+        <w:rPr>
+          <w:rFonts w:ascii="Times New Roman" w:hAnsi="Times New Roman"/>
+          <w:sz w:val="24"/>
+          <w:szCs w:val="24"/>
+        </w:rPr>
+        <w:t xml:space="preserve"> </w:t>
+      </w:r>
+      <w:r>
+        <w:rPr>
+          <w:rFonts w:ascii="Times New Roman" w:hAnsi="Times New Roman"/>
+          <w:sz w:val="24"/>
+          <w:szCs w:val="24"/>
+        </w:rPr>
+        <w:t>h</w:t>
+      </w:r>
+      <w:r>
+        <w:rPr>
+          <w:rFonts w:ascii="Times New Roman" w:hAnsi="Times New Roman"/>
+          <w:sz w:val="24"/>
+          <w:szCs w:val="24"/>
+        </w:rPr>
+        <w:t>e couldn't quite put his finger on it. He shrugged his shoulders and closed his eyes to go back to sleep. After all, he was tired and the bed was really comfortable. It wasn't just comfortable, he thought, it was in fact the most comfortable bed he had ever slept on. He was making a mental note to go and seek out the owner post-nap and find out where he'd bought the bed , when he remembered.</w:t>
+      </w:r>
+    </w:p>
+    <w:p>
+      <w:pPr>
+        <w:pStyle w:val="style20"/>
+      </w:pPr>
+      <w:r>
+        <w:rPr>
+          <w:rFonts w:ascii="Times New Roman" w:hAnsi="Times New Roman"/>
+          <w:sz w:val="24"/>
+          <w:szCs w:val="24"/>
+        </w:rPr>
+      </w:r>
+    </w:p>
+    <w:p>
+      <w:pPr>
+        <w:pStyle w:val="style20"/>
+      </w:pPr>
+      <w:r>
+        <w:rPr>
+          <w:rFonts w:ascii="Times New Roman" w:hAnsi="Times New Roman"/>
+          <w:sz w:val="24"/>
+          <w:szCs w:val="24"/>
+        </w:rPr>
+        <w:t>Chi heard the loud shriek followed by the even louder banging on the guest room door. He allowed himself a little smile before turning to his companion. “</w:t>
+      </w:r>
+      <w:r>
+        <w:rPr>
+          <w:rFonts w:ascii="Times New Roman" w:hAnsi="Times New Roman"/>
+          <w:sz w:val="24"/>
+          <w:szCs w:val="24"/>
+        </w:rPr>
+        <w:t>H</w:t>
+      </w:r>
+      <w:r>
+        <w:rPr>
+          <w:rFonts w:ascii="Times New Roman" w:hAnsi="Times New Roman"/>
+          <w:sz w:val="24"/>
+          <w:szCs w:val="24"/>
+        </w:rPr>
+        <w:t>e's up. Let's get ourselves introduced.”</w:t>
+      </w:r>
+    </w:p>
+    <w:p>
+      <w:pPr>
+        <w:pStyle w:val="style20"/>
+      </w:pPr>
+      <w:r>
+        <w:rPr>
+          <w:rFonts w:ascii="Times New Roman" w:hAnsi="Times New Roman"/>
+          <w:sz w:val="24"/>
+          <w:szCs w:val="24"/>
+        </w:rPr>
+      </w:r>
+    </w:p>
+    <w:p>
+      <w:pPr>
+        <w:pStyle w:val="style20"/>
+      </w:pPr>
+      <w:r>
+        <w:rPr>
+          <w:rFonts w:ascii="Times New Roman" w:hAnsi="Times New Roman"/>
+          <w:sz w:val="24"/>
+          <w:szCs w:val="24"/>
+        </w:rPr>
+        <w:t>His companion</w:t>
+      </w:r>
+      <w:r>
+        <w:rPr>
+          <w:rFonts w:ascii="Times New Roman" w:hAnsi="Times New Roman"/>
+          <w:sz w:val="24"/>
+          <w:szCs w:val="24"/>
+        </w:rPr>
+        <w:t xml:space="preserve"> floated mistily to the drawing room door and waited patiently as Chi opened the door and asked Viz to calm down. He wondered if Viz would be able to help him out. But then he remembered the others that had come before him. This would end the same way too, he thought. Horribly.</w:t>
+      </w:r>
+    </w:p>
+    <w:p>
+      <w:pPr>
+        <w:pStyle w:val="style20"/>
+      </w:pPr>
+      <w:r>
+        <w:rPr>
+          <w:rFonts w:ascii="Times New Roman" w:hAnsi="Times New Roman"/>
+          <w:sz w:val="24"/>
+          <w:szCs w:val="24"/>
+        </w:rPr>
+      </w:r>
+    </w:p>
+    <w:p>
+      <w:pPr>
+        <w:pStyle w:val="style20"/>
+      </w:pPr>
+      <w:r>
+        <w:rPr>
+          <w:rFonts w:ascii="Times New Roman" w:hAnsi="Times New Roman"/>
+          <w:sz w:val="24"/>
+          <w:szCs w:val="24"/>
+        </w:rPr>
+        <w:t>“</w:t>
+      </w:r>
+      <w:r>
+        <w:rPr>
+          <w:rFonts w:ascii="Times New Roman" w:hAnsi="Times New Roman"/>
+          <w:sz w:val="24"/>
+          <w:szCs w:val="24"/>
+        </w:rPr>
+        <w:t xml:space="preserve">Morphy, meet Viz. Viz, meet Morphy.” Chi said with every bit of nonchalance that he could muster. He </w:t>
+      </w:r>
+      <w:r>
+        <w:rPr>
+          <w:rFonts w:ascii="Times New Roman" w:hAnsi="Times New Roman"/>
+          <w:sz w:val="24"/>
+          <w:szCs w:val="24"/>
+        </w:rPr>
+        <w:t xml:space="preserve">always </w:t>
+      </w:r>
+      <w:r>
+        <w:rPr>
+          <w:rFonts w:ascii="Times New Roman" w:hAnsi="Times New Roman"/>
+          <w:sz w:val="24"/>
+          <w:szCs w:val="24"/>
+        </w:rPr>
+        <w:t>enjoyed these meetings.</w:t>
+      </w:r>
+    </w:p>
+    <w:p>
+      <w:pPr>
+        <w:pStyle w:val="style20"/>
+      </w:pPr>
+      <w:r>
+        <w:rPr>
+          <w:rFonts w:ascii="Times New Roman" w:hAnsi="Times New Roman"/>
+          <w:sz w:val="24"/>
+          <w:szCs w:val="24"/>
+        </w:rPr>
+      </w:r>
+    </w:p>
+    <w:p>
+      <w:pPr>
+        <w:pStyle w:val="style20"/>
+      </w:pPr>
+      <w:r>
+        <w:rPr>
+          <w:rFonts w:ascii="Times New Roman" w:hAnsi="Times New Roman"/>
+          <w:sz w:val="24"/>
+          <w:szCs w:val="24"/>
+        </w:rPr>
+        <w:t>“</w:t>
+      </w:r>
+      <w:r>
+        <w:rPr>
+          <w:rFonts w:ascii="Times New Roman" w:hAnsi="Times New Roman"/>
+          <w:sz w:val="24"/>
+          <w:szCs w:val="24"/>
+        </w:rPr>
+        <w:t>What is tha-that thing?” squeaked Viz, as he pointed an accusing finger at Morphy.</w:t>
+      </w:r>
+    </w:p>
+    <w:p>
+      <w:pPr>
+        <w:pStyle w:val="style20"/>
+      </w:pPr>
+      <w:r>
+        <w:rPr>
+          <w:rFonts w:ascii="Times New Roman" w:hAnsi="Times New Roman"/>
+          <w:sz w:val="24"/>
+          <w:szCs w:val="24"/>
+        </w:rPr>
+      </w:r>
+    </w:p>
+    <w:p>
+      <w:pPr>
+        <w:pStyle w:val="style20"/>
+      </w:pPr>
+      <w:r>
+        <w:rPr>
+          <w:rFonts w:ascii="Times New Roman" w:hAnsi="Times New Roman"/>
+          <w:sz w:val="24"/>
+          <w:szCs w:val="24"/>
+        </w:rPr>
+        <w:t>“</w:t>
+      </w:r>
+      <w:r>
+        <w:rPr>
+          <w:rFonts w:ascii="Times New Roman" w:hAnsi="Times New Roman"/>
+          <w:sz w:val="24"/>
+          <w:szCs w:val="24"/>
+        </w:rPr>
+        <w:t>He's an alien. And stop pointing, it's rude.” Chi slapped Viz's hand down.</w:t>
       </w:r>
     </w:p>
     <w:p>
@@ -1566,7 +1857,15 @@
           <w:sz w:val="24"/>
           <w:szCs w:val="24"/>
         </w:rPr>
-        <w:t>"Maybe you should sit down."</w:t>
+        <w:t>"Maybe you should sit down.</w:t>
+      </w:r>
+      <w:r>
+        <w:rPr>
+          <w:rFonts w:ascii="Times New Roman" w:hAnsi="Times New Roman"/>
+          <w:sz w:val="24"/>
+          <w:szCs w:val="24"/>
+        </w:rPr>
+        <w:t>"</w:t>
       </w:r>
     </w:p>
     <w:p>
@@ -1764,7 +2063,23 @@
           <w:sz w:val="24"/>
           <w:szCs w:val="24"/>
         </w:rPr>
-        <w:t xml:space="preserve">. And I think I saw a shooting star or two go by. Great set up right?” </w:t>
+        <w:t xml:space="preserve">. And I think I </w:t>
+      </w:r>
+      <w:r>
+        <w:rPr>
+          <w:rFonts w:ascii="Times New Roman" w:hAnsi="Times New Roman"/>
+          <w:sz w:val="24"/>
+          <w:szCs w:val="24"/>
+        </w:rPr>
+        <w:t xml:space="preserve">also </w:t>
+      </w:r>
+      <w:r>
+        <w:rPr>
+          <w:rFonts w:ascii="Times New Roman" w:hAnsi="Times New Roman"/>
+          <w:sz w:val="24"/>
+          <w:szCs w:val="24"/>
+        </w:rPr>
+        <w:t xml:space="preserve">saw a shooting star or two go by. Great set up right?” </w:t>
       </w:r>
       <w:r>
         <w:rPr>
@@ -3273,7 +3588,7 @@
           <w:sz w:val="24"/>
           <w:szCs w:val="24"/>
         </w:rPr>
-        <w:t>I seem to be suffering from what you call short-term memory loss. I suspect it may be because of something that may have happened during the journey, but I can't be sure.</w:t>
+        <w:t>I seem to be suffering from what you call short-term memory loss. I suspect it may be because of something that happened during the journey, but I can't be sure.</w:t>
       </w:r>
       <w:r>
         <w:rPr>
@@ -3363,172 +3678,219 @@
           <w:sz w:val="24"/>
           <w:szCs w:val="24"/>
         </w:rPr>
-        <w:t>It's pretty severe. He cannot even remember why he came to our planet. Or so he says...”</w:t>
-      </w:r>
-    </w:p>
-    <w:p>
-      <w:pPr>
-        <w:pStyle w:val="style20"/>
-      </w:pPr>
-      <w:r>
-        <w:rPr>
-          <w:rFonts w:ascii="Times New Roman" w:hAnsi="Times New Roman"/>
-          <w:sz w:val="24"/>
-          <w:szCs w:val="24"/>
-        </w:rPr>
-      </w:r>
-    </w:p>
-    <w:p>
-      <w:pPr>
-        <w:pStyle w:val="style20"/>
-      </w:pPr>
-      <w:r>
-        <w:rPr>
-          <w:rFonts w:ascii="Times New Roman" w:hAnsi="Times New Roman"/>
-          <w:sz w:val="24"/>
-          <w:szCs w:val="24"/>
-        </w:rPr>
-        <w:t>“</w:t>
-      </w:r>
-      <w:r>
-        <w:rPr>
-          <w:rFonts w:ascii="Times New Roman" w:hAnsi="Times New Roman"/>
-          <w:sz w:val="24"/>
-          <w:szCs w:val="24"/>
-        </w:rPr>
-        <w:t>All I remember is that I'm on an extremely confidential mission and my presence must not be detected at any cost.” Morphy explained.</w:t>
-      </w:r>
-    </w:p>
-    <w:p>
-      <w:pPr>
-        <w:pStyle w:val="style20"/>
-      </w:pPr>
-      <w:r>
-        <w:rPr>
-          <w:rFonts w:ascii="Times New Roman" w:hAnsi="Times New Roman"/>
-          <w:sz w:val="24"/>
-          <w:szCs w:val="24"/>
-        </w:rPr>
-      </w:r>
-    </w:p>
-    <w:p>
-      <w:pPr>
-        <w:pStyle w:val="style20"/>
-      </w:pPr>
-      <w:r>
-        <w:rPr>
-          <w:rFonts w:ascii="Times New Roman" w:hAnsi="Times New Roman"/>
-          <w:sz w:val="24"/>
-          <w:szCs w:val="24"/>
-        </w:rPr>
-        <w:t>“</w:t>
-      </w:r>
-      <w:r>
-        <w:rPr>
-          <w:rFonts w:ascii="Times New Roman" w:hAnsi="Times New Roman"/>
-          <w:sz w:val="24"/>
-          <w:szCs w:val="24"/>
-        </w:rPr>
-        <w:t>At any cost?”</w:t>
-      </w:r>
-    </w:p>
-    <w:p>
-      <w:pPr>
-        <w:pStyle w:val="style20"/>
-      </w:pPr>
-      <w:r>
-        <w:rPr>
-          <w:rFonts w:ascii="Times New Roman" w:hAnsi="Times New Roman"/>
-          <w:sz w:val="24"/>
-          <w:szCs w:val="24"/>
-        </w:rPr>
-      </w:r>
-    </w:p>
-    <w:p>
-      <w:pPr>
-        <w:pStyle w:val="style20"/>
-      </w:pPr>
-      <w:r>
-        <w:rPr>
-          <w:rFonts w:ascii="Times New Roman" w:hAnsi="Times New Roman"/>
-          <w:sz w:val="24"/>
-          <w:szCs w:val="24"/>
-        </w:rPr>
-        <w:t>“</w:t>
-      </w:r>
-      <w:r>
-        <w:rPr>
-          <w:rFonts w:ascii="Times New Roman" w:hAnsi="Times New Roman"/>
-          <w:sz w:val="24"/>
-          <w:szCs w:val="24"/>
-        </w:rPr>
-        <w:t>At any cost whatsoever.” Morphy said with a blank expression. Viz felt a small shiver down his spine as he heard that even though there wasn't a hint of malice evident on Morphy's face.</w:t>
-      </w:r>
-    </w:p>
-    <w:p>
-      <w:pPr>
-        <w:pStyle w:val="style20"/>
-      </w:pPr>
-      <w:r>
-        <w:rPr>
-          <w:rFonts w:ascii="Times New Roman" w:hAnsi="Times New Roman"/>
-          <w:sz w:val="24"/>
-          <w:szCs w:val="24"/>
-        </w:rPr>
-      </w:r>
-    </w:p>
-    <w:p>
-      <w:pPr>
-        <w:pStyle w:val="style20"/>
-      </w:pPr>
-      <w:r>
-        <w:rPr>
-          <w:rFonts w:ascii="Times New Roman" w:hAnsi="Times New Roman"/>
-          <w:sz w:val="24"/>
-          <w:szCs w:val="24"/>
-        </w:rPr>
-        <w:t>“</w:t>
-      </w:r>
-      <w:r>
-        <w:rPr>
-          <w:rFonts w:ascii="Times New Roman" w:hAnsi="Times New Roman"/>
-          <w:sz w:val="24"/>
-          <w:szCs w:val="24"/>
-        </w:rPr>
-        <w:t>You still haven't answered my original question.”</w:t>
-      </w:r>
-    </w:p>
-    <w:p>
-      <w:pPr>
-        <w:pStyle w:val="style20"/>
-      </w:pPr>
-      <w:r>
-        <w:rPr>
-          <w:rFonts w:ascii="Times New Roman" w:hAnsi="Times New Roman"/>
-          <w:sz w:val="24"/>
-          <w:szCs w:val="24"/>
-        </w:rPr>
-      </w:r>
-    </w:p>
-    <w:p>
-      <w:pPr>
-        <w:pStyle w:val="style20"/>
-      </w:pPr>
-      <w:r>
-        <w:rPr>
-          <w:rFonts w:ascii="Times New Roman" w:hAnsi="Times New Roman"/>
-          <w:sz w:val="24"/>
-          <w:szCs w:val="24"/>
-        </w:rPr>
-        <w:t>“</w:t>
-      </w:r>
-      <w:r>
-        <w:rPr>
-          <w:rFonts w:ascii="Times New Roman" w:hAnsi="Times New Roman"/>
-          <w:sz w:val="24"/>
-          <w:szCs w:val="24"/>
-        </w:rPr>
-        <w:t>Ah yes, how do we manage without any staff? We manage because no customer has set foot in this restaurant for a few weeks. Not since that cretin, Lolita Legume wrote that scathing review of my restaurant in the 'Bestaurant Guide'.”</w:t>
+        <w:t xml:space="preserve">It's pretty severe. He </w:t>
+      </w:r>
+      <w:r>
+        <w:rPr>
+          <w:rFonts w:ascii="Times New Roman" w:hAnsi="Times New Roman"/>
+          <w:sz w:val="24"/>
+          <w:szCs w:val="24"/>
+        </w:rPr>
+        <w:t>can't</w:t>
+      </w:r>
+      <w:r>
+        <w:rPr>
+          <w:rFonts w:ascii="Times New Roman" w:hAnsi="Times New Roman"/>
+          <w:sz w:val="24"/>
+          <w:szCs w:val="24"/>
+        </w:rPr>
+        <w:t xml:space="preserve"> even remember why he came to our planet.”</w:t>
+      </w:r>
+    </w:p>
+    <w:p>
+      <w:pPr>
+        <w:pStyle w:val="style20"/>
+      </w:pPr>
+      <w:r>
+        <w:rPr>
+          <w:rFonts w:ascii="Times New Roman" w:hAnsi="Times New Roman"/>
+          <w:sz w:val="24"/>
+          <w:szCs w:val="24"/>
+        </w:rPr>
+      </w:r>
+    </w:p>
+    <w:p>
+      <w:pPr>
+        <w:pStyle w:val="style20"/>
+      </w:pPr>
+      <w:r>
+        <w:rPr>
+          <w:rFonts w:ascii="Times New Roman" w:hAnsi="Times New Roman"/>
+          <w:sz w:val="24"/>
+          <w:szCs w:val="24"/>
+        </w:rPr>
+        <w:t>“</w:t>
+      </w:r>
+      <w:r>
+        <w:rPr>
+          <w:rFonts w:ascii="Times New Roman" w:hAnsi="Times New Roman"/>
+          <w:sz w:val="24"/>
+          <w:szCs w:val="24"/>
+        </w:rPr>
+        <w:t>All I remember is that I'm on an extremely confidential mission and my presence must not be detected at any cost. At any cost whatsoever.”</w:t>
+      </w:r>
+    </w:p>
+    <w:p>
+      <w:pPr>
+        <w:pStyle w:val="style20"/>
+      </w:pPr>
+      <w:r>
+        <w:rPr>
+          <w:rFonts w:ascii="Times New Roman" w:hAnsi="Times New Roman"/>
+          <w:sz w:val="24"/>
+          <w:szCs w:val="24"/>
+        </w:rPr>
+      </w:r>
+    </w:p>
+    <w:p>
+      <w:pPr>
+        <w:pStyle w:val="style20"/>
+      </w:pPr>
+      <w:r>
+        <w:rPr>
+          <w:rFonts w:ascii="Times New Roman" w:hAnsi="Times New Roman"/>
+          <w:sz w:val="24"/>
+          <w:szCs w:val="24"/>
+        </w:rPr>
+        <w:t>Viz felt a small shiver down his spine as he heard that even though there wasn't a hint of malice evident on Morphy's face.</w:t>
+      </w:r>
+    </w:p>
+    <w:p>
+      <w:pPr>
+        <w:pStyle w:val="style20"/>
+      </w:pPr>
+      <w:r>
+        <w:rPr>
+          <w:rFonts w:ascii="Times New Roman" w:hAnsi="Times New Roman"/>
+          <w:sz w:val="24"/>
+          <w:szCs w:val="24"/>
+        </w:rPr>
+      </w:r>
+    </w:p>
+    <w:p>
+      <w:pPr>
+        <w:pStyle w:val="style20"/>
+      </w:pPr>
+      <w:r>
+        <w:rPr>
+          <w:rFonts w:ascii="Times New Roman" w:hAnsi="Times New Roman"/>
+          <w:sz w:val="24"/>
+          <w:szCs w:val="24"/>
+        </w:rPr>
+        <w:t>“</w:t>
+      </w:r>
+      <w:r>
+        <w:rPr>
+          <w:rFonts w:ascii="Times New Roman" w:hAnsi="Times New Roman"/>
+          <w:sz w:val="24"/>
+          <w:szCs w:val="24"/>
+        </w:rPr>
+        <w:t xml:space="preserve">You still haven't answered my original question.” </w:t>
+      </w:r>
+      <w:r>
+        <w:rPr>
+          <w:rFonts w:ascii="Times New Roman" w:hAnsi="Times New Roman"/>
+          <w:sz w:val="24"/>
+          <w:szCs w:val="24"/>
+        </w:rPr>
+        <w:t>Viz turned to Chi.</w:t>
+      </w:r>
+    </w:p>
+    <w:p>
+      <w:pPr>
+        <w:pStyle w:val="style20"/>
+      </w:pPr>
+      <w:r>
+        <w:rPr>
+          <w:rFonts w:ascii="Times New Roman" w:hAnsi="Times New Roman"/>
+          <w:sz w:val="24"/>
+          <w:szCs w:val="24"/>
+        </w:rPr>
+      </w:r>
+    </w:p>
+    <w:p>
+      <w:pPr>
+        <w:pStyle w:val="style20"/>
+      </w:pPr>
+      <w:r>
+        <w:rPr>
+          <w:rFonts w:ascii="Times New Roman" w:hAnsi="Times New Roman"/>
+          <w:sz w:val="24"/>
+          <w:szCs w:val="24"/>
+        </w:rPr>
+        <w:t>“</w:t>
+      </w:r>
+      <w:r>
+        <w:rPr>
+          <w:rFonts w:ascii="Times New Roman" w:hAnsi="Times New Roman"/>
+          <w:sz w:val="24"/>
+          <w:szCs w:val="24"/>
+        </w:rPr>
+        <w:t xml:space="preserve">Ah yes. </w:t>
+      </w:r>
+      <w:r>
+        <w:rPr>
+          <w:rFonts w:ascii="Times New Roman" w:hAnsi="Times New Roman"/>
+          <w:sz w:val="24"/>
+          <w:szCs w:val="24"/>
+        </w:rPr>
+        <w:t>H</w:t>
+      </w:r>
+      <w:r>
+        <w:rPr>
+          <w:rFonts w:ascii="Times New Roman" w:hAnsi="Times New Roman"/>
+          <w:sz w:val="24"/>
+          <w:szCs w:val="24"/>
+        </w:rPr>
+        <w:t xml:space="preserve">ow do we manage without any staff, </w:t>
+      </w:r>
+      <w:r>
+        <w:rPr>
+          <w:rFonts w:ascii="Times New Roman" w:hAnsi="Times New Roman"/>
+          <w:sz w:val="24"/>
+          <w:szCs w:val="24"/>
+        </w:rPr>
+        <w:t>you ask</w:t>
+      </w:r>
+      <w:r>
+        <w:rPr>
+          <w:rFonts w:ascii="Times New Roman" w:hAnsi="Times New Roman"/>
+          <w:sz w:val="24"/>
+          <w:szCs w:val="24"/>
+        </w:rPr>
+        <w:t xml:space="preserve">? We manage because no customer has set foot in this restaurant for weeks. Not since that cretin, </w:t>
+      </w:r>
+      <w:r>
+        <w:rPr>
+          <w:rFonts w:ascii="Times New Roman" w:hAnsi="Times New Roman"/>
+          <w:sz w:val="24"/>
+          <w:szCs w:val="24"/>
+        </w:rPr>
+        <w:t>Lilly</w:t>
+      </w:r>
+      <w:r>
+        <w:rPr>
+          <w:rFonts w:ascii="Times New Roman" w:hAnsi="Times New Roman"/>
+          <w:sz w:val="24"/>
+          <w:szCs w:val="24"/>
+        </w:rPr>
+        <w:t xml:space="preserve"> Legume wrote that scathing review of my restaurant in </w:t>
+      </w:r>
+      <w:r>
+        <w:rPr>
+          <w:rFonts w:ascii="Times New Roman" w:hAnsi="Times New Roman"/>
+          <w:sz w:val="24"/>
+          <w:szCs w:val="24"/>
+        </w:rPr>
+        <w:t>her</w:t>
+      </w:r>
+      <w:r>
+        <w:rPr>
+          <w:rFonts w:ascii="Times New Roman" w:hAnsi="Times New Roman"/>
+          <w:sz w:val="24"/>
+          <w:szCs w:val="24"/>
+        </w:rPr>
+        <w:t xml:space="preserve"> 'Bestaurant Guide'.”</w:t>
       </w:r>
     </w:p>
     <w:p>
@@ -3594,40 +3956,64 @@
           <w:sz w:val="24"/>
           <w:szCs w:val="24"/>
         </w:rPr>
-        <w:t>One more thing, Chi. How do I fit into all this?”</w:t>
-      </w:r>
-    </w:p>
-    <w:p>
-      <w:pPr>
-        <w:pStyle w:val="style20"/>
-      </w:pPr>
-      <w:r>
-        <w:rPr>
-          <w:rFonts w:ascii="Times New Roman" w:hAnsi="Times New Roman"/>
-          <w:sz w:val="24"/>
-          <w:szCs w:val="24"/>
-        </w:rPr>
-      </w:r>
-    </w:p>
-    <w:p>
-      <w:pPr>
-        <w:pStyle w:val="style20"/>
-      </w:pPr>
-      <w:r>
-        <w:rPr>
-          <w:rFonts w:ascii="Times New Roman" w:hAnsi="Times New Roman"/>
-          <w:sz w:val="24"/>
-          <w:szCs w:val="24"/>
-        </w:rPr>
-        <w:t>“</w:t>
-      </w:r>
-      <w:r>
-        <w:rPr>
-          <w:rFonts w:ascii="Times New Roman" w:hAnsi="Times New Roman"/>
-          <w:sz w:val="24"/>
-          <w:szCs w:val="24"/>
-        </w:rPr>
-        <w:t xml:space="preserve">Very </w:t>
+        <w:t>But...i</w:t>
+      </w:r>
+      <w:r>
+        <w:rPr>
+          <w:rFonts w:ascii="Times New Roman" w:hAnsi="Times New Roman"/>
+          <w:sz w:val="24"/>
+          <w:szCs w:val="24"/>
+        </w:rPr>
+        <w:t xml:space="preserve">f there aren't any customers, why did you hire me? </w:t>
+      </w:r>
+      <w:r>
+        <w:rPr>
+          <w:rFonts w:ascii="Times New Roman" w:hAnsi="Times New Roman"/>
+          <w:sz w:val="24"/>
+          <w:szCs w:val="24"/>
+        </w:rPr>
+        <w:t>How do I fit into all this?”</w:t>
+      </w:r>
+    </w:p>
+    <w:p>
+      <w:pPr>
+        <w:pStyle w:val="style20"/>
+      </w:pPr>
+      <w:r>
+        <w:rPr>
+          <w:rFonts w:ascii="Times New Roman" w:hAnsi="Times New Roman"/>
+          <w:sz w:val="24"/>
+          <w:szCs w:val="24"/>
+        </w:rPr>
+      </w:r>
+    </w:p>
+    <w:p>
+      <w:pPr>
+        <w:pStyle w:val="style20"/>
+      </w:pPr>
+      <w:r>
+        <w:rPr>
+          <w:rFonts w:ascii="Times New Roman" w:hAnsi="Times New Roman"/>
+          <w:sz w:val="24"/>
+          <w:szCs w:val="24"/>
+        </w:rPr>
+        <w:t>“</w:t>
+      </w:r>
+      <w:r>
+        <w:rPr>
+          <w:rFonts w:ascii="Times New Roman" w:hAnsi="Times New Roman"/>
+          <w:sz w:val="24"/>
+          <w:szCs w:val="24"/>
+        </w:rPr>
+        <w:t>V</w:t>
+      </w:r>
+      <w:r>
+        <w:rPr>
+          <w:rFonts w:ascii="Times New Roman" w:hAnsi="Times New Roman"/>
+          <w:sz w:val="24"/>
+          <w:szCs w:val="24"/>
+        </w:rPr>
+        <w:t xml:space="preserve">ery </w:t>
       </w:r>
       <w:r>
         <w:rPr>
@@ -3643,23 +4029,64 @@
           <w:sz w:val="24"/>
           <w:szCs w:val="24"/>
         </w:rPr>
-        <w:t xml:space="preserve"> Viz, very </w:t>
-      </w:r>
-      <w:r>
-        <w:rPr>
-          <w:rFonts w:ascii="Times New Roman" w:hAnsi="Times New Roman"/>
-          <w:sz w:val="24"/>
-          <w:szCs w:val="24"/>
-        </w:rPr>
-        <w:t>snugly</w:t>
-      </w:r>
-      <w:r>
-        <w:rPr>
-          <w:rFonts w:ascii="Times New Roman" w:hAnsi="Times New Roman"/>
-          <w:sz w:val="24"/>
-          <w:szCs w:val="24"/>
-        </w:rPr>
-        <w:t>.”</w:t>
+        <w:t xml:space="preserve"> Viz. </w:t>
+      </w:r>
+      <w:r>
+        <w:rPr>
+          <w:rFonts w:ascii="Times New Roman" w:hAnsi="Times New Roman"/>
+          <w:sz w:val="24"/>
+          <w:szCs w:val="24"/>
+        </w:rPr>
+        <w:t>V</w:t>
+      </w:r>
+      <w:r>
+        <w:rPr>
+          <w:rFonts w:ascii="Times New Roman" w:hAnsi="Times New Roman"/>
+          <w:sz w:val="24"/>
+          <w:szCs w:val="24"/>
+        </w:rPr>
+        <w:t xml:space="preserve">ery </w:t>
+      </w:r>
+      <w:r>
+        <w:rPr>
+          <w:rFonts w:ascii="Times New Roman" w:hAnsi="Times New Roman"/>
+          <w:sz w:val="24"/>
+          <w:szCs w:val="24"/>
+        </w:rPr>
+        <w:t>snugly.</w:t>
+      </w:r>
+      <w:r>
+        <w:rPr>
+          <w:rFonts w:ascii="Times New Roman" w:hAnsi="Times New Roman"/>
+          <w:sz w:val="24"/>
+          <w:szCs w:val="24"/>
+        </w:rPr>
+        <w:t>”</w:t>
+      </w:r>
+    </w:p>
+    <w:p>
+      <w:pPr>
+        <w:pStyle w:val="style20"/>
+      </w:pPr>
+      <w:r>
+        <w:rPr>
+          <w:rFonts w:ascii="Times New Roman" w:hAnsi="Times New Roman"/>
+          <w:sz w:val="24"/>
+          <w:szCs w:val="24"/>
+        </w:rPr>
+      </w:r>
+    </w:p>
+    <w:p>
+      <w:pPr>
+        <w:pStyle w:val="style20"/>
+        <w:pageBreakBefore/>
+      </w:pPr>
+      <w:r>
+        <w:rPr>
+          <w:rFonts w:ascii="Times New Roman" w:hAnsi="Times New Roman"/>
+          <w:sz w:val="24"/>
+          <w:szCs w:val="24"/>
+        </w:rPr>
       </w:r>
     </w:p>
     <w:sectPr>

</xml_diff>

<commit_message>
Day 5 - finished first outline of chapter 2
</commit_message>
<xml_diff>
--- a/Chef.docx
+++ b/Chef.docx
@@ -46,39 +46,39 @@
     </w:p>
     <w:p>
       <w:pPr>
+        <w:pStyle w:val="style26"/>
+        <w:tabs>
+          <w:tab w:leader="dot" w:pos="9638" w:val="right"/>
+        </w:tabs>
+      </w:pPr>
+      <w:r>
+        <w:fldChar w:fldCharType="begin"/>
+      </w:r>
+      <w:r>
+        <w:instrText> TOC \f \o "1-9" \o "1-9" \h</w:instrText>
+      </w:r>
+      <w:r>
+        <w:fldChar w:fldCharType="separate"/>
+      </w:r>
+      <w:r>
+        <w:rPr/>
+        <w:t>The Search</w:t>
+        <w:tab/>
+        <w:t>3</w:t>
+      </w:r>
+    </w:p>
+    <w:p>
+      <w:pPr>
         <w:pStyle w:val="style24"/>
         <w:tabs>
           <w:tab w:leader="dot" w:pos="9921" w:val="right"/>
         </w:tabs>
       </w:pPr>
       <w:r>
-        <w:fldChar w:fldCharType="begin"/>
-      </w:r>
-      <w:r>
-        <w:instrText> TOC \f \o "1-9" \o "1-9" \h</w:instrText>
-      </w:r>
-      <w:r>
-        <w:fldChar w:fldCharType="separate"/>
-      </w:r>
-      <w:r>
-        <w:rPr/>
-        <w:t>The Search</w:t>
-        <w:tab/>
-        <w:t>3</w:t>
-      </w:r>
-    </w:p>
-    <w:p>
-      <w:pPr>
-        <w:pStyle w:val="style23"/>
-        <w:tabs>
-          <w:tab w:leader="dot" w:pos="9638" w:val="right"/>
-        </w:tabs>
-      </w:pPr>
-      <w:r>
         <w:rPr/>
         <w:t>The Mission</w:t>
         <w:tab/>
-        <w:t>9</w:t>
+        <w:t>12</w:t>
       </w:r>
       <w:r>
         <w:fldChar w:fldCharType="end"/>
@@ -121,6 +121,38 @@
     </w:p>
     <w:p>
       <w:pPr>
+        <w:pStyle w:val="style23"/>
+        <w:tabs>
+          <w:tab w:leader="dot" w:pos="9638" w:val="right"/>
+        </w:tabs>
+      </w:pPr>
+      <w:r>
+        <w:rPr/>
+      </w:r>
+    </w:p>
+    <w:p>
+      <w:pPr>
+        <w:sectPr>
+          <w:type w:val="continuous"/>
+          <w:pgSz w:h="16838" w:w="11906"/>
+          <w:pgMar w:bottom="1134" w:footer="0" w:gutter="0" w:header="0" w:left="1134" w:right="1134" w:top="1134"/>
+          <w:formProt w:val="false"/>
+          <w:textDirection w:val="lrTb"/>
+          <w:docGrid w:charSpace="0" w:linePitch="240" w:type="default"/>
+        </w:sectPr>
+      </w:pPr>
+    </w:p>
+    <w:p>
+      <w:pPr>
+        <w:sectPr>
+          <w:type w:val="continuous"/>
+          <w:pgSz w:h="16838" w:w="11906"/>
+          <w:pgMar w:bottom="1134" w:footer="0" w:gutter="0" w:header="0" w:left="1134" w:right="1134" w:top="1134"/>
+          <w:pgNumType w:fmt="decimal"/>
+          <w:formProt w:val="false"/>
+          <w:textDirection w:val="lrTb"/>
+          <w:docGrid w:charSpace="0" w:linePitch="240" w:type="default"/>
+        </w:sectPr>
         <w:pStyle w:val="style21"/>
       </w:pPr>
       <w:r>
@@ -133,18 +165,167 @@
         <w:pageBreakBefore/>
       </w:pPr>
       <w:r>
-        <w:rPr>
-          <w:rFonts w:ascii="Times New Roman" w:hAnsi="Times New Roman"/>
-          <w:sz w:val="24"/>
-          <w:szCs w:val="24"/>
-        </w:rPr>
+        <w:rPr/>
+      </w:r>
+    </w:p>
+    <w:p>
+      <w:pPr>
+        <w:sectPr>
+          <w:type w:val="nextPage"/>
+          <w:pgSz w:h="16838" w:w="11906"/>
+          <w:pgMar w:bottom="1134" w:footer="0" w:gutter="0" w:header="0" w:left="1134" w:right="1134" w:top="1134"/>
+          <w:pgNumType w:fmt="decimal"/>
+          <w:formProt w:val="false"/>
+          <w:textDirection w:val="lrTb"/>
+          <w:docGrid w:charSpace="0" w:linePitch="240" w:type="default"/>
+        </w:sectPr>
+      </w:pPr>
+    </w:p>
+    <w:p>
+      <w:pPr>
+        <w:pStyle w:val="style22"/>
+      </w:pPr>
+      <w:r>
+        <w:rPr/>
+        <w:t>Table of Contents</w:t>
+      </w:r>
+    </w:p>
+    <w:p>
+      <w:pPr>
+        <w:sectPr>
+          <w:type w:val="continuous"/>
+          <w:pgSz w:h="16838" w:w="11906"/>
+          <w:pgMar w:bottom="1134" w:footer="0" w:gutter="0" w:header="0" w:left="1134" w:right="1134" w:top="1134"/>
+          <w:formProt w:val="false"/>
+          <w:textDirection w:val="lrTb"/>
+          <w:docGrid w:charSpace="0" w:linePitch="240" w:type="default"/>
+        </w:sectPr>
+      </w:pPr>
+    </w:p>
+    <w:p>
+      <w:pPr>
+        <w:pStyle w:val="style26"/>
+        <w:tabs>
+          <w:tab w:leader="dot" w:pos="9638" w:val="right"/>
+        </w:tabs>
+      </w:pPr>
+      <w:r>
+        <w:fldChar w:fldCharType="begin"/>
+      </w:r>
+      <w:r>
+        <w:instrText> TOC \f \o "1-9" \o "1-9" \h</w:instrText>
+      </w:r>
+      <w:r>
+        <w:fldChar w:fldCharType="separate"/>
+      </w:r>
+      <w:r>
+        <w:rPr/>
         <w:t>The Search</w:t>
+        <w:tab/>
+        <w:t>3</w:t>
+      </w:r>
+    </w:p>
+    <w:p>
+      <w:pPr>
+        <w:pStyle w:val="style24"/>
+        <w:tabs>
+          <w:tab w:leader="dot" w:pos="9921" w:val="right"/>
+        </w:tabs>
+      </w:pPr>
+      <w:r>
+        <w:rPr/>
+        <w:t>The Mission</w:t>
+        <w:tab/>
+        <w:t>12</w:t>
+      </w:r>
+      <w:r>
+        <w:fldChar w:fldCharType="end"/>
+      </w:r>
+    </w:p>
+    <w:p>
+      <w:pPr>
+        <w:sectPr>
+          <w:type w:val="continuous"/>
+          <w:pgSz w:h="16838" w:w="11906"/>
+          <w:pgMar w:bottom="1134" w:footer="0" w:gutter="0" w:header="0" w:left="1134" w:right="1134" w:top="1134"/>
+          <w:formProt/>
+          <w:textDirection w:val="lrTb"/>
+          <w:docGrid w:charSpace="0" w:linePitch="240" w:type="default"/>
+        </w:sectPr>
+      </w:pPr>
+    </w:p>
+    <w:p>
+      <w:pPr>
+        <w:pStyle w:val="style23"/>
+        <w:tabs>
+          <w:tab w:leader="dot" w:pos="9638" w:val="right"/>
+        </w:tabs>
+      </w:pPr>
+      <w:r>
+        <w:rPr/>
+      </w:r>
+    </w:p>
+    <w:p>
+      <w:pPr>
+        <w:sectPr>
+          <w:type w:val="continuous"/>
+          <w:pgSz w:h="16838" w:w="11906"/>
+          <w:pgMar w:bottom="1134" w:footer="0" w:gutter="0" w:header="0" w:left="1134" w:right="1134" w:top="1134"/>
+          <w:formProt w:val="false"/>
+          <w:textDirection w:val="lrTb"/>
+          <w:docGrid w:charSpace="0" w:linePitch="240" w:type="default"/>
+        </w:sectPr>
+      </w:pPr>
+    </w:p>
+    <w:p>
+      <w:pPr>
+        <w:pStyle w:val="style23"/>
+        <w:tabs>
+          <w:tab w:leader="dot" w:pos="9638" w:val="right"/>
+        </w:tabs>
+      </w:pPr>
+      <w:r>
+        <w:rPr/>
+      </w:r>
+    </w:p>
+    <w:p>
+      <w:pPr>
+        <w:sectPr>
+          <w:type w:val="continuous"/>
+          <w:pgSz w:h="16838" w:w="11906"/>
+          <w:pgMar w:bottom="1134" w:footer="0" w:gutter="0" w:header="0" w:left="1134" w:right="1134" w:top="1134"/>
+          <w:formProt w:val="false"/>
+          <w:textDirection w:val="lrTb"/>
+          <w:docGrid w:charSpace="0" w:linePitch="240" w:type="default"/>
+        </w:sectPr>
+      </w:pPr>
+    </w:p>
+    <w:p>
+      <w:pPr>
+        <w:pStyle w:val="style21"/>
+      </w:pPr>
+      <w:r>
+        <w:rPr/>
+      </w:r>
+    </w:p>
+    <w:p>
+      <w:pPr>
+        <w:pStyle w:val="style21"/>
+        <w:pageBreakBefore/>
+      </w:pPr>
+      <w:r>
+        <w:rPr>
+          <w:rFonts w:ascii="Times New Roman" w:hAnsi="Times New Roman"/>
+          <w:sz w:val="24"/>
+          <w:szCs w:val="24"/>
+        </w:rPr>
+        <w:t>The Search</w:t>
       </w:r>
       <w:r>
         <w:fldChar w:fldCharType="begin"/>
       </w:r>
       <w:r>
-        <w:instrText> TC "The Search" \l 2 </w:instrText>
+        <w:instrText> TC "The Search" \l 3 </w:instrText>
       </w:r>
       <w:r>
         <w:fldChar w:fldCharType="separate"/>
@@ -892,49 +1073,92 @@
           <w:sz w:val="24"/>
           <w:szCs w:val="24"/>
         </w:rPr>
-        <w:t>Viz opened the kitchen door and walked in to  chopping some vegetables on a slab.</w:t>
-      </w:r>
-    </w:p>
-    <w:p>
-      <w:pPr>
-        <w:pStyle w:val="style21"/>
-      </w:pPr>
-      <w:r>
-        <w:rPr>
-          <w:rFonts w:ascii="Times New Roman" w:hAnsi="Times New Roman"/>
-          <w:sz w:val="24"/>
-          <w:szCs w:val="24"/>
-        </w:rPr>
-        <w:t>He strode out towards him and stuck out his hand.</w:t>
-      </w:r>
-    </w:p>
-    <w:p>
-      <w:pPr>
-        <w:pStyle w:val="style21"/>
-      </w:pPr>
-      <w:r>
-        <w:rPr/>
-      </w:r>
-    </w:p>
-    <w:p>
-      <w:pPr>
-        <w:pStyle w:val="style21"/>
-      </w:pPr>
-      <w:r>
-        <w:rPr>
-          <w:rFonts w:ascii="Times New Roman" w:hAnsi="Times New Roman"/>
-          <w:sz w:val="24"/>
-          <w:szCs w:val="24"/>
-        </w:rPr>
-        <w:t>“</w:t>
-      </w:r>
-      <w:r>
-        <w:rPr>
-          <w:rFonts w:ascii="Times New Roman" w:hAnsi="Times New Roman"/>
-          <w:sz w:val="24"/>
-          <w:szCs w:val="24"/>
-        </w:rPr>
-        <w:t>I'm Viz. Than's ”</w:t>
+        <w:t xml:space="preserve">Viz opened the kitchen door and walked in to </w:t>
+      </w:r>
+      <w:r>
+        <w:rPr>
+          <w:rFonts w:ascii="Times New Roman" w:hAnsi="Times New Roman"/>
+          <w:sz w:val="24"/>
+          <w:szCs w:val="24"/>
+        </w:rPr>
+        <w:t xml:space="preserve">see a man in a Chef's hat </w:t>
+      </w:r>
+      <w:r>
+        <w:rPr>
+          <w:rFonts w:ascii="Times New Roman" w:hAnsi="Times New Roman"/>
+          <w:sz w:val="24"/>
+          <w:szCs w:val="24"/>
+        </w:rPr>
+        <w:t xml:space="preserve">chopping some vegetables on </w:t>
+      </w:r>
+      <w:r>
+        <w:rPr>
+          <w:rFonts w:ascii="Times New Roman" w:hAnsi="Times New Roman"/>
+          <w:sz w:val="24"/>
+          <w:szCs w:val="24"/>
+        </w:rPr>
+        <w:t>the</w:t>
+      </w:r>
+      <w:r>
+        <w:rPr>
+          <w:rFonts w:ascii="Times New Roman" w:hAnsi="Times New Roman"/>
+          <w:sz w:val="24"/>
+          <w:szCs w:val="24"/>
+        </w:rPr>
+        <w:t xml:space="preserve"> slab. He strode out towards him and stuck out his hand.</w:t>
+      </w:r>
+    </w:p>
+    <w:p>
+      <w:pPr>
+        <w:pStyle w:val="style21"/>
+      </w:pPr>
+      <w:r>
+        <w:rPr/>
+      </w:r>
+    </w:p>
+    <w:p>
+      <w:pPr>
+        <w:pStyle w:val="style21"/>
+      </w:pPr>
+      <w:r>
+        <w:rPr>
+          <w:rFonts w:ascii="Times New Roman" w:hAnsi="Times New Roman"/>
+          <w:sz w:val="24"/>
+          <w:szCs w:val="24"/>
+        </w:rPr>
+        <w:t>“</w:t>
+      </w:r>
+      <w:r>
+        <w:rPr>
+          <w:rFonts w:ascii="Times New Roman" w:hAnsi="Times New Roman"/>
+          <w:sz w:val="24"/>
+          <w:szCs w:val="24"/>
+        </w:rPr>
+        <w:t xml:space="preserve">Hi, </w:t>
+      </w:r>
+      <w:r>
+        <w:rPr>
+          <w:rFonts w:ascii="Times New Roman" w:hAnsi="Times New Roman"/>
+          <w:sz w:val="24"/>
+          <w:szCs w:val="24"/>
+        </w:rPr>
+        <w:t xml:space="preserve">I'm Viz. </w:t>
+      </w:r>
+      <w:r>
+        <w:rPr>
+          <w:rFonts w:ascii="Times New Roman" w:hAnsi="Times New Roman"/>
+          <w:sz w:val="24"/>
+          <w:szCs w:val="24"/>
+        </w:rPr>
+        <w:t>I saw you ad outside and...</w:t>
+      </w:r>
+      <w:r>
+        <w:rPr>
+          <w:rFonts w:ascii="Times New Roman" w:hAnsi="Times New Roman"/>
+          <w:sz w:val="24"/>
+          <w:szCs w:val="24"/>
+        </w:rPr>
+        <w:t>”</w:t>
       </w:r>
     </w:p>
     <w:p>
@@ -1740,7 +1964,23 @@
           <w:sz w:val="24"/>
           <w:szCs w:val="24"/>
         </w:rPr>
-        <w:t>I'm afraid the Sinetransmorgodom, or what you call the 'time machine', did not survive the milkshake incident. And since I cannot contact my planet anymore, the only recourse for us is to wait until your people invent inter-planetary travel so that I can ask the manufacturers to deliver the spare parts here.”</w:t>
+        <w:t>I'm afraid the Sinetransmorgodo</w:t>
+      </w:r>
+      <w:r>
+        <w:rPr>
+          <w:rFonts w:ascii="Times New Roman" w:hAnsi="Times New Roman"/>
+          <w:sz w:val="24"/>
+          <w:szCs w:val="24"/>
+        </w:rPr>
+        <w:t>r</w:t>
+      </w:r>
+      <w:r>
+        <w:rPr>
+          <w:rFonts w:ascii="Times New Roman" w:hAnsi="Times New Roman"/>
+          <w:sz w:val="24"/>
+          <w:szCs w:val="24"/>
+        </w:rPr>
+        <w:t>, or what you call the 'time machine', did not survive the milkshake incident. And since I cannot contact my planet anymore, the only recourse for us is to wait until your people invent inter-planetary travel so that I can ask the manufacturers to deliver the spare parts here.”</w:t>
       </w:r>
     </w:p>
     <w:p>
@@ -1798,7 +2038,23 @@
           <w:sz w:val="24"/>
           <w:szCs w:val="24"/>
         </w:rPr>
-        <w:t>The same time as when I told you last. 524 more years.” Morphy said bluntly as he glowered at Chi. Viz couldn't help but think that it was an impressive feat to do that so convincingly with his solitary eye.</w:t>
+        <w:t xml:space="preserve">The same time as when I told you last. </w:t>
+      </w:r>
+      <w:r>
+        <w:rPr>
+          <w:rFonts w:ascii="Times New Roman" w:hAnsi="Times New Roman"/>
+          <w:sz w:val="24"/>
+          <w:szCs w:val="24"/>
+        </w:rPr>
+        <w:t>Five hundred and twenty four</w:t>
+      </w:r>
+      <w:r>
+        <w:rPr>
+          <w:rFonts w:ascii="Times New Roman" w:hAnsi="Times New Roman"/>
+          <w:sz w:val="24"/>
+          <w:szCs w:val="24"/>
+        </w:rPr>
+        <w:t xml:space="preserve"> more years.” Morphy said bluntly as he glowered at Chi. Viz couldn't help but think that it was an impressive feat to do that so convincingly with his solitary eye.</w:t>
       </w:r>
     </w:p>
     <w:p>
@@ -2238,23 +2494,7 @@
           <w:sz w:val="24"/>
           <w:szCs w:val="24"/>
         </w:rPr>
-        <w:t xml:space="preserve">I don't have antennae. Are you blind? I've warned you about the stereotyping before. If you do that again, </w:t>
-      </w:r>
-      <w:r>
-        <w:rPr>
-          <w:rFonts w:ascii="Times New Roman" w:hAnsi="Times New Roman"/>
-          <w:sz w:val="24"/>
-          <w:szCs w:val="24"/>
-        </w:rPr>
-        <w:t>I'll</w:t>
-      </w:r>
-      <w:r>
-        <w:rPr>
-          <w:rFonts w:ascii="Times New Roman" w:hAnsi="Times New Roman"/>
-          <w:sz w:val="24"/>
-          <w:szCs w:val="24"/>
-        </w:rPr>
-        <w:t>...”</w:t>
+        <w:t>I don't have antennae. Are you blind? I've warned you about the stereotyping before. If you do that again, I'll...”</w:t>
       </w:r>
     </w:p>
     <w:p>
@@ -2740,24 +2980,23 @@
         <w:pageBreakBefore/>
       </w:pPr>
       <w:r>
+        <w:rPr>
+          <w:rFonts w:ascii="Times New Roman" w:hAnsi="Times New Roman"/>
+          <w:sz w:val="24"/>
+          <w:szCs w:val="24"/>
+        </w:rPr>
+        <w:t>The Mission</w:t>
+      </w:r>
+      <w:r>
         <w:fldChar w:fldCharType="begin"/>
       </w:r>
       <w:r>
-        <w:instrText> XE "The Mission" </w:instrText>
+        <w:instrText> TC "The Mission" \l 2 </w:instrText>
       </w:r>
       <w:r>
         <w:fldChar w:fldCharType="separate"/>
       </w:r>
       <w:r>
-        <w:fldChar w:fldCharType="begin"/>
-      </w:r>
-      <w:r>
-        <w:instrText> XE "The Mission" </w:instrText>
-      </w:r>
-      <w:r>
-        <w:fldChar w:fldCharType="separate"/>
-      </w:r>
-      <w:r>
         <w:rPr>
           <w:rFonts w:ascii="Times New Roman" w:hAnsi="Times New Roman"/>
           <w:sz w:val="24"/>
@@ -2767,328 +3006,161 @@
       <w:r>
         <w:fldChar w:fldCharType="end"/>
       </w:r>
-      <w:r>
-        <w:fldChar w:fldCharType="end"/>
-      </w:r>
-      <w:r>
-        <w:fldChar w:fldCharType="begin"/>
-      </w:r>
-      <w:r>
-        <w:instrText> TC "The Mission" \l 1 </w:instrText>
-      </w:r>
-      <w:r>
-        <w:fldChar w:fldCharType="separate"/>
-      </w:r>
-      <w:r>
-        <w:rPr>
-          <w:rFonts w:ascii="Times New Roman" w:hAnsi="Times New Roman"/>
-          <w:sz w:val="24"/>
-          <w:szCs w:val="24"/>
-        </w:rPr>
-        <w:t>The Mission</w:t>
-      </w:r>
-      <w:r>
-        <w:fldChar w:fldCharType="end"/>
-      </w:r>
-    </w:p>
-    <w:p>
-      <w:pPr>
-        <w:pStyle w:val="style21"/>
-      </w:pPr>
-      <w:r>
-        <w:rPr/>
-      </w:r>
-    </w:p>
-    <w:p>
-      <w:pPr>
-        <w:pStyle w:val="style21"/>
-      </w:pPr>
-      <w:r>
-        <w:rPr>
-          <w:rFonts w:ascii="Times New Roman" w:hAnsi="Times New Roman"/>
-          <w:sz w:val="24"/>
-          <w:szCs w:val="24"/>
-        </w:rPr>
-        <w:t>“</w:t>
-      </w:r>
-      <w:r>
-        <w:rPr>
-          <w:rFonts w:ascii="Times New Roman" w:hAnsi="Times New Roman"/>
-          <w:sz w:val="24"/>
-          <w:szCs w:val="24"/>
-        </w:rPr>
-        <w:t xml:space="preserve">Send him in.” </w:t>
-      </w:r>
-      <w:r>
-        <w:rPr>
-          <w:rFonts w:ascii="Times New Roman" w:hAnsi="Times New Roman"/>
-          <w:sz w:val="24"/>
-          <w:szCs w:val="24"/>
-        </w:rPr>
-        <w:t>G</w:t>
-      </w:r>
-      <w:r>
-        <w:rPr>
-          <w:rFonts w:ascii="Times New Roman" w:hAnsi="Times New Roman"/>
-          <w:sz w:val="24"/>
-          <w:szCs w:val="24"/>
-        </w:rPr>
-        <w:t>ologo</w:t>
-      </w:r>
-      <w:r>
-        <w:rPr>
-          <w:rFonts w:ascii="Times New Roman" w:hAnsi="Times New Roman"/>
-          <w:sz w:val="24"/>
-          <w:szCs w:val="24"/>
-        </w:rPr>
-        <w:t>z</w:t>
-      </w:r>
-      <w:r>
-        <w:rPr>
-          <w:rFonts w:ascii="Times New Roman" w:hAnsi="Times New Roman"/>
-          <w:sz w:val="24"/>
-          <w:szCs w:val="24"/>
-        </w:rPr>
-        <w:t>iaux said to his secretary.</w:t>
-      </w:r>
-    </w:p>
-    <w:p>
-      <w:pPr>
-        <w:pStyle w:val="style21"/>
-      </w:pPr>
-      <w:r>
-        <w:rPr/>
-      </w:r>
-    </w:p>
-    <w:p>
-      <w:pPr>
-        <w:pStyle w:val="style21"/>
-      </w:pPr>
-      <w:r>
-        <w:rPr>
-          <w:rFonts w:ascii="Times New Roman" w:hAnsi="Times New Roman"/>
-          <w:sz w:val="24"/>
-          <w:szCs w:val="24"/>
-        </w:rPr>
-        <w:t>G</w:t>
-      </w:r>
-      <w:r>
-        <w:rPr>
-          <w:rFonts w:ascii="Times New Roman" w:hAnsi="Times New Roman"/>
-          <w:sz w:val="24"/>
-          <w:szCs w:val="24"/>
-        </w:rPr>
-        <w:t>ologo</w:t>
-      </w:r>
-      <w:r>
-        <w:rPr>
-          <w:rFonts w:ascii="Times New Roman" w:hAnsi="Times New Roman"/>
-          <w:sz w:val="24"/>
-          <w:szCs w:val="24"/>
-        </w:rPr>
-        <w:t>z</w:t>
-      </w:r>
-      <w:r>
-        <w:rPr>
-          <w:rFonts w:ascii="Times New Roman" w:hAnsi="Times New Roman"/>
-          <w:sz w:val="24"/>
-          <w:szCs w:val="24"/>
-        </w:rPr>
-        <w:t xml:space="preserve">iaux, or Pete as his friends called him, was </w:t>
-      </w:r>
-      <w:r>
-        <w:rPr>
-          <w:rFonts w:ascii="Times New Roman" w:hAnsi="Times New Roman"/>
-          <w:sz w:val="24"/>
-          <w:szCs w:val="24"/>
-        </w:rPr>
-        <w:t>in a cranky mood</w:t>
-      </w:r>
-      <w:r>
-        <w:rPr>
-          <w:rFonts w:ascii="Times New Roman" w:hAnsi="Times New Roman"/>
-          <w:sz w:val="24"/>
-          <w:szCs w:val="24"/>
-        </w:rPr>
-        <w:t xml:space="preserve">. </w:t>
-      </w:r>
-      <w:r>
-        <w:rPr>
-          <w:rFonts w:ascii="Times New Roman" w:hAnsi="Times New Roman"/>
-          <w:sz w:val="24"/>
-          <w:szCs w:val="24"/>
-        </w:rPr>
-        <w:t xml:space="preserve">The planetary elections were due in another millennium and it meant that he </w:t>
-      </w:r>
-      <w:r>
-        <w:rPr>
-          <w:rFonts w:ascii="Times New Roman" w:hAnsi="Times New Roman"/>
-          <w:sz w:val="24"/>
-          <w:szCs w:val="24"/>
-        </w:rPr>
-        <w:t>was forced to do some</w:t>
-      </w:r>
-      <w:r>
-        <w:rPr>
-          <w:rFonts w:ascii="Times New Roman" w:hAnsi="Times New Roman"/>
-          <w:sz w:val="24"/>
-          <w:szCs w:val="24"/>
-        </w:rPr>
-        <w:t xml:space="preserve"> actual work again. </w:t>
-      </w:r>
-      <w:r>
-        <w:rPr>
-          <w:rFonts w:ascii="Times New Roman" w:hAnsi="Times New Roman"/>
-          <w:sz w:val="24"/>
-          <w:szCs w:val="24"/>
-        </w:rPr>
-        <w:t xml:space="preserve">He had </w:t>
-      </w:r>
-      <w:r>
-        <w:rPr>
-          <w:rFonts w:ascii="Times New Roman" w:hAnsi="Times New Roman"/>
-          <w:sz w:val="24"/>
-          <w:szCs w:val="24"/>
-        </w:rPr>
-        <w:t>twenty</w:t>
-      </w:r>
-      <w:r>
-        <w:rPr>
-          <w:rFonts w:ascii="Times New Roman" w:hAnsi="Times New Roman"/>
-          <w:sz w:val="24"/>
-          <w:szCs w:val="24"/>
-        </w:rPr>
-        <w:t xml:space="preserve"> meetings lined up in the day and he wasn't looking forward to any of them. </w:t>
-      </w:r>
-    </w:p>
-    <w:p>
-      <w:pPr>
-        <w:pStyle w:val="style21"/>
-      </w:pPr>
-      <w:r>
-        <w:rPr/>
-      </w:r>
-    </w:p>
-    <w:p>
-      <w:pPr>
-        <w:pStyle w:val="style21"/>
-      </w:pPr>
-      <w:r>
-        <w:rPr>
-          <w:rFonts w:ascii="Times New Roman" w:hAnsi="Times New Roman"/>
-          <w:sz w:val="24"/>
-          <w:szCs w:val="24"/>
-        </w:rPr>
-        <w:t>“</w:t>
-      </w:r>
-      <w:r>
-        <w:rPr>
-          <w:rFonts w:ascii="Times New Roman" w:hAnsi="Times New Roman"/>
-          <w:sz w:val="24"/>
-          <w:szCs w:val="24"/>
-        </w:rPr>
-        <w:t xml:space="preserve">Good afternoon, Mr President.” </w:t>
-      </w:r>
-      <w:r>
-        <w:rPr>
-          <w:rFonts w:ascii="Times New Roman" w:hAnsi="Times New Roman"/>
-          <w:sz w:val="24"/>
-          <w:szCs w:val="24"/>
-        </w:rPr>
-        <w:t>the visitor</w:t>
-      </w:r>
-      <w:r>
-        <w:rPr>
-          <w:rFonts w:ascii="Times New Roman" w:hAnsi="Times New Roman"/>
-          <w:sz w:val="24"/>
-          <w:szCs w:val="24"/>
-        </w:rPr>
-        <w:t xml:space="preserve"> said as he threw in a well practiced bow of courtesy.</w:t>
-      </w:r>
-    </w:p>
-    <w:p>
-      <w:pPr>
-        <w:pStyle w:val="style21"/>
-      </w:pPr>
-      <w:r>
-        <w:rPr/>
-      </w:r>
-    </w:p>
-    <w:p>
-      <w:pPr>
-        <w:pStyle w:val="style21"/>
-      </w:pPr>
-      <w:r>
-        <w:rPr>
-          <w:rFonts w:ascii="Times New Roman" w:hAnsi="Times New Roman"/>
-          <w:sz w:val="24"/>
-          <w:szCs w:val="24"/>
-        </w:rPr>
-        <w:t>“</w:t>
-      </w:r>
-      <w:r>
-        <w:rPr>
-          <w:rFonts w:ascii="Times New Roman" w:hAnsi="Times New Roman"/>
-          <w:sz w:val="24"/>
-          <w:szCs w:val="24"/>
-        </w:rPr>
-        <w:t>What is this about</w:t>
-      </w:r>
-      <w:r>
-        <w:rPr>
-          <w:rFonts w:ascii="Times New Roman" w:hAnsi="Times New Roman"/>
-          <w:sz w:val="24"/>
-          <w:szCs w:val="24"/>
-        </w:rPr>
-        <w:t xml:space="preserve"> Xylon?</w:t>
-      </w:r>
-      <w:r>
-        <w:rPr>
-          <w:rFonts w:ascii="Times New Roman" w:hAnsi="Times New Roman"/>
-          <w:sz w:val="24"/>
-          <w:szCs w:val="24"/>
-        </w:rPr>
-        <w:t xml:space="preserve">” </w:t>
-      </w:r>
-      <w:r>
-        <w:rPr>
-          <w:rFonts w:ascii="Times New Roman" w:hAnsi="Times New Roman"/>
-          <w:sz w:val="24"/>
-          <w:szCs w:val="24"/>
-        </w:rPr>
-        <w:t>G</w:t>
-      </w:r>
-      <w:r>
-        <w:rPr>
-          <w:rFonts w:ascii="Times New Roman" w:hAnsi="Times New Roman"/>
-          <w:sz w:val="24"/>
-          <w:szCs w:val="24"/>
-        </w:rPr>
-        <w:t>ologo</w:t>
-      </w:r>
-      <w:r>
-        <w:rPr>
-          <w:rFonts w:ascii="Times New Roman" w:hAnsi="Times New Roman"/>
-          <w:sz w:val="24"/>
-          <w:szCs w:val="24"/>
-        </w:rPr>
-        <w:t>z</w:t>
-      </w:r>
-      <w:r>
-        <w:rPr>
-          <w:rFonts w:ascii="Times New Roman" w:hAnsi="Times New Roman"/>
-          <w:sz w:val="24"/>
-          <w:szCs w:val="24"/>
-        </w:rPr>
-        <w:t xml:space="preserve">iaux </w:t>
-      </w:r>
-      <w:r>
-        <w:rPr>
-          <w:rFonts w:ascii="Times New Roman" w:hAnsi="Times New Roman"/>
-          <w:sz w:val="24"/>
-          <w:szCs w:val="24"/>
-        </w:rPr>
-        <w:t>gestured him to sit.</w:t>
+    </w:p>
+    <w:p>
+      <w:pPr>
+        <w:pStyle w:val="style21"/>
+      </w:pPr>
+      <w:r>
+        <w:rPr/>
+      </w:r>
+    </w:p>
+    <w:p>
+      <w:pPr>
+        <w:pStyle w:val="style21"/>
+      </w:pPr>
+      <w:r>
+        <w:rPr>
+          <w:rFonts w:ascii="Times New Roman" w:hAnsi="Times New Roman"/>
+          <w:sz w:val="24"/>
+          <w:szCs w:val="24"/>
+        </w:rPr>
+        <w:t>“</w:t>
+      </w:r>
+      <w:r>
+        <w:rPr>
+          <w:rFonts w:ascii="Times New Roman" w:hAnsi="Times New Roman"/>
+          <w:sz w:val="24"/>
+          <w:szCs w:val="24"/>
+        </w:rPr>
+        <w:t>Send him in.” Golo</w:t>
+      </w:r>
+      <w:r>
+        <w:rPr>
+          <w:rFonts w:ascii="Times New Roman" w:hAnsi="Times New Roman"/>
+          <w:sz w:val="24"/>
+          <w:szCs w:val="24"/>
+        </w:rPr>
+        <w:t>xinout</w:t>
+      </w:r>
+      <w:r>
+        <w:rPr>
+          <w:rFonts w:ascii="Times New Roman" w:hAnsi="Times New Roman"/>
+          <w:sz w:val="24"/>
+          <w:szCs w:val="24"/>
+        </w:rPr>
+        <w:t xml:space="preserve"> said to his secretary.</w:t>
+      </w:r>
+    </w:p>
+    <w:p>
+      <w:pPr>
+        <w:pStyle w:val="style21"/>
+      </w:pPr>
+      <w:r>
+        <w:rPr/>
+      </w:r>
+    </w:p>
+    <w:p>
+      <w:pPr>
+        <w:pStyle w:val="style21"/>
+      </w:pPr>
+      <w:r>
+        <w:rPr>
+          <w:rFonts w:ascii="Times New Roman" w:hAnsi="Times New Roman"/>
+          <w:sz w:val="24"/>
+          <w:szCs w:val="24"/>
+        </w:rPr>
+        <w:t>Golo</w:t>
+      </w:r>
+      <w:r>
+        <w:rPr>
+          <w:rFonts w:ascii="Times New Roman" w:hAnsi="Times New Roman"/>
+          <w:sz w:val="24"/>
+          <w:szCs w:val="24"/>
+        </w:rPr>
+        <w:t>xinout</w:t>
+      </w:r>
+      <w:r>
+        <w:rPr>
+          <w:rFonts w:ascii="Times New Roman" w:hAnsi="Times New Roman"/>
+          <w:sz w:val="24"/>
+          <w:szCs w:val="24"/>
+        </w:rPr>
+        <w:t xml:space="preserve">, or Pete as his friends called him, was in a cranky mood. The planetary elections were due in another millennium and it meant that he was forced to do some actual work again. He had twenty meetings lined up in the day and he wasn't looking forward to any of them. </w:t>
+      </w:r>
+    </w:p>
+    <w:p>
+      <w:pPr>
+        <w:pStyle w:val="style21"/>
+      </w:pPr>
+      <w:r>
+        <w:rPr/>
+      </w:r>
+    </w:p>
+    <w:p>
+      <w:pPr>
+        <w:pStyle w:val="style21"/>
+      </w:pPr>
+      <w:r>
+        <w:rPr>
+          <w:rFonts w:ascii="Times New Roman" w:hAnsi="Times New Roman"/>
+          <w:sz w:val="24"/>
+          <w:szCs w:val="24"/>
+        </w:rPr>
+        <w:t>“</w:t>
+      </w:r>
+      <w:r>
+        <w:rPr>
+          <w:rFonts w:ascii="Times New Roman" w:hAnsi="Times New Roman"/>
+          <w:sz w:val="24"/>
+          <w:szCs w:val="24"/>
+        </w:rPr>
+        <w:t>Good afternoon, Mr President.” the visitor said as he threw in a well practiced bow of courtesy.</w:t>
+      </w:r>
+    </w:p>
+    <w:p>
+      <w:pPr>
+        <w:pStyle w:val="style21"/>
+      </w:pPr>
+      <w:r>
+        <w:rPr/>
+      </w:r>
+    </w:p>
+    <w:p>
+      <w:pPr>
+        <w:pStyle w:val="style21"/>
+      </w:pPr>
+      <w:r>
+        <w:rPr>
+          <w:rFonts w:ascii="Times New Roman" w:hAnsi="Times New Roman"/>
+          <w:sz w:val="24"/>
+          <w:szCs w:val="24"/>
+        </w:rPr>
+        <w:t>“</w:t>
+      </w:r>
+      <w:r>
+        <w:rPr>
+          <w:rFonts w:ascii="Times New Roman" w:hAnsi="Times New Roman"/>
+          <w:sz w:val="24"/>
+          <w:szCs w:val="24"/>
+        </w:rPr>
+        <w:t>What is this about Xylon?” Golo</w:t>
+      </w:r>
+      <w:r>
+        <w:rPr>
+          <w:rFonts w:ascii="Times New Roman" w:hAnsi="Times New Roman"/>
+          <w:sz w:val="24"/>
+          <w:szCs w:val="24"/>
+        </w:rPr>
+        <w:t>xinout</w:t>
+      </w:r>
+      <w:r>
+        <w:rPr>
+          <w:rFonts w:ascii="Times New Roman" w:hAnsi="Times New Roman"/>
+          <w:sz w:val="24"/>
+          <w:szCs w:val="24"/>
+        </w:rPr>
+        <w:t xml:space="preserve"> gestured him to sit.</w:t>
       </w:r>
     </w:p>
     <w:p>
@@ -3146,47 +3218,7 @@
           <w:sz w:val="24"/>
           <w:szCs w:val="24"/>
         </w:rPr>
-        <w:t>Ah y</w:t>
-      </w:r>
-      <w:r>
-        <w:rPr>
-          <w:rFonts w:ascii="Times New Roman" w:hAnsi="Times New Roman"/>
-          <w:sz w:val="24"/>
-          <w:szCs w:val="24"/>
-        </w:rPr>
-        <w:t xml:space="preserve">es, </w:t>
-      </w:r>
-      <w:r>
-        <w:rPr>
-          <w:rFonts w:ascii="Times New Roman" w:hAnsi="Times New Roman"/>
-          <w:sz w:val="24"/>
-          <w:szCs w:val="24"/>
-        </w:rPr>
-        <w:t>General Wingo</w:t>
-      </w:r>
-      <w:r>
-        <w:rPr>
-          <w:rFonts w:ascii="Times New Roman" w:hAnsi="Times New Roman"/>
-          <w:sz w:val="24"/>
-          <w:szCs w:val="24"/>
-        </w:rPr>
-        <w:t>...</w:t>
-      </w:r>
-      <w:r>
-        <w:rPr>
-          <w:rFonts w:ascii="Times New Roman" w:hAnsi="Times New Roman"/>
-          <w:sz w:val="24"/>
-          <w:szCs w:val="24"/>
-        </w:rPr>
-        <w:t>uh...where is he again</w:t>
-      </w:r>
-      <w:r>
-        <w:rPr>
-          <w:rFonts w:ascii="Times New Roman" w:hAnsi="Times New Roman"/>
-          <w:sz w:val="24"/>
-          <w:szCs w:val="24"/>
-        </w:rPr>
-        <w:t>?”</w:t>
+        <w:t>Ah yes, General Wingo...uh...where is he again?”</w:t>
       </w:r>
     </w:p>
     <w:p>
@@ -3244,121 +3276,65 @@
           <w:sz w:val="24"/>
           <w:szCs w:val="24"/>
         </w:rPr>
-        <w:t>Right. Right. Th-aaat general Wingo. Of course. Of course. How does General Wingo like the place?</w:t>
-      </w:r>
-      <w:r>
-        <w:rPr>
-          <w:rFonts w:ascii="Times New Roman" w:hAnsi="Times New Roman"/>
-          <w:sz w:val="24"/>
-          <w:szCs w:val="24"/>
-        </w:rPr>
-        <w:t>”</w:t>
-      </w:r>
-    </w:p>
-    <w:p>
-      <w:pPr>
-        <w:pStyle w:val="style21"/>
-      </w:pPr>
-      <w:r>
-        <w:rPr/>
-      </w:r>
-    </w:p>
-    <w:p>
-      <w:pPr>
-        <w:pStyle w:val="style21"/>
-      </w:pPr>
-      <w:r>
-        <w:rPr>
-          <w:rFonts w:ascii="Times New Roman" w:hAnsi="Times New Roman"/>
-          <w:sz w:val="24"/>
-          <w:szCs w:val="24"/>
-        </w:rPr>
-        <w:t>“</w:t>
-      </w:r>
-      <w:r>
-        <w:rPr>
-          <w:rFonts w:ascii="Times New Roman" w:hAnsi="Times New Roman"/>
-          <w:sz w:val="24"/>
-          <w:szCs w:val="24"/>
-        </w:rPr>
-        <w:t>We don't know. We lost contact with him as soon as he left our atmosphere.</w:t>
-      </w:r>
-      <w:r>
-        <w:rPr>
-          <w:rFonts w:ascii="Times New Roman" w:hAnsi="Times New Roman"/>
-          <w:sz w:val="24"/>
-          <w:szCs w:val="24"/>
-        </w:rPr>
-        <w:t>”</w:t>
-      </w:r>
-    </w:p>
-    <w:p>
-      <w:pPr>
-        <w:pStyle w:val="style21"/>
-      </w:pPr>
-      <w:r>
-        <w:rPr/>
-      </w:r>
-    </w:p>
-    <w:p>
-      <w:pPr>
-        <w:pStyle w:val="style21"/>
-      </w:pPr>
-      <w:r>
-        <w:rPr>
-          <w:rFonts w:ascii="Times New Roman" w:hAnsi="Times New Roman"/>
-          <w:sz w:val="24"/>
-          <w:szCs w:val="24"/>
-        </w:rPr>
-        <w:t>“</w:t>
-      </w:r>
-      <w:r>
-        <w:rPr>
-          <w:rFonts w:ascii="Times New Roman" w:hAnsi="Times New Roman"/>
-          <w:sz w:val="24"/>
-          <w:szCs w:val="24"/>
-        </w:rPr>
-        <w:t xml:space="preserve">Ah. Hate it when that happens. So you want me to name a day after him? </w:t>
-      </w:r>
-      <w:r>
-        <w:rPr>
-          <w:rFonts w:ascii="Times New Roman" w:hAnsi="Times New Roman"/>
-          <w:sz w:val="24"/>
-          <w:szCs w:val="24"/>
-        </w:rPr>
-        <w:t xml:space="preserve">General </w:t>
-      </w:r>
-      <w:r>
-        <w:rPr>
-          <w:rFonts w:ascii="Times New Roman" w:hAnsi="Times New Roman"/>
-          <w:sz w:val="24"/>
-          <w:szCs w:val="24"/>
-        </w:rPr>
-        <w:t xml:space="preserve">Wingo day? It kinda rolls off the tongue, </w:t>
-      </w:r>
-      <w:r>
-        <w:rPr>
-          <w:rFonts w:ascii="Times New Roman" w:hAnsi="Times New Roman"/>
-          <w:sz w:val="24"/>
-          <w:szCs w:val="24"/>
-        </w:rPr>
-        <w:t>you have to admit.</w:t>
-      </w:r>
-      <w:r>
-        <w:rPr>
-          <w:rFonts w:ascii="Times New Roman" w:hAnsi="Times New Roman"/>
-          <w:sz w:val="24"/>
-          <w:szCs w:val="24"/>
-        </w:rPr>
-        <w:t>..</w:t>
-      </w:r>
-      <w:r>
-        <w:rPr>
-          <w:rFonts w:ascii="Times New Roman" w:hAnsi="Times New Roman"/>
-          <w:sz w:val="24"/>
-          <w:szCs w:val="24"/>
-        </w:rPr>
-        <w:t>”</w:t>
+        <w:t>Right. Right. Th-aaat general Wingo. Of course. How does General Wingo like the place?”</w:t>
+      </w:r>
+    </w:p>
+    <w:p>
+      <w:pPr>
+        <w:pStyle w:val="style21"/>
+      </w:pPr>
+      <w:r>
+        <w:rPr/>
+      </w:r>
+    </w:p>
+    <w:p>
+      <w:pPr>
+        <w:pStyle w:val="style21"/>
+      </w:pPr>
+      <w:r>
+        <w:rPr>
+          <w:rFonts w:ascii="Times New Roman" w:hAnsi="Times New Roman"/>
+          <w:sz w:val="24"/>
+          <w:szCs w:val="24"/>
+        </w:rPr>
+        <w:t>“</w:t>
+      </w:r>
+      <w:r>
+        <w:rPr>
+          <w:rFonts w:ascii="Times New Roman" w:hAnsi="Times New Roman"/>
+          <w:sz w:val="24"/>
+          <w:szCs w:val="24"/>
+        </w:rPr>
+        <w:t>We don't know. We lost contact with him as soon as he left our atmosphere.”</w:t>
+      </w:r>
+    </w:p>
+    <w:p>
+      <w:pPr>
+        <w:pStyle w:val="style21"/>
+      </w:pPr>
+      <w:r>
+        <w:rPr/>
+      </w:r>
+    </w:p>
+    <w:p>
+      <w:pPr>
+        <w:pStyle w:val="style21"/>
+      </w:pPr>
+      <w:r>
+        <w:rPr>
+          <w:rFonts w:ascii="Times New Roman" w:hAnsi="Times New Roman"/>
+          <w:sz w:val="24"/>
+          <w:szCs w:val="24"/>
+        </w:rPr>
+        <w:t>“</w:t>
+      </w:r>
+      <w:r>
+        <w:rPr>
+          <w:rFonts w:ascii="Times New Roman" w:hAnsi="Times New Roman"/>
+          <w:sz w:val="24"/>
+          <w:szCs w:val="24"/>
+        </w:rPr>
+        <w:t>Ah. Hate it when that happens. So you want me to name a day after him? General Wingo day? It kinda rolls off the tongue, you have to admit...”</w:t>
       </w:r>
     </w:p>
     <w:p>
@@ -3408,103 +3384,31 @@
           <w:sz w:val="24"/>
           <w:szCs w:val="24"/>
         </w:rPr>
-        <w:t>G</w:t>
-      </w:r>
-      <w:r>
-        <w:rPr>
-          <w:rFonts w:ascii="Times New Roman" w:hAnsi="Times New Roman"/>
-          <w:sz w:val="24"/>
-          <w:szCs w:val="24"/>
-        </w:rPr>
-        <w:t>ologo</w:t>
-      </w:r>
-      <w:r>
-        <w:rPr>
-          <w:rFonts w:ascii="Times New Roman" w:hAnsi="Times New Roman"/>
-          <w:sz w:val="24"/>
-          <w:szCs w:val="24"/>
-        </w:rPr>
-        <w:t>z</w:t>
-      </w:r>
-      <w:r>
-        <w:rPr>
-          <w:rFonts w:ascii="Times New Roman" w:hAnsi="Times New Roman"/>
-          <w:sz w:val="24"/>
-          <w:szCs w:val="24"/>
-        </w:rPr>
-        <w:t xml:space="preserve">iaux </w:t>
-      </w:r>
-      <w:r>
-        <w:rPr>
-          <w:rFonts w:ascii="Times New Roman" w:hAnsi="Times New Roman"/>
-          <w:sz w:val="24"/>
-          <w:szCs w:val="24"/>
-        </w:rPr>
-        <w:t xml:space="preserve">groaned </w:t>
-      </w:r>
-      <w:r>
-        <w:rPr>
-          <w:rFonts w:ascii="Times New Roman" w:hAnsi="Times New Roman"/>
-          <w:sz w:val="24"/>
-          <w:szCs w:val="24"/>
-        </w:rPr>
-        <w:t>and braced himself</w:t>
-      </w:r>
-      <w:r>
-        <w:rPr>
-          <w:rFonts w:ascii="Times New Roman" w:hAnsi="Times New Roman"/>
-          <w:sz w:val="24"/>
-          <w:szCs w:val="24"/>
-        </w:rPr>
-        <w:t xml:space="preserve">. </w:t>
-      </w:r>
-      <w:r>
-        <w:rPr>
-          <w:rFonts w:ascii="Times New Roman" w:hAnsi="Times New Roman"/>
-          <w:sz w:val="24"/>
-          <w:szCs w:val="24"/>
-        </w:rPr>
-        <w:t xml:space="preserve">This was </w:t>
-      </w:r>
-      <w:r>
-        <w:rPr>
-          <w:rFonts w:ascii="Times New Roman" w:hAnsi="Times New Roman"/>
-          <w:sz w:val="24"/>
-          <w:szCs w:val="24"/>
-        </w:rPr>
-        <w:t xml:space="preserve">generally </w:t>
-      </w:r>
-      <w:r>
-        <w:rPr>
-          <w:rFonts w:ascii="Times New Roman" w:hAnsi="Times New Roman"/>
-          <w:sz w:val="24"/>
-          <w:szCs w:val="24"/>
-        </w:rPr>
-        <w:t xml:space="preserve">the point where Xylon </w:t>
-      </w:r>
-      <w:r>
-        <w:rPr>
-          <w:rFonts w:ascii="Times New Roman" w:hAnsi="Times New Roman"/>
-          <w:sz w:val="24"/>
-          <w:szCs w:val="24"/>
-        </w:rPr>
-        <w:t xml:space="preserve">gave him </w:t>
-      </w:r>
-      <w:r>
-        <w:rPr>
-          <w:rFonts w:ascii="Times New Roman" w:hAnsi="Times New Roman"/>
-          <w:sz w:val="24"/>
-          <w:szCs w:val="24"/>
-        </w:rPr>
-        <w:t xml:space="preserve">a </w:t>
-      </w:r>
-      <w:r>
-        <w:rPr>
-          <w:rFonts w:ascii="Times New Roman" w:hAnsi="Times New Roman"/>
-          <w:sz w:val="24"/>
-          <w:szCs w:val="24"/>
-        </w:rPr>
-        <w:t>long-winded 'briefing'</w:t>
+        <w:t>Golo</w:t>
+      </w:r>
+      <w:r>
+        <w:rPr>
+          <w:rFonts w:ascii="Times New Roman" w:hAnsi="Times New Roman"/>
+          <w:sz w:val="24"/>
+          <w:szCs w:val="24"/>
+        </w:rPr>
+        <w:t>xinout</w:t>
+      </w:r>
+      <w:r>
+        <w:rPr>
+          <w:rFonts w:ascii="Times New Roman" w:hAnsi="Times New Roman"/>
+          <w:sz w:val="24"/>
+          <w:szCs w:val="24"/>
+        </w:rPr>
+        <w:t xml:space="preserve"> groaned and braced himself. This was generally the point where Xylon gave him a long-winded 'briefing' and asked him to make a decision. Oh how he hated making decisions. He had become the president by religiously avoiding making them at every turn. They historically </w:t>
+      </w:r>
+      <w:r>
+        <w:rPr>
+          <w:rFonts w:ascii="Times New Roman" w:hAnsi="Times New Roman"/>
+          <w:sz w:val="24"/>
+          <w:szCs w:val="24"/>
+        </w:rPr>
+        <w:t>had a knack of</w:t>
       </w:r>
       <w:r>
         <w:rPr>
@@ -3520,726 +3424,334 @@
           <w:sz w:val="24"/>
           <w:szCs w:val="24"/>
         </w:rPr>
-        <w:t xml:space="preserve">and </w:t>
-      </w:r>
-      <w:r>
-        <w:rPr>
-          <w:rFonts w:ascii="Times New Roman" w:hAnsi="Times New Roman"/>
-          <w:sz w:val="24"/>
-          <w:szCs w:val="24"/>
-        </w:rPr>
-        <w:t>asked him to make a decision.</w:t>
-      </w:r>
-      <w:r>
-        <w:rPr>
-          <w:rFonts w:ascii="Times New Roman" w:hAnsi="Times New Roman"/>
-          <w:sz w:val="24"/>
-          <w:szCs w:val="24"/>
-        </w:rPr>
-        <w:t xml:space="preserve"> </w:t>
-      </w:r>
-      <w:r>
-        <w:rPr>
-          <w:rFonts w:ascii="Times New Roman" w:hAnsi="Times New Roman"/>
-          <w:sz w:val="24"/>
-          <w:szCs w:val="24"/>
-        </w:rPr>
-        <w:t>Oh how h</w:t>
-      </w:r>
-      <w:r>
-        <w:rPr>
-          <w:rFonts w:ascii="Times New Roman" w:hAnsi="Times New Roman"/>
-          <w:sz w:val="24"/>
-          <w:szCs w:val="24"/>
-        </w:rPr>
-        <w:t xml:space="preserve">e hated </w:t>
-      </w:r>
-      <w:r>
-        <w:rPr>
-          <w:rFonts w:ascii="Times New Roman" w:hAnsi="Times New Roman"/>
-          <w:sz w:val="24"/>
-          <w:szCs w:val="24"/>
-        </w:rPr>
-        <w:t>making decisions</w:t>
-      </w:r>
-      <w:r>
-        <w:rPr>
-          <w:rFonts w:ascii="Times New Roman" w:hAnsi="Times New Roman"/>
-          <w:sz w:val="24"/>
-          <w:szCs w:val="24"/>
-        </w:rPr>
-        <w:t xml:space="preserve">. </w:t>
-      </w:r>
-      <w:r>
-        <w:rPr>
-          <w:rFonts w:ascii="Times New Roman" w:hAnsi="Times New Roman"/>
-          <w:sz w:val="24"/>
-          <w:szCs w:val="24"/>
-        </w:rPr>
-        <w:t xml:space="preserve">He had become the president by religiously avoiding </w:t>
-      </w:r>
-      <w:r>
-        <w:rPr>
-          <w:rFonts w:ascii="Times New Roman" w:hAnsi="Times New Roman"/>
-          <w:sz w:val="24"/>
-          <w:szCs w:val="24"/>
-        </w:rPr>
-        <w:t xml:space="preserve">making them </w:t>
-      </w:r>
-      <w:r>
-        <w:rPr>
-          <w:rFonts w:ascii="Times New Roman" w:hAnsi="Times New Roman"/>
-          <w:sz w:val="24"/>
-          <w:szCs w:val="24"/>
-        </w:rPr>
-        <w:t>at every turn</w:t>
-      </w:r>
-      <w:r>
-        <w:rPr>
-          <w:rFonts w:ascii="Times New Roman" w:hAnsi="Times New Roman"/>
-          <w:sz w:val="24"/>
-          <w:szCs w:val="24"/>
-        </w:rPr>
-        <w:t xml:space="preserve">. </w:t>
-      </w:r>
-      <w:r>
-        <w:rPr>
-          <w:rFonts w:ascii="Times New Roman" w:hAnsi="Times New Roman"/>
-          <w:sz w:val="24"/>
-          <w:szCs w:val="24"/>
-        </w:rPr>
-        <w:t xml:space="preserve">They </w:t>
-      </w:r>
-      <w:r>
-        <w:rPr>
-          <w:rFonts w:ascii="Times New Roman" w:hAnsi="Times New Roman"/>
-          <w:sz w:val="24"/>
-          <w:szCs w:val="24"/>
-        </w:rPr>
-        <w:t>had historically</w:t>
-      </w:r>
-      <w:r>
-        <w:rPr>
-          <w:rFonts w:ascii="Times New Roman" w:hAnsi="Times New Roman"/>
-          <w:sz w:val="24"/>
-          <w:szCs w:val="24"/>
-        </w:rPr>
-        <w:t xml:space="preserve"> always came back to bite him in the </w:t>
-      </w:r>
-      <w:r>
-        <w:rPr>
-          <w:rFonts w:ascii="Times New Roman" w:hAnsi="Times New Roman"/>
-          <w:sz w:val="24"/>
-          <w:szCs w:val="24"/>
-        </w:rPr>
-        <w:t xml:space="preserve">proverbial </w:t>
-      </w:r>
-      <w:r>
-        <w:rPr>
-          <w:rFonts w:ascii="Times New Roman" w:hAnsi="Times New Roman"/>
-          <w:sz w:val="24"/>
-          <w:szCs w:val="24"/>
-        </w:rPr>
-        <w:t>behind.</w:t>
-      </w:r>
-    </w:p>
-    <w:p>
-      <w:pPr>
-        <w:pStyle w:val="style21"/>
-      </w:pPr>
-      <w:r>
-        <w:rPr/>
-      </w:r>
-    </w:p>
-    <w:p>
-      <w:pPr>
-        <w:pStyle w:val="style21"/>
-      </w:pPr>
-      <w:r>
-        <w:rPr>
-          <w:rFonts w:ascii="Times New Roman" w:hAnsi="Times New Roman"/>
-          <w:sz w:val="24"/>
-          <w:szCs w:val="24"/>
-        </w:rPr>
-        <w:t>“</w:t>
-      </w:r>
-      <w:r>
-        <w:rPr>
-          <w:rFonts w:ascii="Times New Roman" w:hAnsi="Times New Roman"/>
-          <w:sz w:val="24"/>
-          <w:szCs w:val="24"/>
-        </w:rPr>
-        <w:t>General Wingo's was no ordinary mission.</w:t>
-      </w:r>
-      <w:r>
-        <w:rPr>
-          <w:rFonts w:ascii="Times New Roman" w:hAnsi="Times New Roman"/>
-          <w:sz w:val="24"/>
-          <w:szCs w:val="24"/>
-        </w:rPr>
-        <w:t xml:space="preserve">” </w:t>
-      </w:r>
-      <w:r>
-        <w:rPr>
-          <w:rFonts w:ascii="Times New Roman" w:hAnsi="Times New Roman"/>
-          <w:sz w:val="24"/>
-          <w:szCs w:val="24"/>
-        </w:rPr>
-        <w:t xml:space="preserve">Xylon paused </w:t>
-      </w:r>
-      <w:r>
-        <w:rPr>
-          <w:rFonts w:ascii="Times New Roman" w:hAnsi="Times New Roman"/>
-          <w:sz w:val="24"/>
-          <w:szCs w:val="24"/>
-        </w:rPr>
-        <w:t>suddenly</w:t>
-      </w:r>
-      <w:r>
-        <w:rPr>
-          <w:rFonts w:ascii="Times New Roman" w:hAnsi="Times New Roman"/>
-          <w:sz w:val="24"/>
-          <w:szCs w:val="24"/>
-        </w:rPr>
-        <w:t>.</w:t>
-      </w:r>
-    </w:p>
-    <w:p>
-      <w:pPr>
-        <w:pStyle w:val="style21"/>
-      </w:pPr>
-      <w:r>
-        <w:rPr/>
-      </w:r>
-    </w:p>
-    <w:p>
-      <w:pPr>
-        <w:pStyle w:val="style21"/>
-      </w:pPr>
-      <w:r>
-        <w:rPr>
-          <w:rFonts w:ascii="Times New Roman" w:hAnsi="Times New Roman"/>
-          <w:sz w:val="24"/>
-          <w:szCs w:val="24"/>
-        </w:rPr>
-        <w:t>“</w:t>
-      </w:r>
-      <w:r>
-        <w:rPr>
-          <w:rFonts w:ascii="Times New Roman" w:hAnsi="Times New Roman"/>
-          <w:sz w:val="24"/>
-          <w:szCs w:val="24"/>
-        </w:rPr>
-        <w:t xml:space="preserve">Go on Xylon, I'm listening. </w:t>
-      </w:r>
-      <w:r>
-        <w:rPr>
-          <w:rFonts w:ascii="Times New Roman" w:hAnsi="Times New Roman"/>
-          <w:sz w:val="24"/>
-          <w:szCs w:val="24"/>
-        </w:rPr>
-        <w:t>What was the mission about?</w:t>
-      </w:r>
-      <w:r>
-        <w:rPr>
-          <w:rFonts w:ascii="Times New Roman" w:hAnsi="Times New Roman"/>
-          <w:sz w:val="24"/>
-          <w:szCs w:val="24"/>
-        </w:rPr>
-        <w:t>”</w:t>
-      </w:r>
-    </w:p>
-    <w:p>
-      <w:pPr>
-        <w:pStyle w:val="style21"/>
-      </w:pPr>
-      <w:r>
-        <w:rPr/>
-      </w:r>
-    </w:p>
-    <w:p>
-      <w:pPr>
-        <w:pStyle w:val="style21"/>
-      </w:pPr>
-      <w:r>
-        <w:rPr>
-          <w:rFonts w:ascii="Times New Roman" w:hAnsi="Times New Roman"/>
-          <w:sz w:val="24"/>
-          <w:szCs w:val="24"/>
-        </w:rPr>
-        <w:t>“</w:t>
-      </w:r>
-      <w:r>
-        <w:rPr>
-          <w:rFonts w:ascii="Times New Roman" w:hAnsi="Times New Roman"/>
-          <w:sz w:val="24"/>
-          <w:szCs w:val="24"/>
-        </w:rPr>
-        <w:t xml:space="preserve">Unfortunately, that's </w:t>
-      </w:r>
-      <w:r>
-        <w:rPr>
-          <w:rFonts w:ascii="Times New Roman" w:hAnsi="Times New Roman"/>
-          <w:sz w:val="24"/>
-          <w:szCs w:val="24"/>
-        </w:rPr>
-        <w:t>almost all</w:t>
-      </w:r>
-      <w:r>
-        <w:rPr>
-          <w:rFonts w:ascii="Times New Roman" w:hAnsi="Times New Roman"/>
-          <w:sz w:val="24"/>
-          <w:szCs w:val="24"/>
-        </w:rPr>
-        <w:t xml:space="preserve"> we </w:t>
-      </w:r>
-      <w:r>
-        <w:rPr>
-          <w:rFonts w:ascii="Times New Roman" w:hAnsi="Times New Roman"/>
-          <w:sz w:val="24"/>
-          <w:szCs w:val="24"/>
-        </w:rPr>
-        <w:t xml:space="preserve">really </w:t>
-      </w:r>
-      <w:r>
-        <w:rPr>
-          <w:rFonts w:ascii="Times New Roman" w:hAnsi="Times New Roman"/>
-          <w:sz w:val="24"/>
-          <w:szCs w:val="24"/>
-        </w:rPr>
-        <w:t xml:space="preserve">know </w:t>
-      </w:r>
-      <w:r>
-        <w:rPr>
-          <w:rFonts w:ascii="Times New Roman" w:hAnsi="Times New Roman"/>
-          <w:sz w:val="24"/>
-          <w:szCs w:val="24"/>
-        </w:rPr>
-        <w:t>about the mission</w:t>
-      </w:r>
-      <w:r>
-        <w:rPr>
-          <w:rFonts w:ascii="Times New Roman" w:hAnsi="Times New Roman"/>
-          <w:sz w:val="24"/>
-          <w:szCs w:val="24"/>
-        </w:rPr>
-        <w:t>.</w:t>
-      </w:r>
-      <w:r>
-        <w:rPr>
-          <w:rFonts w:ascii="Times New Roman" w:hAnsi="Times New Roman"/>
-          <w:sz w:val="24"/>
-          <w:szCs w:val="24"/>
-        </w:rPr>
-        <w:t>”</w:t>
-      </w:r>
-    </w:p>
-    <w:p>
-      <w:pPr>
-        <w:pStyle w:val="style21"/>
-      </w:pPr>
-      <w:r>
-        <w:rPr/>
-      </w:r>
-    </w:p>
-    <w:p>
-      <w:pPr>
-        <w:pStyle w:val="style21"/>
-      </w:pPr>
-      <w:r>
-        <w:rPr>
-          <w:rFonts w:ascii="Times New Roman" w:hAnsi="Times New Roman"/>
-          <w:sz w:val="24"/>
-          <w:szCs w:val="24"/>
-        </w:rPr>
-        <w:t>“</w:t>
-      </w:r>
-      <w:r>
-        <w:rPr>
-          <w:rFonts w:ascii="Times New Roman" w:hAnsi="Times New Roman"/>
-          <w:sz w:val="24"/>
-          <w:szCs w:val="24"/>
-        </w:rPr>
-        <w:t xml:space="preserve">All we know about the mission is that it wasn't ordinary </w:t>
-      </w:r>
-      <w:r>
-        <w:rPr>
-          <w:rFonts w:ascii="Times New Roman" w:hAnsi="Times New Roman"/>
-          <w:sz w:val="24"/>
-          <w:szCs w:val="24"/>
-        </w:rPr>
-        <w:t>and that it involved General Wingo going to Earth</w:t>
-      </w:r>
-      <w:r>
-        <w:rPr>
-          <w:rFonts w:ascii="Times New Roman" w:hAnsi="Times New Roman"/>
-          <w:sz w:val="24"/>
-          <w:szCs w:val="24"/>
-        </w:rPr>
-        <w:t>?</w:t>
-      </w:r>
-      <w:r>
-        <w:rPr>
-          <w:rFonts w:ascii="Times New Roman" w:hAnsi="Times New Roman"/>
-          <w:sz w:val="24"/>
-          <w:szCs w:val="24"/>
-        </w:rPr>
-        <w:t>”</w:t>
-      </w:r>
-    </w:p>
-    <w:p>
-      <w:pPr>
-        <w:pStyle w:val="style21"/>
-      </w:pPr>
-      <w:r>
-        <w:rPr/>
-      </w:r>
-    </w:p>
-    <w:p>
-      <w:pPr>
-        <w:pStyle w:val="style21"/>
-      </w:pPr>
-      <w:r>
-        <w:rPr>
-          <w:rFonts w:ascii="Times New Roman" w:hAnsi="Times New Roman"/>
-          <w:sz w:val="24"/>
-          <w:szCs w:val="24"/>
-        </w:rPr>
-        <w:t>“</w:t>
-      </w:r>
-      <w:r>
-        <w:rPr>
-          <w:rFonts w:ascii="Times New Roman" w:hAnsi="Times New Roman"/>
-          <w:sz w:val="24"/>
-          <w:szCs w:val="24"/>
-        </w:rPr>
-        <w:t xml:space="preserve">You must understand that this mission was commissioned during the Wizium administration, </w:t>
-      </w:r>
-      <w:r>
-        <w:rPr>
-          <w:rFonts w:ascii="Times New Roman" w:hAnsi="Times New Roman"/>
-          <w:sz w:val="24"/>
-          <w:szCs w:val="24"/>
-        </w:rPr>
-        <w:t>Mr. President</w:t>
-      </w:r>
-      <w:r>
-        <w:rPr>
-          <w:rFonts w:ascii="Times New Roman" w:hAnsi="Times New Roman"/>
-          <w:sz w:val="24"/>
-          <w:szCs w:val="24"/>
-        </w:rPr>
-        <w:t xml:space="preserve">. </w:t>
-      </w:r>
-      <w:r>
-        <w:rPr>
-          <w:rFonts w:ascii="Times New Roman" w:hAnsi="Times New Roman"/>
-          <w:sz w:val="24"/>
-          <w:szCs w:val="24"/>
-        </w:rPr>
-        <w:t xml:space="preserve">Most of the relevant records were a casualty of the </w:t>
-      </w:r>
-      <w:r>
-        <w:rPr>
-          <w:rFonts w:ascii="Times New Roman" w:hAnsi="Times New Roman"/>
-          <w:sz w:val="24"/>
-          <w:szCs w:val="24"/>
-        </w:rPr>
-        <w:t>G</w:t>
-      </w:r>
-      <w:r>
-        <w:rPr>
-          <w:rFonts w:ascii="Times New Roman" w:hAnsi="Times New Roman"/>
-          <w:sz w:val="24"/>
-          <w:szCs w:val="24"/>
-        </w:rPr>
-        <w:t xml:space="preserve">reat </w:t>
-      </w:r>
-      <w:r>
-        <w:rPr>
-          <w:rFonts w:ascii="Times New Roman" w:hAnsi="Times New Roman"/>
-          <w:sz w:val="24"/>
-          <w:szCs w:val="24"/>
-        </w:rPr>
-        <w:t>D</w:t>
-      </w:r>
-      <w:r>
-        <w:rPr>
-          <w:rFonts w:ascii="Times New Roman" w:hAnsi="Times New Roman"/>
-          <w:sz w:val="24"/>
-          <w:szCs w:val="24"/>
-        </w:rPr>
-        <w:t xml:space="preserve">igitizing </w:t>
-      </w:r>
-      <w:r>
-        <w:rPr>
-          <w:rFonts w:ascii="Times New Roman" w:hAnsi="Times New Roman"/>
-          <w:sz w:val="24"/>
-          <w:szCs w:val="24"/>
-        </w:rPr>
-        <w:t>F</w:t>
-      </w:r>
-      <w:r>
-        <w:rPr>
-          <w:rFonts w:ascii="Times New Roman" w:hAnsi="Times New Roman"/>
-          <w:sz w:val="24"/>
-          <w:szCs w:val="24"/>
-        </w:rPr>
-        <w:t>iasco of '89.</w:t>
-      </w:r>
-      <w:r>
-        <w:rPr>
-          <w:rFonts w:ascii="Times New Roman" w:hAnsi="Times New Roman"/>
-          <w:sz w:val="24"/>
-          <w:szCs w:val="24"/>
-        </w:rPr>
-        <w:t>”</w:t>
-      </w:r>
-    </w:p>
-    <w:p>
-      <w:pPr>
-        <w:pStyle w:val="style21"/>
-      </w:pPr>
-      <w:r>
-        <w:rPr/>
-      </w:r>
-    </w:p>
-    <w:p>
-      <w:pPr>
-        <w:pStyle w:val="style21"/>
-      </w:pPr>
-      <w:r>
-        <w:rPr>
-          <w:rFonts w:ascii="Times New Roman" w:hAnsi="Times New Roman"/>
-          <w:sz w:val="24"/>
-          <w:szCs w:val="24"/>
-        </w:rPr>
-        <w:t>“</w:t>
-      </w:r>
-      <w:r>
-        <w:rPr>
-          <w:rFonts w:ascii="Times New Roman" w:hAnsi="Times New Roman"/>
-          <w:sz w:val="24"/>
-          <w:szCs w:val="24"/>
-        </w:rPr>
-        <w:t>The one where they shredded all the documents before scanning them?</w:t>
-      </w:r>
-      <w:r>
-        <w:rPr>
-          <w:rFonts w:ascii="Times New Roman" w:hAnsi="Times New Roman"/>
-          <w:sz w:val="24"/>
-          <w:szCs w:val="24"/>
-        </w:rPr>
-        <w:t>”</w:t>
-      </w:r>
-    </w:p>
-    <w:p>
-      <w:pPr>
-        <w:pStyle w:val="style21"/>
-      </w:pPr>
-      <w:r>
-        <w:rPr/>
-      </w:r>
-    </w:p>
-    <w:p>
-      <w:pPr>
-        <w:pStyle w:val="style21"/>
-      </w:pPr>
-      <w:r>
-        <w:rPr>
-          <w:rFonts w:ascii="Times New Roman" w:hAnsi="Times New Roman"/>
-          <w:sz w:val="24"/>
-          <w:szCs w:val="24"/>
-        </w:rPr>
-        <w:t>“</w:t>
-      </w:r>
-      <w:r>
-        <w:rPr>
-          <w:rFonts w:ascii="Times New Roman" w:hAnsi="Times New Roman"/>
-          <w:sz w:val="24"/>
-          <w:szCs w:val="24"/>
-        </w:rPr>
-        <w:t>That was '88, Mr. President.</w:t>
-      </w:r>
-      <w:r>
-        <w:rPr>
-          <w:rFonts w:ascii="Times New Roman" w:hAnsi="Times New Roman"/>
-          <w:sz w:val="24"/>
-          <w:szCs w:val="24"/>
-        </w:rPr>
-        <w:t>”</w:t>
-      </w:r>
-    </w:p>
-    <w:p>
-      <w:pPr>
-        <w:pStyle w:val="style21"/>
-      </w:pPr>
-      <w:r>
-        <w:rPr/>
-      </w:r>
-    </w:p>
-    <w:p>
-      <w:pPr>
-        <w:pStyle w:val="style21"/>
-      </w:pPr>
-      <w:r>
-        <w:rPr>
-          <w:rFonts w:ascii="Times New Roman" w:hAnsi="Times New Roman"/>
-          <w:sz w:val="24"/>
-          <w:szCs w:val="24"/>
-        </w:rPr>
-        <w:t>“</w:t>
-      </w:r>
-      <w:r>
-        <w:rPr>
-          <w:rFonts w:ascii="Times New Roman" w:hAnsi="Times New Roman"/>
-          <w:sz w:val="24"/>
-          <w:szCs w:val="24"/>
-        </w:rPr>
-        <w:t>Ah yes, this was the one with the Unicorn, the barrel of gunpowder and the firefly.</w:t>
-      </w:r>
-      <w:r>
-        <w:rPr>
-          <w:rFonts w:ascii="Times New Roman" w:hAnsi="Times New Roman"/>
-          <w:sz w:val="24"/>
-          <w:szCs w:val="24"/>
-        </w:rPr>
-        <w:t>”</w:t>
-      </w:r>
-    </w:p>
-    <w:p>
-      <w:pPr>
-        <w:pStyle w:val="style21"/>
-      </w:pPr>
-      <w:r>
-        <w:rPr/>
-      </w:r>
-    </w:p>
-    <w:p>
-      <w:pPr>
-        <w:pStyle w:val="style21"/>
-      </w:pPr>
-      <w:r>
-        <w:rPr>
-          <w:rFonts w:ascii="Times New Roman" w:hAnsi="Times New Roman"/>
-          <w:sz w:val="24"/>
-          <w:szCs w:val="24"/>
-        </w:rPr>
-        <w:t>“</w:t>
-      </w:r>
-      <w:r>
-        <w:rPr>
-          <w:rFonts w:ascii="Times New Roman" w:hAnsi="Times New Roman"/>
-          <w:sz w:val="24"/>
-          <w:szCs w:val="24"/>
-        </w:rPr>
-        <w:t>And the banjo.</w:t>
-      </w:r>
-      <w:r>
-        <w:rPr>
-          <w:rFonts w:ascii="Times New Roman" w:hAnsi="Times New Roman"/>
-          <w:sz w:val="24"/>
-          <w:szCs w:val="24"/>
-        </w:rPr>
-        <w:t xml:space="preserve">” </w:t>
-      </w:r>
-      <w:r>
-        <w:rPr>
-          <w:rFonts w:ascii="Times New Roman" w:hAnsi="Times New Roman"/>
-          <w:sz w:val="24"/>
-          <w:szCs w:val="24"/>
-        </w:rPr>
-        <w:t>added Xylon.</w:t>
-      </w:r>
-    </w:p>
-    <w:p>
-      <w:pPr>
-        <w:pStyle w:val="style21"/>
-      </w:pPr>
-      <w:r>
-        <w:rPr/>
-      </w:r>
-    </w:p>
-    <w:p>
-      <w:pPr>
-        <w:pStyle w:val="style21"/>
-      </w:pPr>
-      <w:r>
-        <w:rPr>
-          <w:rFonts w:ascii="Times New Roman" w:hAnsi="Times New Roman"/>
-          <w:sz w:val="24"/>
-          <w:szCs w:val="24"/>
-        </w:rPr>
-        <w:t>“</w:t>
-      </w:r>
-      <w:r>
-        <w:rPr>
-          <w:rFonts w:ascii="Times New Roman" w:hAnsi="Times New Roman"/>
-          <w:sz w:val="24"/>
-          <w:szCs w:val="24"/>
-        </w:rPr>
-        <w:t xml:space="preserve">Yes, the banjo. Of course. I still don't understand why we're talking about this mission </w:t>
-      </w:r>
-      <w:r>
-        <w:rPr>
-          <w:rFonts w:ascii="Times New Roman" w:hAnsi="Times New Roman"/>
-          <w:sz w:val="24"/>
-          <w:szCs w:val="24"/>
-        </w:rPr>
-        <w:t>Xylon</w:t>
-      </w:r>
-      <w:r>
-        <w:rPr>
-          <w:rFonts w:ascii="Times New Roman" w:hAnsi="Times New Roman"/>
-          <w:sz w:val="24"/>
-          <w:szCs w:val="24"/>
-        </w:rPr>
-        <w:t>.</w:t>
-      </w:r>
-      <w:r>
-        <w:rPr>
-          <w:rFonts w:ascii="Times New Roman" w:hAnsi="Times New Roman"/>
-          <w:sz w:val="24"/>
-          <w:szCs w:val="24"/>
-        </w:rPr>
-        <w:t>”</w:t>
-      </w:r>
-    </w:p>
-    <w:p>
-      <w:pPr>
-        <w:pStyle w:val="style21"/>
-      </w:pPr>
-      <w:r>
-        <w:rPr/>
-      </w:r>
-    </w:p>
-    <w:p>
-      <w:pPr>
-        <w:pStyle w:val="style21"/>
-      </w:pPr>
-      <w:r>
-        <w:rPr>
-          <w:rFonts w:ascii="Times New Roman" w:hAnsi="Times New Roman"/>
-          <w:sz w:val="24"/>
-          <w:szCs w:val="24"/>
-        </w:rPr>
-        <w:t>“</w:t>
-      </w:r>
-      <w:r>
-        <w:rPr>
-          <w:rFonts w:ascii="Times New Roman" w:hAnsi="Times New Roman"/>
-          <w:sz w:val="24"/>
-          <w:szCs w:val="24"/>
-        </w:rPr>
-        <w:t>Well, t</w:t>
-      </w:r>
-      <w:r>
-        <w:rPr>
-          <w:rFonts w:ascii="Times New Roman" w:hAnsi="Times New Roman"/>
-          <w:sz w:val="24"/>
-          <w:szCs w:val="24"/>
-        </w:rPr>
-        <w:t xml:space="preserve">here </w:t>
+        <w:t>coming</w:t>
+      </w:r>
+      <w:r>
+        <w:rPr>
+          <w:rFonts w:ascii="Times New Roman" w:hAnsi="Times New Roman"/>
+          <w:sz w:val="24"/>
+          <w:szCs w:val="24"/>
+        </w:rPr>
+        <w:t xml:space="preserve"> back to bite him in the behind.</w:t>
+      </w:r>
+    </w:p>
+    <w:p>
+      <w:pPr>
+        <w:pStyle w:val="style21"/>
+      </w:pPr>
+      <w:r>
+        <w:rPr/>
+      </w:r>
+    </w:p>
+    <w:p>
+      <w:pPr>
+        <w:pStyle w:val="style21"/>
+      </w:pPr>
+      <w:r>
+        <w:rPr>
+          <w:rFonts w:ascii="Times New Roman" w:hAnsi="Times New Roman"/>
+          <w:sz w:val="24"/>
+          <w:szCs w:val="24"/>
+        </w:rPr>
+        <w:t>“</w:t>
+      </w:r>
+      <w:r>
+        <w:rPr>
+          <w:rFonts w:ascii="Times New Roman" w:hAnsi="Times New Roman"/>
+          <w:sz w:val="24"/>
+          <w:szCs w:val="24"/>
+        </w:rPr>
+        <w:t>General Wingo's was no ordinary mission.” Xylon paused suddenly.</w:t>
+      </w:r>
+    </w:p>
+    <w:p>
+      <w:pPr>
+        <w:pStyle w:val="style21"/>
+      </w:pPr>
+      <w:r>
+        <w:rPr/>
+      </w:r>
+    </w:p>
+    <w:p>
+      <w:pPr>
+        <w:pStyle w:val="style21"/>
+      </w:pPr>
+      <w:r>
+        <w:rPr>
+          <w:rFonts w:ascii="Times New Roman" w:hAnsi="Times New Roman"/>
+          <w:sz w:val="24"/>
+          <w:szCs w:val="24"/>
+        </w:rPr>
+        <w:t>“</w:t>
+      </w:r>
+      <w:r>
+        <w:rPr>
+          <w:rFonts w:ascii="Times New Roman" w:hAnsi="Times New Roman"/>
+          <w:sz w:val="24"/>
+          <w:szCs w:val="24"/>
+        </w:rPr>
+        <w:t>Go on Xylon, I'm listening. What was the mission about?”</w:t>
+      </w:r>
+    </w:p>
+    <w:p>
+      <w:pPr>
+        <w:pStyle w:val="style21"/>
+      </w:pPr>
+      <w:r>
+        <w:rPr/>
+      </w:r>
+    </w:p>
+    <w:p>
+      <w:pPr>
+        <w:pStyle w:val="style21"/>
+      </w:pPr>
+      <w:r>
+        <w:rPr>
+          <w:rFonts w:ascii="Times New Roman" w:hAnsi="Times New Roman"/>
+          <w:sz w:val="24"/>
+          <w:szCs w:val="24"/>
+        </w:rPr>
+        <w:t>“</w:t>
+      </w:r>
+      <w:r>
+        <w:rPr>
+          <w:rFonts w:ascii="Times New Roman" w:hAnsi="Times New Roman"/>
+          <w:sz w:val="24"/>
+          <w:szCs w:val="24"/>
+        </w:rPr>
+        <w:t>Unfortunately, that's almost all we really know about the mission.”</w:t>
+      </w:r>
+    </w:p>
+    <w:p>
+      <w:pPr>
+        <w:pStyle w:val="style21"/>
+      </w:pPr>
+      <w:r>
+        <w:rPr/>
+      </w:r>
+    </w:p>
+    <w:p>
+      <w:pPr>
+        <w:pStyle w:val="style21"/>
+      </w:pPr>
+      <w:r>
+        <w:rPr>
+          <w:rFonts w:ascii="Times New Roman" w:hAnsi="Times New Roman"/>
+          <w:sz w:val="24"/>
+          <w:szCs w:val="24"/>
+        </w:rPr>
+        <w:t>“</w:t>
+      </w:r>
+      <w:r>
+        <w:rPr>
+          <w:rFonts w:ascii="Times New Roman" w:hAnsi="Times New Roman"/>
+          <w:sz w:val="24"/>
+          <w:szCs w:val="24"/>
+        </w:rPr>
+        <w:t>All we know about the mission is that it wasn't ordinary and that it involved General Wingo going to Earth?”</w:t>
+      </w:r>
+    </w:p>
+    <w:p>
+      <w:pPr>
+        <w:pStyle w:val="style21"/>
+      </w:pPr>
+      <w:r>
+        <w:rPr/>
+      </w:r>
+    </w:p>
+    <w:p>
+      <w:pPr>
+        <w:pStyle w:val="style21"/>
+      </w:pPr>
+      <w:r>
+        <w:rPr>
+          <w:rFonts w:ascii="Times New Roman" w:hAnsi="Times New Roman"/>
+          <w:sz w:val="24"/>
+          <w:szCs w:val="24"/>
+        </w:rPr>
+        <w:t>“</w:t>
+      </w:r>
+      <w:r>
+        <w:rPr>
+          <w:rFonts w:ascii="Times New Roman" w:hAnsi="Times New Roman"/>
+          <w:sz w:val="24"/>
+          <w:szCs w:val="24"/>
+        </w:rPr>
+        <w:t>You must understand that this mission was commissioned during the Wizium administration, Mr. President. Most of the relevant records were a casualty of the Great Digitizing Fiasco of '89.”</w:t>
+      </w:r>
+    </w:p>
+    <w:p>
+      <w:pPr>
+        <w:pStyle w:val="style21"/>
+      </w:pPr>
+      <w:r>
+        <w:rPr/>
+      </w:r>
+    </w:p>
+    <w:p>
+      <w:pPr>
+        <w:pStyle w:val="style21"/>
+      </w:pPr>
+      <w:r>
+        <w:rPr>
+          <w:rFonts w:ascii="Times New Roman" w:hAnsi="Times New Roman"/>
+          <w:sz w:val="24"/>
+          <w:szCs w:val="24"/>
+        </w:rPr>
+        <w:t>“</w:t>
+      </w:r>
+      <w:r>
+        <w:rPr>
+          <w:rFonts w:ascii="Times New Roman" w:hAnsi="Times New Roman"/>
+          <w:sz w:val="24"/>
+          <w:szCs w:val="24"/>
+        </w:rPr>
+        <w:t>The one where they shredded all the documents before scanning them?”</w:t>
+      </w:r>
+    </w:p>
+    <w:p>
+      <w:pPr>
+        <w:pStyle w:val="style21"/>
+      </w:pPr>
+      <w:r>
+        <w:rPr/>
+      </w:r>
+    </w:p>
+    <w:p>
+      <w:pPr>
+        <w:pStyle w:val="style21"/>
+      </w:pPr>
+      <w:r>
+        <w:rPr>
+          <w:rFonts w:ascii="Times New Roman" w:hAnsi="Times New Roman"/>
+          <w:sz w:val="24"/>
+          <w:szCs w:val="24"/>
+        </w:rPr>
+        <w:t>“</w:t>
+      </w:r>
+      <w:r>
+        <w:rPr>
+          <w:rFonts w:ascii="Times New Roman" w:hAnsi="Times New Roman"/>
+          <w:sz w:val="24"/>
+          <w:szCs w:val="24"/>
+        </w:rPr>
+        <w:t>That was '88, Mr. President.”</w:t>
+      </w:r>
+    </w:p>
+    <w:p>
+      <w:pPr>
+        <w:pStyle w:val="style21"/>
+      </w:pPr>
+      <w:r>
+        <w:rPr/>
+      </w:r>
+    </w:p>
+    <w:p>
+      <w:pPr>
+        <w:pStyle w:val="style21"/>
+      </w:pPr>
+      <w:r>
+        <w:rPr>
+          <w:rFonts w:ascii="Times New Roman" w:hAnsi="Times New Roman"/>
+          <w:sz w:val="24"/>
+          <w:szCs w:val="24"/>
+        </w:rPr>
+        <w:t>“</w:t>
+      </w:r>
+      <w:r>
+        <w:rPr>
+          <w:rFonts w:ascii="Times New Roman" w:hAnsi="Times New Roman"/>
+          <w:sz w:val="24"/>
+          <w:szCs w:val="24"/>
+        </w:rPr>
+        <w:t>Ah yes, this was the one with the Unicorn, the barrel of gunpowder and the firefly.”</w:t>
+      </w:r>
+    </w:p>
+    <w:p>
+      <w:pPr>
+        <w:pStyle w:val="style21"/>
+      </w:pPr>
+      <w:r>
+        <w:rPr/>
+      </w:r>
+    </w:p>
+    <w:p>
+      <w:pPr>
+        <w:pStyle w:val="style21"/>
+      </w:pPr>
+      <w:r>
+        <w:rPr>
+          <w:rFonts w:ascii="Times New Roman" w:hAnsi="Times New Roman"/>
+          <w:sz w:val="24"/>
+          <w:szCs w:val="24"/>
+        </w:rPr>
+        <w:t>“</w:t>
+      </w:r>
+      <w:r>
+        <w:rPr>
+          <w:rFonts w:ascii="Times New Roman" w:hAnsi="Times New Roman"/>
+          <w:sz w:val="24"/>
+          <w:szCs w:val="24"/>
+        </w:rPr>
+        <w:t>And the banjo.” added Xylon.</w:t>
+      </w:r>
+    </w:p>
+    <w:p>
+      <w:pPr>
+        <w:pStyle w:val="style21"/>
+      </w:pPr>
+      <w:r>
+        <w:rPr/>
+      </w:r>
+    </w:p>
+    <w:p>
+      <w:pPr>
+        <w:pStyle w:val="style21"/>
+      </w:pPr>
+      <w:r>
+        <w:rPr>
+          <w:rFonts w:ascii="Times New Roman" w:hAnsi="Times New Roman"/>
+          <w:sz w:val="24"/>
+          <w:szCs w:val="24"/>
+        </w:rPr>
+        <w:t>“</w:t>
+      </w:r>
+      <w:r>
+        <w:rPr>
+          <w:rFonts w:ascii="Times New Roman" w:hAnsi="Times New Roman"/>
+          <w:sz w:val="24"/>
+          <w:szCs w:val="24"/>
+        </w:rPr>
+        <w:t>Yes, the banjo. Of course. I still don't understand why we're talking about this mission Xylon.”</w:t>
+      </w:r>
+    </w:p>
+    <w:p>
+      <w:pPr>
+        <w:pStyle w:val="style21"/>
+      </w:pPr>
+      <w:r>
+        <w:rPr/>
+      </w:r>
+    </w:p>
+    <w:p>
+      <w:pPr>
+        <w:pStyle w:val="style21"/>
+      </w:pPr>
+      <w:r>
+        <w:rPr>
+          <w:rFonts w:ascii="Times New Roman" w:hAnsi="Times New Roman"/>
+          <w:sz w:val="24"/>
+          <w:szCs w:val="24"/>
+        </w:rPr>
+        <w:t>“</w:t>
+      </w:r>
+      <w:r>
+        <w:rPr>
+          <w:rFonts w:ascii="Times New Roman" w:hAnsi="Times New Roman"/>
+          <w:sz w:val="24"/>
+          <w:szCs w:val="24"/>
+        </w:rPr>
+        <w:t xml:space="preserve">Well, there </w:t>
       </w:r>
       <w:r>
         <w:rPr>
@@ -4257,7 +3769,446 @@
           <w:sz w:val="24"/>
           <w:szCs w:val="24"/>
         </w:rPr>
-        <w:t xml:space="preserve"> one more thing that we've been able to find out. I've double-checked the information and there's no doubt about it.</w:t>
+        <w:t xml:space="preserve"> one more thing that we've been able to find out. I've double-checked the information and there's no doubt about it.” Xylon added.</w:t>
+      </w:r>
+    </w:p>
+    <w:p>
+      <w:pPr>
+        <w:pStyle w:val="style21"/>
+      </w:pPr>
+      <w:r>
+        <w:rPr/>
+      </w:r>
+    </w:p>
+    <w:p>
+      <w:pPr>
+        <w:pStyle w:val="style21"/>
+      </w:pPr>
+      <w:r>
+        <w:rPr>
+          <w:rFonts w:ascii="Times New Roman" w:hAnsi="Times New Roman"/>
+          <w:sz w:val="24"/>
+          <w:szCs w:val="24"/>
+        </w:rPr>
+        <w:t>“</w:t>
+      </w:r>
+      <w:r>
+        <w:rPr>
+          <w:rFonts w:ascii="Times New Roman" w:hAnsi="Times New Roman"/>
+          <w:sz w:val="24"/>
+          <w:szCs w:val="24"/>
+        </w:rPr>
+        <w:t xml:space="preserve">What's that?” </w:t>
+      </w:r>
+    </w:p>
+    <w:p>
+      <w:pPr>
+        <w:pStyle w:val="style21"/>
+      </w:pPr>
+      <w:r>
+        <w:rPr/>
+      </w:r>
+    </w:p>
+    <w:p>
+      <w:pPr>
+        <w:pStyle w:val="style21"/>
+      </w:pPr>
+      <w:r>
+        <w:rPr>
+          <w:rFonts w:ascii="Times New Roman" w:hAnsi="Times New Roman"/>
+          <w:sz w:val="24"/>
+          <w:szCs w:val="24"/>
+        </w:rPr>
+        <w:t>“</w:t>
+      </w:r>
+      <w:r>
+        <w:rPr>
+          <w:rFonts w:ascii="Times New Roman" w:hAnsi="Times New Roman"/>
+          <w:sz w:val="24"/>
+          <w:szCs w:val="24"/>
+        </w:rPr>
+        <w:t>The only mission guideline that we could find explicitly states that if Captain Wingo doesn't return or contact us in another...”, he looked at his watch and continued, “...ten seconds, we are supposed to destroy Earth immediately.”</w:t>
+      </w:r>
+    </w:p>
+    <w:p>
+      <w:pPr>
+        <w:pStyle w:val="style21"/>
+      </w:pPr>
+      <w:r>
+        <w:rPr/>
+      </w:r>
+    </w:p>
+    <w:p>
+      <w:pPr>
+        <w:pStyle w:val="style21"/>
+      </w:pPr>
+      <w:r>
+        <w:rPr>
+          <w:rFonts w:ascii="Times New Roman" w:hAnsi="Times New Roman"/>
+          <w:sz w:val="24"/>
+          <w:szCs w:val="24"/>
+        </w:rPr>
+        <w:t>Their eyes darted to the clock on the desk simultaneously.</w:t>
+      </w:r>
+    </w:p>
+    <w:p>
+      <w:pPr>
+        <w:pStyle w:val="style21"/>
+      </w:pPr>
+      <w:r>
+        <w:rPr/>
+      </w:r>
+    </w:p>
+    <w:p>
+      <w:pPr>
+        <w:pStyle w:val="style21"/>
+      </w:pPr>
+      <w:r>
+        <w:rPr>
+          <w:rFonts w:ascii="Times New Roman" w:hAnsi="Times New Roman"/>
+          <w:sz w:val="24"/>
+          <w:szCs w:val="24"/>
+        </w:rPr>
+        <w:t>“</w:t>
+      </w:r>
+      <w:r>
+        <w:rPr>
+          <w:rFonts w:ascii="Times New Roman" w:hAnsi="Times New Roman"/>
+          <w:sz w:val="24"/>
+          <w:szCs w:val="24"/>
+        </w:rPr>
+        <w:t>Well, it looks like he isn't back Mr. President.” Xylon said as the hand ticked over the tenth time.</w:t>
+      </w:r>
+    </w:p>
+    <w:p>
+      <w:pPr>
+        <w:pStyle w:val="style21"/>
+      </w:pPr>
+      <w:r>
+        <w:rPr/>
+      </w:r>
+    </w:p>
+    <w:p>
+      <w:pPr>
+        <w:pStyle w:val="style21"/>
+      </w:pPr>
+      <w:r>
+        <w:rPr>
+          <w:rFonts w:ascii="Times New Roman" w:hAnsi="Times New Roman"/>
+          <w:sz w:val="24"/>
+          <w:szCs w:val="24"/>
+        </w:rPr>
+        <w:t>Golo</w:t>
+      </w:r>
+      <w:r>
+        <w:rPr>
+          <w:rFonts w:ascii="Times New Roman" w:hAnsi="Times New Roman"/>
+          <w:sz w:val="24"/>
+          <w:szCs w:val="24"/>
+        </w:rPr>
+        <w:t>xinout</w:t>
+      </w:r>
+      <w:r>
+        <w:rPr>
+          <w:rFonts w:ascii="Times New Roman" w:hAnsi="Times New Roman"/>
+          <w:sz w:val="24"/>
+          <w:szCs w:val="24"/>
+        </w:rPr>
+        <w:t xml:space="preserve"> furrowed his only brow in deep thought. </w:t>
+      </w:r>
+      <w:r>
+        <w:rPr>
+          <w:rFonts w:ascii="Times New Roman" w:hAnsi="Times New Roman"/>
+          <w:sz w:val="24"/>
+          <w:szCs w:val="24"/>
+        </w:rPr>
+        <w:t>He liked to think of himself as a man of peace and w</w:t>
+      </w:r>
+      <w:r>
+        <w:rPr>
+          <w:rFonts w:ascii="Times New Roman" w:hAnsi="Times New Roman"/>
+          <w:sz w:val="24"/>
+          <w:szCs w:val="24"/>
+        </w:rPr>
+        <w:t xml:space="preserve">iping </w:t>
+      </w:r>
+      <w:r>
+        <w:rPr>
+          <w:rFonts w:ascii="Times New Roman" w:hAnsi="Times New Roman"/>
+          <w:sz w:val="24"/>
+          <w:szCs w:val="24"/>
+        </w:rPr>
+        <w:t>out</w:t>
+      </w:r>
+      <w:r>
+        <w:rPr>
+          <w:rFonts w:ascii="Times New Roman" w:hAnsi="Times New Roman"/>
+          <w:sz w:val="24"/>
+          <w:szCs w:val="24"/>
+        </w:rPr>
+        <w:t xml:space="preserve"> an entire civilization always </w:t>
+      </w:r>
+      <w:r>
+        <w:rPr>
+          <w:rFonts w:ascii="Times New Roman" w:hAnsi="Times New Roman"/>
+          <w:sz w:val="24"/>
+          <w:szCs w:val="24"/>
+        </w:rPr>
+        <w:t>made</w:t>
+      </w:r>
+      <w:r>
+        <w:rPr>
+          <w:rFonts w:ascii="Times New Roman" w:hAnsi="Times New Roman"/>
+          <w:sz w:val="24"/>
+          <w:szCs w:val="24"/>
+        </w:rPr>
+        <w:t xml:space="preserve"> him </w:t>
+      </w:r>
+      <w:r>
+        <w:rPr>
+          <w:rFonts w:ascii="Times New Roman" w:hAnsi="Times New Roman"/>
+          <w:sz w:val="24"/>
+          <w:szCs w:val="24"/>
+        </w:rPr>
+        <w:t>feel uneasy</w:t>
+      </w:r>
+      <w:r>
+        <w:rPr>
+          <w:rFonts w:ascii="Times New Roman" w:hAnsi="Times New Roman"/>
+          <w:sz w:val="24"/>
+          <w:szCs w:val="24"/>
+        </w:rPr>
+        <w:t>. On the other hand, if he acted quickly, he would be able to take a quick afternoon nap before the next meeting.</w:t>
+      </w:r>
+    </w:p>
+    <w:p>
+      <w:pPr>
+        <w:pStyle w:val="style21"/>
+      </w:pPr>
+      <w:r>
+        <w:rPr/>
+      </w:r>
+    </w:p>
+    <w:p>
+      <w:pPr>
+        <w:pStyle w:val="style21"/>
+      </w:pPr>
+      <w:r>
+        <w:rPr>
+          <w:rFonts w:ascii="Times New Roman" w:hAnsi="Times New Roman"/>
+          <w:sz w:val="24"/>
+          <w:szCs w:val="24"/>
+        </w:rPr>
+        <w:t>“</w:t>
+      </w:r>
+      <w:r>
+        <w:rPr>
+          <w:rFonts w:ascii="Times New Roman" w:hAnsi="Times New Roman"/>
+          <w:sz w:val="24"/>
+          <w:szCs w:val="24"/>
+        </w:rPr>
+        <w:t>Who can take care of this for us?”</w:t>
+      </w:r>
+    </w:p>
+    <w:p>
+      <w:pPr>
+        <w:pStyle w:val="style21"/>
+      </w:pPr>
+      <w:r>
+        <w:rPr/>
+      </w:r>
+    </w:p>
+    <w:p>
+      <w:pPr>
+        <w:pStyle w:val="style21"/>
+      </w:pPr>
+      <w:r>
+        <w:rPr>
+          <w:rFonts w:ascii="Times New Roman" w:hAnsi="Times New Roman"/>
+          <w:sz w:val="24"/>
+          <w:szCs w:val="24"/>
+        </w:rPr>
+        <w:t>“</w:t>
+      </w:r>
+      <w:r>
+        <w:rPr>
+          <w:rFonts w:ascii="Times New Roman" w:hAnsi="Times New Roman"/>
+          <w:sz w:val="24"/>
+          <w:szCs w:val="24"/>
+        </w:rPr>
+        <w:t>The Martians owe us a couple of favours. We can call them in.”</w:t>
+      </w:r>
+    </w:p>
+    <w:p>
+      <w:pPr>
+        <w:pStyle w:val="style21"/>
+      </w:pPr>
+      <w:r>
+        <w:rPr/>
+      </w:r>
+    </w:p>
+    <w:p>
+      <w:pPr>
+        <w:pStyle w:val="style21"/>
+      </w:pPr>
+      <w:r>
+        <w:rPr>
+          <w:rFonts w:ascii="Times New Roman" w:hAnsi="Times New Roman"/>
+          <w:sz w:val="24"/>
+          <w:szCs w:val="24"/>
+        </w:rPr>
+        <w:t>“</w:t>
+      </w:r>
+      <w:r>
+        <w:rPr>
+          <w:rFonts w:ascii="Times New Roman" w:hAnsi="Times New Roman"/>
+          <w:sz w:val="24"/>
+          <w:szCs w:val="24"/>
+        </w:rPr>
+        <w:t>Where do I sign?” Golo</w:t>
+      </w:r>
+      <w:r>
+        <w:rPr>
+          <w:rFonts w:ascii="Times New Roman" w:hAnsi="Times New Roman"/>
+          <w:sz w:val="24"/>
+          <w:szCs w:val="24"/>
+        </w:rPr>
+        <w:t>xinout</w:t>
+      </w:r>
+      <w:r>
+        <w:rPr>
+          <w:rFonts w:ascii="Times New Roman" w:hAnsi="Times New Roman"/>
+          <w:sz w:val="24"/>
+          <w:szCs w:val="24"/>
+        </w:rPr>
+        <w:t xml:space="preserve"> asked.</w:t>
+      </w:r>
+    </w:p>
+    <w:p>
+      <w:pPr>
+        <w:pStyle w:val="style21"/>
+      </w:pPr>
+      <w:r>
+        <w:rPr/>
+      </w:r>
+    </w:p>
+    <w:p>
+      <w:pPr>
+        <w:pStyle w:val="style21"/>
+      </w:pPr>
+      <w:r>
+        <w:rPr>
+          <w:rFonts w:ascii="Times New Roman" w:hAnsi="Times New Roman"/>
+          <w:sz w:val="24"/>
+          <w:szCs w:val="24"/>
+        </w:rPr>
+        <w:t>“</w:t>
+      </w:r>
+      <w:r>
+        <w:rPr>
+          <w:rFonts w:ascii="Times New Roman" w:hAnsi="Times New Roman"/>
+          <w:sz w:val="24"/>
+          <w:szCs w:val="24"/>
+        </w:rPr>
+        <w:t xml:space="preserve">There, there and there.” Xylon </w:t>
+      </w:r>
+      <w:r>
+        <w:rPr>
+          <w:rFonts w:ascii="Times New Roman" w:hAnsi="Times New Roman"/>
+          <w:sz w:val="24"/>
+          <w:szCs w:val="24"/>
+        </w:rPr>
+        <w:t>said</w:t>
+      </w:r>
+      <w:r>
+        <w:rPr>
+          <w:rFonts w:ascii="Times New Roman" w:hAnsi="Times New Roman"/>
+          <w:sz w:val="24"/>
+          <w:szCs w:val="24"/>
+        </w:rPr>
+        <w:t xml:space="preserve"> as he pushed an official looking </w:t>
+      </w:r>
+      <w:r>
+        <w:rPr>
+          <w:rFonts w:ascii="Times New Roman" w:hAnsi="Times New Roman"/>
+          <w:sz w:val="24"/>
+          <w:szCs w:val="24"/>
+        </w:rPr>
+        <w:t xml:space="preserve">piece of </w:t>
+      </w:r>
+      <w:r>
+        <w:rPr>
+          <w:rFonts w:ascii="Times New Roman" w:hAnsi="Times New Roman"/>
+          <w:sz w:val="24"/>
+          <w:szCs w:val="24"/>
+        </w:rPr>
+        <w:t>paper towards him.</w:t>
+      </w:r>
+    </w:p>
+    <w:p>
+      <w:pPr>
+        <w:pStyle w:val="style21"/>
+      </w:pPr>
+      <w:r>
+        <w:rPr/>
+      </w:r>
+    </w:p>
+    <w:p>
+      <w:pPr>
+        <w:pStyle w:val="style21"/>
+      </w:pPr>
+      <w:r>
+        <w:rPr>
+          <w:rFonts w:ascii="Times New Roman" w:hAnsi="Times New Roman"/>
+          <w:sz w:val="24"/>
+          <w:szCs w:val="24"/>
+        </w:rPr>
+        <w:t>“</w:t>
+      </w:r>
+      <w:r>
+        <w:rPr>
+          <w:rFonts w:ascii="Times New Roman" w:hAnsi="Times New Roman"/>
+          <w:sz w:val="24"/>
+          <w:szCs w:val="24"/>
+        </w:rPr>
+        <w:t>One more thing, Mr. President.</w:t>
+      </w:r>
+      <w:r>
+        <w:rPr>
+          <w:rFonts w:ascii="Times New Roman" w:hAnsi="Times New Roman"/>
+          <w:sz w:val="24"/>
+          <w:szCs w:val="24"/>
+        </w:rPr>
+        <w:t>”</w:t>
+      </w:r>
+    </w:p>
+    <w:p>
+      <w:pPr>
+        <w:pStyle w:val="style21"/>
+      </w:pPr>
+      <w:r>
+        <w:rPr/>
+      </w:r>
+    </w:p>
+    <w:p>
+      <w:pPr>
+        <w:pStyle w:val="style21"/>
+      </w:pPr>
+      <w:r>
+        <w:rPr>
+          <w:rFonts w:ascii="Times New Roman" w:hAnsi="Times New Roman"/>
+          <w:sz w:val="24"/>
+          <w:szCs w:val="24"/>
+        </w:rPr>
+        <w:t>“</w:t>
+      </w:r>
+      <w:r>
+        <w:rPr>
+          <w:rFonts w:ascii="Times New Roman" w:hAnsi="Times New Roman"/>
+          <w:sz w:val="24"/>
+          <w:szCs w:val="24"/>
+        </w:rPr>
+        <w:t>There's more?</w:t>
       </w:r>
       <w:r>
         <w:rPr>
@@ -4273,36 +4224,142 @@
           <w:sz w:val="24"/>
           <w:szCs w:val="24"/>
         </w:rPr>
-        <w:t>Xylon added.</w:t>
-      </w:r>
-    </w:p>
-    <w:p>
-      <w:pPr>
-        <w:pStyle w:val="style21"/>
-      </w:pPr>
-      <w:r>
-        <w:rPr/>
-      </w:r>
-    </w:p>
-    <w:p>
-      <w:pPr>
-        <w:pStyle w:val="style21"/>
-      </w:pPr>
-      <w:r>
-        <w:rPr>
-          <w:rFonts w:ascii="Times New Roman" w:hAnsi="Times New Roman"/>
-          <w:sz w:val="24"/>
-          <w:szCs w:val="24"/>
-        </w:rPr>
-        <w:t>“</w:t>
-      </w:r>
-      <w:r>
-        <w:rPr>
-          <w:rFonts w:ascii="Times New Roman" w:hAnsi="Times New Roman"/>
-          <w:sz w:val="24"/>
-          <w:szCs w:val="24"/>
-        </w:rPr>
-        <w:t>What's that?</w:t>
+        <w:t>asked an exasperated Goloxinout.</w:t>
+      </w:r>
+    </w:p>
+    <w:p>
+      <w:pPr>
+        <w:pStyle w:val="style21"/>
+      </w:pPr>
+      <w:r>
+        <w:rPr/>
+      </w:r>
+    </w:p>
+    <w:p>
+      <w:pPr>
+        <w:pStyle w:val="style21"/>
+      </w:pPr>
+      <w:r>
+        <w:rPr>
+          <w:rFonts w:ascii="Times New Roman" w:hAnsi="Times New Roman"/>
+          <w:sz w:val="24"/>
+          <w:szCs w:val="24"/>
+        </w:rPr>
+        <w:t>“</w:t>
+      </w:r>
+      <w:r>
+        <w:rPr>
+          <w:rFonts w:ascii="Times New Roman" w:hAnsi="Times New Roman"/>
+          <w:sz w:val="24"/>
+          <w:szCs w:val="24"/>
+        </w:rPr>
+        <w:t xml:space="preserve">The deadline for nominating the </w:t>
+      </w:r>
+      <w:r>
+        <w:rPr>
+          <w:rFonts w:ascii="Times New Roman" w:hAnsi="Times New Roman"/>
+          <w:sz w:val="24"/>
+          <w:szCs w:val="24"/>
+        </w:rPr>
+        <w:t xml:space="preserve">Lifetime Award </w:t>
+      </w:r>
+      <w:r>
+        <w:rPr>
+          <w:rFonts w:ascii="Times New Roman" w:hAnsi="Times New Roman"/>
+          <w:sz w:val="24"/>
+          <w:szCs w:val="24"/>
+        </w:rPr>
+        <w:t xml:space="preserve"> </w:t>
+      </w:r>
+      <w:r>
+        <w:rPr>
+          <w:rFonts w:ascii="Times New Roman" w:hAnsi="Times New Roman"/>
+          <w:sz w:val="24"/>
+          <w:szCs w:val="24"/>
+        </w:rPr>
+        <w:t xml:space="preserve">For Excellence In </w:t>
+      </w:r>
+      <w:r>
+        <w:rPr>
+          <w:rFonts w:ascii="Times New Roman" w:hAnsi="Times New Roman"/>
+          <w:sz w:val="24"/>
+          <w:szCs w:val="24"/>
+        </w:rPr>
+        <w:t>Galactic Science is almost upon us. I've scrutinized the contributions and careers of all our eminent scientists and one name stands out – that of Kintonx Goulin.”</w:t>
+      </w:r>
+    </w:p>
+    <w:p>
+      <w:pPr>
+        <w:pStyle w:val="style21"/>
+      </w:pPr>
+      <w:r>
+        <w:rPr/>
+      </w:r>
+    </w:p>
+    <w:p>
+      <w:pPr>
+        <w:pStyle w:val="style21"/>
+      </w:pPr>
+      <w:r>
+        <w:rPr>
+          <w:rFonts w:ascii="Times New Roman" w:hAnsi="Times New Roman"/>
+          <w:sz w:val="24"/>
+          <w:szCs w:val="24"/>
+        </w:rPr>
+        <w:t>“</w:t>
+      </w:r>
+      <w:r>
+        <w:rPr>
+          <w:rFonts w:ascii="Times New Roman" w:hAnsi="Times New Roman"/>
+          <w:sz w:val="24"/>
+          <w:szCs w:val="24"/>
+        </w:rPr>
+        <w:t>Nominate whoever you please Xylon. I couldn't care less. Hang on...isn't he the time machine guy ?”</w:t>
+      </w:r>
+    </w:p>
+    <w:p>
+      <w:pPr>
+        <w:pStyle w:val="style21"/>
+      </w:pPr>
+      <w:r>
+        <w:rPr/>
+      </w:r>
+    </w:p>
+    <w:p>
+      <w:pPr>
+        <w:pStyle w:val="style21"/>
+      </w:pPr>
+      <w:r>
+        <w:rPr>
+          <w:rFonts w:ascii="Times New Roman" w:hAnsi="Times New Roman"/>
+          <w:sz w:val="24"/>
+          <w:szCs w:val="24"/>
+        </w:rPr>
+        <w:t>“</w:t>
+      </w:r>
+      <w:r>
+        <w:rPr>
+          <w:rFonts w:ascii="Times New Roman" w:hAnsi="Times New Roman"/>
+          <w:sz w:val="24"/>
+          <w:szCs w:val="24"/>
+        </w:rPr>
+        <w:t>He</w:t>
+      </w:r>
+      <w:r>
+        <w:rPr>
+          <w:rFonts w:ascii="Times New Roman" w:hAnsi="Times New Roman"/>
+          <w:sz w:val="24"/>
+          <w:szCs w:val="24"/>
+        </w:rPr>
+        <w:t xml:space="preserve"> called it the Sinetransmorgodo</w:t>
+      </w:r>
+      <w:r>
+        <w:rPr>
+          <w:rFonts w:ascii="Times New Roman" w:hAnsi="Times New Roman"/>
+          <w:sz w:val="24"/>
+          <w:szCs w:val="24"/>
+        </w:rPr>
+        <w:t>r – after his pet dinosaur, I'm told.</w:t>
       </w:r>
       <w:r>
         <w:rPr>
@@ -4312,6 +4369,157 @@
         </w:rPr>
         <w:t>”</w:t>
       </w:r>
+    </w:p>
+    <w:p>
+      <w:pPr>
+        <w:pStyle w:val="style21"/>
+      </w:pPr>
+      <w:r>
+        <w:rPr/>
+      </w:r>
+    </w:p>
+    <w:p>
+      <w:pPr>
+        <w:pStyle w:val="style21"/>
+      </w:pPr>
+      <w:r>
+        <w:rPr>
+          <w:rFonts w:ascii="Times New Roman" w:hAnsi="Times New Roman"/>
+          <w:sz w:val="24"/>
+          <w:szCs w:val="24"/>
+        </w:rPr>
+        <w:t>“</w:t>
+      </w:r>
+      <w:r>
+        <w:rPr>
+          <w:rFonts w:ascii="Times New Roman" w:hAnsi="Times New Roman"/>
+          <w:sz w:val="24"/>
+          <w:szCs w:val="24"/>
+        </w:rPr>
+        <w:t xml:space="preserve">I've read about him. Did he ever remember how to make another one of those contraptions?   </w:t>
+      </w:r>
+      <w:r>
+        <w:rPr>
+          <w:rFonts w:ascii="Times New Roman" w:hAnsi="Times New Roman"/>
+          <w:sz w:val="24"/>
+          <w:szCs w:val="24"/>
+        </w:rPr>
+        <w:t>Anyone who lays their hands on one of those would have access to immense power.</w:t>
+      </w:r>
+      <w:r>
+        <w:rPr>
+          <w:rFonts w:ascii="Times New Roman" w:hAnsi="Times New Roman"/>
+          <w:sz w:val="24"/>
+          <w:szCs w:val="24"/>
+        </w:rPr>
+        <w:t>”</w:t>
+      </w:r>
+    </w:p>
+    <w:p>
+      <w:pPr>
+        <w:pStyle w:val="style21"/>
+      </w:pPr>
+      <w:r>
+        <w:rPr/>
+      </w:r>
+    </w:p>
+    <w:p>
+      <w:pPr>
+        <w:pStyle w:val="style21"/>
+      </w:pPr>
+      <w:r>
+        <w:rPr>
+          <w:rFonts w:ascii="Times New Roman" w:hAnsi="Times New Roman"/>
+          <w:sz w:val="24"/>
+          <w:szCs w:val="24"/>
+        </w:rPr>
+        <w:t>“</w:t>
+      </w:r>
+      <w:r>
+        <w:rPr>
+          <w:rFonts w:ascii="Times New Roman" w:hAnsi="Times New Roman"/>
+          <w:sz w:val="24"/>
+          <w:szCs w:val="24"/>
+        </w:rPr>
+        <w:t xml:space="preserve">I'm afraid the memory loss caused by his journey to the future was quite permanent. He was only ever able to create one. And the whereabouts of that machine, despite extensive search operations </w:t>
+      </w:r>
+      <w:r>
+        <w:rPr>
+          <w:rFonts w:ascii="Times New Roman" w:hAnsi="Times New Roman"/>
+          <w:sz w:val="24"/>
+          <w:szCs w:val="24"/>
+        </w:rPr>
+        <w:t>that have been carried out in the last few centuries</w:t>
+      </w:r>
+      <w:r>
+        <w:rPr>
+          <w:rFonts w:ascii="Times New Roman" w:hAnsi="Times New Roman"/>
+          <w:sz w:val="24"/>
+          <w:szCs w:val="24"/>
+        </w:rPr>
+        <w:t>, are still unknown.</w:t>
+      </w:r>
+      <w:r>
+        <w:rPr>
+          <w:rFonts w:ascii="Times New Roman" w:hAnsi="Times New Roman"/>
+          <w:sz w:val="24"/>
+          <w:szCs w:val="24"/>
+        </w:rPr>
+        <w:t>”</w:t>
+      </w:r>
+    </w:p>
+    <w:p>
+      <w:pPr>
+        <w:pStyle w:val="style21"/>
+      </w:pPr>
+      <w:r>
+        <w:rPr/>
+      </w:r>
+    </w:p>
+    <w:p>
+      <w:pPr>
+        <w:pStyle w:val="style21"/>
+      </w:pPr>
+      <w:r>
+        <w:rPr>
+          <w:rFonts w:ascii="Times New Roman" w:hAnsi="Times New Roman"/>
+          <w:sz w:val="24"/>
+          <w:szCs w:val="24"/>
+        </w:rPr>
+        <w:t xml:space="preserve">What a pity that was, thought </w:t>
+      </w:r>
+      <w:r>
+        <w:rPr>
+          <w:rFonts w:ascii="Times New Roman" w:hAnsi="Times New Roman"/>
+          <w:sz w:val="24"/>
+          <w:szCs w:val="24"/>
+        </w:rPr>
+        <w:t xml:space="preserve">Goloxinout </w:t>
+      </w:r>
+      <w:r>
+        <w:rPr>
+          <w:rFonts w:ascii="Times New Roman" w:hAnsi="Times New Roman"/>
+          <w:sz w:val="24"/>
+          <w:szCs w:val="24"/>
+        </w:rPr>
+        <w:t>as he stared out to the view of the galaxy that his cabin afforded him</w:t>
+      </w:r>
+      <w:r>
+        <w:rPr>
+          <w:rFonts w:ascii="Times New Roman" w:hAnsi="Times New Roman"/>
+          <w:sz w:val="24"/>
+          <w:szCs w:val="24"/>
+        </w:rPr>
+        <w:t xml:space="preserve">. </w:t>
+      </w:r>
+      <w:r>
+        <w:rPr>
+          <w:rFonts w:ascii="Times New Roman" w:hAnsi="Times New Roman"/>
+          <w:sz w:val="24"/>
+          <w:szCs w:val="24"/>
+        </w:rPr>
+        <w:t>He could</w:t>
+      </w:r>
       <w:r>
         <w:rPr>
           <w:rFonts w:ascii="Times New Roman" w:hAnsi="Times New Roman"/>
@@ -4320,525 +4528,13 @@
         </w:rPr>
         <w:t xml:space="preserve"> </w:t>
       </w:r>
-    </w:p>
-    <w:p>
-      <w:pPr>
-        <w:pStyle w:val="style21"/>
-      </w:pPr>
-      <w:r>
-        <w:rPr/>
-      </w:r>
-    </w:p>
-    <w:p>
-      <w:pPr>
-        <w:pStyle w:val="style21"/>
-      </w:pPr>
-      <w:r>
-        <w:rPr>
-          <w:rFonts w:ascii="Times New Roman" w:hAnsi="Times New Roman"/>
-          <w:sz w:val="24"/>
-          <w:szCs w:val="24"/>
-        </w:rPr>
-        <w:t>“</w:t>
-      </w:r>
-      <w:r>
-        <w:rPr>
-          <w:rFonts w:ascii="Times New Roman" w:hAnsi="Times New Roman"/>
-          <w:sz w:val="24"/>
-          <w:szCs w:val="24"/>
-        </w:rPr>
-        <w:t xml:space="preserve">The </w:t>
-      </w:r>
-      <w:r>
-        <w:rPr>
-          <w:rFonts w:ascii="Times New Roman" w:hAnsi="Times New Roman"/>
-          <w:sz w:val="24"/>
-          <w:szCs w:val="24"/>
-        </w:rPr>
-        <w:t xml:space="preserve">only </w:t>
-      </w:r>
-      <w:r>
-        <w:rPr>
-          <w:rFonts w:ascii="Times New Roman" w:hAnsi="Times New Roman"/>
-          <w:sz w:val="24"/>
-          <w:szCs w:val="24"/>
-        </w:rPr>
-        <w:t xml:space="preserve">mission guideline </w:t>
-      </w:r>
-      <w:r>
-        <w:rPr>
-          <w:rFonts w:ascii="Times New Roman" w:hAnsi="Times New Roman"/>
-          <w:sz w:val="24"/>
-          <w:szCs w:val="24"/>
-        </w:rPr>
-        <w:t>that we could find explicitly states</w:t>
-      </w:r>
-      <w:r>
-        <w:rPr>
-          <w:rFonts w:ascii="Times New Roman" w:hAnsi="Times New Roman"/>
-          <w:sz w:val="24"/>
-          <w:szCs w:val="24"/>
-        </w:rPr>
-        <w:t xml:space="preserve"> that i</w:t>
-      </w:r>
-      <w:r>
-        <w:rPr>
-          <w:rFonts w:ascii="Times New Roman" w:hAnsi="Times New Roman"/>
-          <w:sz w:val="24"/>
-          <w:szCs w:val="24"/>
-        </w:rPr>
-        <w:t xml:space="preserve">f Captain Wingo doesn't return </w:t>
-      </w:r>
-      <w:r>
-        <w:rPr>
-          <w:rFonts w:ascii="Times New Roman" w:hAnsi="Times New Roman"/>
-          <w:sz w:val="24"/>
-          <w:szCs w:val="24"/>
-        </w:rPr>
-        <w:t>or contact us in</w:t>
-      </w:r>
-      <w:r>
-        <w:rPr>
-          <w:rFonts w:ascii="Times New Roman" w:hAnsi="Times New Roman"/>
-          <w:sz w:val="24"/>
-          <w:szCs w:val="24"/>
-        </w:rPr>
-        <w:t xml:space="preserve"> another...”, </w:t>
-      </w:r>
-      <w:r>
-        <w:rPr>
-          <w:rFonts w:ascii="Times New Roman" w:hAnsi="Times New Roman"/>
-          <w:sz w:val="24"/>
-          <w:szCs w:val="24"/>
-        </w:rPr>
-        <w:t>he looked at his watch and continued, “...</w:t>
-      </w:r>
-      <w:r>
-        <w:rPr>
-          <w:rFonts w:ascii="Times New Roman" w:hAnsi="Times New Roman"/>
-          <w:sz w:val="24"/>
-          <w:szCs w:val="24"/>
-        </w:rPr>
-        <w:t xml:space="preserve">ten seconds, we </w:t>
-      </w:r>
-      <w:r>
-        <w:rPr>
-          <w:rFonts w:ascii="Times New Roman" w:hAnsi="Times New Roman"/>
-          <w:sz w:val="24"/>
-          <w:szCs w:val="24"/>
-        </w:rPr>
-        <w:t>are supposed</w:t>
-      </w:r>
-      <w:r>
-        <w:rPr>
-          <w:rFonts w:ascii="Times New Roman" w:hAnsi="Times New Roman"/>
-          <w:sz w:val="24"/>
-          <w:szCs w:val="24"/>
-        </w:rPr>
-        <w:t xml:space="preserve"> to destroy Earth </w:t>
-      </w:r>
-      <w:r>
-        <w:rPr>
-          <w:rFonts w:ascii="Times New Roman" w:hAnsi="Times New Roman"/>
-          <w:sz w:val="24"/>
-          <w:szCs w:val="24"/>
-        </w:rPr>
-        <w:t>immediately</w:t>
-      </w:r>
-      <w:r>
-        <w:rPr>
-          <w:rFonts w:ascii="Times New Roman" w:hAnsi="Times New Roman"/>
-          <w:sz w:val="24"/>
-          <w:szCs w:val="24"/>
-        </w:rPr>
-        <w:t>.</w:t>
-      </w:r>
-      <w:r>
-        <w:rPr>
-          <w:rFonts w:ascii="Times New Roman" w:hAnsi="Times New Roman"/>
-          <w:sz w:val="24"/>
-          <w:szCs w:val="24"/>
-        </w:rPr>
-        <w:t>”</w:t>
-      </w:r>
-    </w:p>
-    <w:p>
-      <w:pPr>
-        <w:pStyle w:val="style21"/>
-      </w:pPr>
-      <w:r>
-        <w:rPr/>
-      </w:r>
-    </w:p>
-    <w:p>
-      <w:pPr>
-        <w:pStyle w:val="style21"/>
-      </w:pPr>
-      <w:r>
-        <w:rPr>
-          <w:rFonts w:ascii="Times New Roman" w:hAnsi="Times New Roman"/>
-          <w:sz w:val="24"/>
-          <w:szCs w:val="24"/>
-        </w:rPr>
-        <w:t xml:space="preserve">Their eyes </w:t>
-      </w:r>
-      <w:r>
-        <w:rPr>
-          <w:rFonts w:ascii="Times New Roman" w:hAnsi="Times New Roman"/>
-          <w:sz w:val="24"/>
-          <w:szCs w:val="24"/>
-        </w:rPr>
-        <w:t>darted</w:t>
-      </w:r>
-      <w:r>
-        <w:rPr>
-          <w:rFonts w:ascii="Times New Roman" w:hAnsi="Times New Roman"/>
-          <w:sz w:val="24"/>
-          <w:szCs w:val="24"/>
-        </w:rPr>
-        <w:t xml:space="preserve"> to</w:t>
-      </w:r>
-      <w:r>
-        <w:rPr>
-          <w:rFonts w:ascii="Times New Roman" w:hAnsi="Times New Roman"/>
-          <w:sz w:val="24"/>
-          <w:szCs w:val="24"/>
-        </w:rPr>
-        <w:t xml:space="preserve"> the clock </w:t>
-      </w:r>
-      <w:r>
-        <w:rPr>
-          <w:rFonts w:ascii="Times New Roman" w:hAnsi="Times New Roman"/>
-          <w:sz w:val="24"/>
-          <w:szCs w:val="24"/>
-        </w:rPr>
-        <w:t xml:space="preserve">on the desk </w:t>
-      </w:r>
-      <w:r>
-        <w:rPr>
-          <w:rFonts w:ascii="Times New Roman" w:hAnsi="Times New Roman"/>
-          <w:sz w:val="24"/>
-          <w:szCs w:val="24"/>
-        </w:rPr>
-        <w:t>simultaneously</w:t>
-      </w:r>
-      <w:r>
-        <w:rPr>
-          <w:rFonts w:ascii="Times New Roman" w:hAnsi="Times New Roman"/>
-          <w:sz w:val="24"/>
-          <w:szCs w:val="24"/>
-        </w:rPr>
-        <w:t>.</w:t>
-      </w:r>
-    </w:p>
-    <w:p>
-      <w:pPr>
-        <w:pStyle w:val="style21"/>
-      </w:pPr>
-      <w:r>
-        <w:rPr/>
-      </w:r>
-    </w:p>
-    <w:p>
-      <w:pPr>
-        <w:pStyle w:val="style21"/>
-      </w:pPr>
-      <w:r>
-        <w:rPr>
-          <w:rFonts w:ascii="Times New Roman" w:hAnsi="Times New Roman"/>
-          <w:sz w:val="24"/>
-          <w:szCs w:val="24"/>
-        </w:rPr>
-        <w:t>“</w:t>
-      </w:r>
-      <w:r>
-        <w:rPr>
-          <w:rFonts w:ascii="Times New Roman" w:hAnsi="Times New Roman"/>
-          <w:sz w:val="24"/>
-          <w:szCs w:val="24"/>
-        </w:rPr>
-        <w:t>Well, it looks like he isn't back Mr. President.</w:t>
-      </w:r>
-      <w:r>
-        <w:rPr>
-          <w:rFonts w:ascii="Times New Roman" w:hAnsi="Times New Roman"/>
-          <w:sz w:val="24"/>
-          <w:szCs w:val="24"/>
-        </w:rPr>
-        <w:t xml:space="preserve">” </w:t>
-      </w:r>
-      <w:r>
-        <w:rPr>
-          <w:rFonts w:ascii="Times New Roman" w:hAnsi="Times New Roman"/>
-          <w:sz w:val="24"/>
-          <w:szCs w:val="24"/>
-        </w:rPr>
-        <w:t>Xylon said as the hand ticked over the tenth time.</w:t>
-      </w:r>
-    </w:p>
-    <w:p>
-      <w:pPr>
-        <w:pStyle w:val="style21"/>
-      </w:pPr>
-      <w:r>
-        <w:rPr/>
-      </w:r>
-    </w:p>
-    <w:p>
-      <w:pPr>
-        <w:pStyle w:val="style21"/>
-      </w:pPr>
-      <w:r>
-        <w:rPr>
-          <w:rFonts w:ascii="Times New Roman" w:hAnsi="Times New Roman"/>
-          <w:sz w:val="24"/>
-          <w:szCs w:val="24"/>
-        </w:rPr>
-        <w:t>G</w:t>
-      </w:r>
-      <w:r>
-        <w:rPr>
-          <w:rFonts w:ascii="Times New Roman" w:hAnsi="Times New Roman"/>
-          <w:sz w:val="24"/>
-          <w:szCs w:val="24"/>
-        </w:rPr>
-        <w:t>ologo</w:t>
-      </w:r>
-      <w:r>
-        <w:rPr>
-          <w:rFonts w:ascii="Times New Roman" w:hAnsi="Times New Roman"/>
-          <w:sz w:val="24"/>
-          <w:szCs w:val="24"/>
-        </w:rPr>
-        <w:t>z</w:t>
-      </w:r>
-      <w:r>
-        <w:rPr>
-          <w:rFonts w:ascii="Times New Roman" w:hAnsi="Times New Roman"/>
-          <w:sz w:val="24"/>
-          <w:szCs w:val="24"/>
-        </w:rPr>
-        <w:t xml:space="preserve">iaux </w:t>
-      </w:r>
-      <w:r>
-        <w:rPr>
-          <w:rFonts w:ascii="Times New Roman" w:hAnsi="Times New Roman"/>
-          <w:sz w:val="24"/>
-          <w:szCs w:val="24"/>
-        </w:rPr>
-        <w:t xml:space="preserve">furrowed his only brow in deep thought. </w:t>
-      </w:r>
-      <w:r>
-        <w:rPr>
-          <w:rFonts w:ascii="Times New Roman" w:hAnsi="Times New Roman"/>
-          <w:sz w:val="24"/>
-          <w:szCs w:val="24"/>
-        </w:rPr>
-        <w:t>Wiping an entire civilization always gave him nightmares which was quite undesirable. On the other hand, if he acted quickly, h</w:t>
-      </w:r>
-      <w:r>
-        <w:rPr>
-          <w:rFonts w:ascii="Times New Roman" w:hAnsi="Times New Roman"/>
-          <w:sz w:val="24"/>
-          <w:szCs w:val="24"/>
-        </w:rPr>
-        <w:t>e would be able to take a quick afternoon nap before the next meeting.</w:t>
-      </w:r>
-    </w:p>
-    <w:p>
-      <w:pPr>
-        <w:pStyle w:val="style21"/>
-      </w:pPr>
-      <w:r>
-        <w:rPr/>
-      </w:r>
-    </w:p>
-    <w:p>
-      <w:pPr>
-        <w:pStyle w:val="style21"/>
-      </w:pPr>
-      <w:r>
-        <w:rPr>
-          <w:rFonts w:ascii="Times New Roman" w:hAnsi="Times New Roman"/>
-          <w:sz w:val="24"/>
-          <w:szCs w:val="24"/>
-        </w:rPr>
-        <w:t>“</w:t>
-      </w:r>
-      <w:r>
-        <w:rPr>
-          <w:rFonts w:ascii="Times New Roman" w:hAnsi="Times New Roman"/>
-          <w:sz w:val="24"/>
-          <w:szCs w:val="24"/>
-        </w:rPr>
-        <w:t>Who can take care of this for us?</w:t>
-      </w:r>
-      <w:r>
-        <w:rPr>
-          <w:rFonts w:ascii="Times New Roman" w:hAnsi="Times New Roman"/>
-          <w:sz w:val="24"/>
-          <w:szCs w:val="24"/>
-        </w:rPr>
-        <w:t>”</w:t>
-      </w:r>
-    </w:p>
-    <w:p>
-      <w:pPr>
-        <w:pStyle w:val="style21"/>
-      </w:pPr>
-      <w:r>
-        <w:rPr/>
-      </w:r>
-    </w:p>
-    <w:p>
-      <w:pPr>
-        <w:pStyle w:val="style21"/>
-      </w:pPr>
-      <w:r>
-        <w:rPr>
-          <w:rFonts w:ascii="Times New Roman" w:hAnsi="Times New Roman"/>
-          <w:sz w:val="24"/>
-          <w:szCs w:val="24"/>
-        </w:rPr>
-        <w:t>“</w:t>
-      </w:r>
-      <w:r>
-        <w:rPr>
-          <w:rFonts w:ascii="Times New Roman" w:hAnsi="Times New Roman"/>
-          <w:sz w:val="24"/>
-          <w:szCs w:val="24"/>
-        </w:rPr>
-        <w:t>The Martians owe us a couple of favours. We can call them in.</w:t>
-      </w:r>
-      <w:r>
-        <w:rPr>
-          <w:rFonts w:ascii="Times New Roman" w:hAnsi="Times New Roman"/>
-          <w:sz w:val="24"/>
-          <w:szCs w:val="24"/>
-        </w:rPr>
-        <w:t>”</w:t>
-      </w:r>
-    </w:p>
-    <w:p>
-      <w:pPr>
-        <w:pStyle w:val="style21"/>
-      </w:pPr>
-      <w:r>
-        <w:rPr/>
-      </w:r>
-    </w:p>
-    <w:p>
-      <w:pPr>
-        <w:pStyle w:val="style21"/>
-      </w:pPr>
-      <w:r>
-        <w:rPr>
-          <w:rFonts w:ascii="Times New Roman" w:hAnsi="Times New Roman"/>
-          <w:sz w:val="24"/>
-          <w:szCs w:val="24"/>
-        </w:rPr>
-        <w:t>“</w:t>
-      </w:r>
-      <w:r>
-        <w:rPr>
-          <w:rFonts w:ascii="Times New Roman" w:hAnsi="Times New Roman"/>
-          <w:sz w:val="24"/>
-          <w:szCs w:val="24"/>
-        </w:rPr>
-        <w:t xml:space="preserve">Where do I sign?” </w:t>
-      </w:r>
-      <w:r>
-        <w:rPr>
-          <w:rFonts w:ascii="Times New Roman" w:hAnsi="Times New Roman"/>
-          <w:sz w:val="24"/>
-          <w:szCs w:val="24"/>
-        </w:rPr>
-        <w:t>G</w:t>
-      </w:r>
-      <w:r>
-        <w:rPr>
-          <w:rFonts w:ascii="Times New Roman" w:hAnsi="Times New Roman"/>
-          <w:sz w:val="24"/>
-          <w:szCs w:val="24"/>
-        </w:rPr>
-        <w:t>ologo</w:t>
-      </w:r>
-      <w:r>
-        <w:rPr>
-          <w:rFonts w:ascii="Times New Roman" w:hAnsi="Times New Roman"/>
-          <w:sz w:val="24"/>
-          <w:szCs w:val="24"/>
-        </w:rPr>
-        <w:t>z</w:t>
-      </w:r>
-      <w:r>
-        <w:rPr>
-          <w:rFonts w:ascii="Times New Roman" w:hAnsi="Times New Roman"/>
-          <w:sz w:val="24"/>
-          <w:szCs w:val="24"/>
-        </w:rPr>
-        <w:t xml:space="preserve">iaux </w:t>
-      </w:r>
-      <w:r>
-        <w:rPr>
-          <w:rFonts w:ascii="Times New Roman" w:hAnsi="Times New Roman"/>
-          <w:sz w:val="24"/>
-          <w:szCs w:val="24"/>
-        </w:rPr>
-        <w:t>asked</w:t>
-      </w:r>
-      <w:r>
-        <w:rPr>
-          <w:rFonts w:ascii="Times New Roman" w:hAnsi="Times New Roman"/>
-          <w:sz w:val="24"/>
-          <w:szCs w:val="24"/>
-        </w:rPr>
-        <w:t>.</w:t>
-      </w:r>
-    </w:p>
-    <w:p>
-      <w:pPr>
-        <w:pStyle w:val="style21"/>
-      </w:pPr>
-      <w:r>
-        <w:rPr/>
-      </w:r>
-    </w:p>
-    <w:p>
-      <w:pPr>
-        <w:pStyle w:val="style21"/>
-      </w:pPr>
-      <w:r>
-        <w:rPr>
-          <w:rFonts w:ascii="Times New Roman" w:hAnsi="Times New Roman"/>
-          <w:sz w:val="24"/>
-          <w:szCs w:val="24"/>
-        </w:rPr>
-        <w:t>“</w:t>
-      </w:r>
-      <w:r>
-        <w:rPr>
-          <w:rFonts w:ascii="Times New Roman" w:hAnsi="Times New Roman"/>
-          <w:sz w:val="24"/>
-          <w:szCs w:val="24"/>
-        </w:rPr>
-        <w:t xml:space="preserve">There, there and there.” Xylon </w:t>
-      </w:r>
-      <w:r>
-        <w:rPr>
-          <w:rFonts w:ascii="Times New Roman" w:hAnsi="Times New Roman"/>
-          <w:sz w:val="24"/>
-          <w:szCs w:val="24"/>
-        </w:rPr>
-        <w:t>pointed</w:t>
-      </w:r>
-      <w:r>
-        <w:rPr>
-          <w:rFonts w:ascii="Times New Roman" w:hAnsi="Times New Roman"/>
-          <w:sz w:val="24"/>
-          <w:szCs w:val="24"/>
-        </w:rPr>
-        <w:t xml:space="preserve"> as he pushed an official looking paper towards him.</w:t>
+      <w:r>
+        <w:rPr>
+          <w:rFonts w:ascii="Times New Roman" w:hAnsi="Times New Roman"/>
+          <w:sz w:val="24"/>
+          <w:szCs w:val="24"/>
+        </w:rPr>
+        <w:t>have used it to go back and cancel all those meetings.</w:t>
       </w:r>
     </w:p>
     <w:sectPr>
@@ -4985,7 +4681,7 @@
     <w:next w:val="style24"/>
     <w:pPr>
       <w:tabs>
-        <w:tab w:leader="dot" w:pos="9921" w:val="right"/>
+        <w:tab w:leader="dot" w:pos="10204" w:val="right"/>
       </w:tabs>
       <w:ind w:hanging="0" w:left="283" w:right="0"/>
     </w:pPr>
@@ -5004,5 +4700,12 @@
     </w:pPr>
     <w:rPr/>
   </w:style>
+  <w:style w:styleId="style26" w:type="paragraph">
+    <w:name w:val="Contents 3"/>
+    <w:basedOn w:val="style20"/>
+    <w:next w:val="style26"/>
+    <w:pPr/>
+    <w:rPr/>
+  </w:style>
 </w:styles>
 </file>
</xml_diff>